<commit_message>
Changed typo of lm_id to lecturer_id in diagram and added small steps in Steps - Elaborated.docx regards fixing the SQL error on table creation
</commit_message>
<xml_diff>
--- a/docs/Steps - Elaborated.docx
+++ b/docs/Steps - Elaborated.docx
@@ -1,6 +1,6 @@
 
 <file path=word/document.xml><?xml version="1.0" encoding="utf-8"?>
-<w:document xmlns:wpc="http://schemas.microsoft.com/office/word/2010/wordprocessingCanvas" xmlns:mc="http://schemas.openxmlformats.org/markup-compatibility/2006" xmlns:o="urn:schemas-microsoft-com:office:office" xmlns:r="http://schemas.openxmlformats.org/officeDocument/2006/relationships" xmlns:m="http://schemas.openxmlformats.org/officeDocument/2006/math" xmlns:v="urn:schemas-microsoft-com:vml" xmlns:wp14="http://schemas.microsoft.com/office/word/2010/wordprocessingDrawing" xmlns:wp="http://schemas.openxmlformats.org/drawingml/2006/wordprocessingDrawing" xmlns:w10="urn:schemas-microsoft-com:office:word" xmlns:w="http://schemas.openxmlformats.org/wordprocessingml/2006/main" xmlns:w14="http://schemas.microsoft.com/office/word/2010/wordml" xmlns:wpg="http://schemas.microsoft.com/office/word/2010/wordprocessingGroup" xmlns:wpi="http://schemas.microsoft.com/office/word/2010/wordprocessingInk" xmlns:wne="http://schemas.microsoft.com/office/word/2006/wordml" xmlns:wps="http://schemas.microsoft.com/office/word/2010/wordprocessingShape" mc:Ignorable="w14 wp14">
+<w:document xmlns:ve="http://schemas.openxmlformats.org/markup-compatibility/2006" xmlns:o="urn:schemas-microsoft-com:office:office" xmlns:r="http://schemas.openxmlformats.org/officeDocument/2006/relationships" xmlns:m="http://schemas.openxmlformats.org/officeDocument/2006/math" xmlns:v="urn:schemas-microsoft-com:vml" xmlns:wp="http://schemas.openxmlformats.org/drawingml/2006/wordprocessingDrawing" xmlns:w10="urn:schemas-microsoft-com:office:word" xmlns:w="http://schemas.openxmlformats.org/wordprocessingml/2006/main" xmlns:wne="http://schemas.microsoft.com/office/word/2006/wordml">
   <w:body>
     <w:p>
       <w:pPr>
@@ -129,19 +129,7 @@
         <w:rPr>
           <w:lang w:val="en-AU"/>
         </w:rPr>
-        <w:t xml:space="preserve"> available for use</w:t>
-      </w:r>
-      <w:r>
-        <w:rPr>
-          <w:lang w:val="en-AU"/>
-        </w:rPr>
-        <w:t xml:space="preserve"> </w:t>
-      </w:r>
-      <w:r>
-        <w:rPr>
-          <w:lang w:val="en-AU"/>
-        </w:rPr>
-        <w:t>which</w:t>
+        <w:t xml:space="preserve"> available for usewhich</w:t>
       </w:r>
       <w:r>
         <w:rPr>
@@ -477,7 +465,7 @@
         <w:rPr>
           <w:lang w:val="en-AU"/>
         </w:rPr>
-        <w:t xml:space="preserve"> &amp; EC2-</w:t>
+        <w:t>&amp; EC2-</w:t>
       </w:r>
       <w:r>
         <w:rPr>
@@ -970,12 +958,6 @@
         </w:rPr>
         <w:t xml:space="preserve"> is the device name field from step 12.</w:t>
       </w:r>
-      <w:r>
-        <w:rPr>
-          <w:lang w:val="en-AU"/>
-        </w:rPr>
-        <w:t xml:space="preserve"> </w:t>
-      </w:r>
     </w:p>
     <w:p>
       <w:pPr>
@@ -1022,12 +1004,6 @@
           <w:lang w:val="en-AU"/>
         </w:rPr>
       </w:pPr>
-      <w:r>
-        <w:rPr>
-          <w:lang w:val="en-AU"/>
-        </w:rPr>
-        <w:t xml:space="preserve"> </w:t>
-      </w:r>
       <w:proofErr w:type="spellStart"/>
       <w:r>
         <w:rPr>
@@ -1152,12 +1128,6 @@
         </w:rPr>
         <w:t>.</w:t>
       </w:r>
-      <w:r>
-        <w:rPr>
-          <w:lang w:val="en-AU"/>
-        </w:rPr>
-        <w:t xml:space="preserve"> </w:t>
-      </w:r>
     </w:p>
     <w:p>
       <w:pPr>
@@ -1210,33 +1180,33 @@
         <w:rPr>
           <w:lang w:val="en-AU"/>
         </w:rPr>
-        <w:t>” command, as it also displays the size of each drive as well as the directory they are mounted on.</w:t>
-      </w:r>
-      <w:r>
-        <w:rPr>
-          <w:lang w:val="en-AU"/>
-        </w:rPr>
-        <w:t xml:space="preserve"> </w:t>
+        <w:t>” command, as it also displays the size of each drive as well as the directory they are mounted on</w:t>
       </w:r>
       <w:proofErr w:type="gramStart"/>
       <w:r>
         <w:rPr>
           <w:lang w:val="en-AU"/>
         </w:rPr>
-        <w:t>(EC2-18</w:t>
+        <w:t>.</w:t>
+      </w:r>
+      <w:r>
+        <w:rPr>
+          <w:lang w:val="en-AU"/>
+        </w:rPr>
+        <w:t>(</w:t>
+      </w:r>
+      <w:proofErr w:type="gramEnd"/>
+      <w:r>
+        <w:rPr>
+          <w:lang w:val="en-AU"/>
+        </w:rPr>
+        <w:t>EC2-18</w:t>
       </w:r>
       <w:r>
         <w:rPr>
           <w:lang w:val="en-AU"/>
         </w:rPr>
         <w:t>).</w:t>
-      </w:r>
-      <w:proofErr w:type="gramEnd"/>
-      <w:r>
-        <w:rPr>
-          <w:lang w:val="en-AU"/>
-        </w:rPr>
-        <w:t xml:space="preserve"> </w:t>
       </w:r>
     </w:p>
     <w:p>
@@ -1456,6 +1426,76 @@
       </w:pPr>
       <w:bookmarkStart w:id="0" w:name="_GoBack"/>
       <w:bookmarkEnd w:id="0"/>
+    </w:p>
+    <w:p>
+      <w:pPr>
+        <w:rPr>
+          <w:lang w:val="en-AU"/>
+        </w:rPr>
+      </w:pPr>
+      <w:r>
+        <w:rPr>
+          <w:lang w:val="en-AU"/>
+        </w:rPr>
+        <w:t xml:space="preserve">Initially when trying to create a database table using the </w:t>
+      </w:r>
+      <w:proofErr w:type="spellStart"/>
+      <w:r>
+        <w:rPr>
+          <w:lang w:val="en-AU"/>
+        </w:rPr>
+        <w:t>phpPgAdmin</w:t>
+      </w:r>
+      <w:proofErr w:type="spellEnd"/>
+      <w:r>
+        <w:rPr>
+          <w:lang w:val="en-AU"/>
+        </w:rPr>
+        <w:t xml:space="preserve"> web management page at (Virtual Amazon IP)/</w:t>
+      </w:r>
+      <w:proofErr w:type="spellStart"/>
+      <w:r>
+        <w:rPr>
+          <w:lang w:val="en-AU"/>
+        </w:rPr>
+        <w:t>phpPgAdmin</w:t>
+      </w:r>
+      <w:proofErr w:type="spellEnd"/>
+      <w:r>
+        <w:rPr>
+          <w:lang w:val="en-AU"/>
+        </w:rPr>
+        <w:t>, an error will show relating to a column named “</w:t>
+      </w:r>
+      <w:proofErr w:type="spellStart"/>
+      <w:r>
+        <w:rPr>
+          <w:lang w:val="en-AU"/>
+        </w:rPr>
+        <w:t>spclocation</w:t>
+      </w:r>
+      <w:proofErr w:type="spellEnd"/>
+      <w:r>
+        <w:rPr>
+          <w:lang w:val="en-AU"/>
+        </w:rPr>
+        <w:t xml:space="preserve">” not existing. Following the simple instructions at </w:t>
+      </w:r>
+      <w:hyperlink r:id="rId5" w:history="1">
+        <w:r>
+          <w:rPr>
+            <w:rStyle w:val="Hyperlink"/>
+            <w:lang w:val="en-AU"/>
+          </w:rPr>
+          <w:t>http://frustratedtech.com/post/39936405077/fix-cpanel-phppgadmin-to-work-with-postgres9x</w:t>
+        </w:r>
+      </w:hyperlink>
+      <w:r>
+        <w:rPr>
+          <w:lang w:val="en-AU"/>
+        </w:rPr>
+        <w:t xml:space="preserve"> replacing the generic path names etc with the actual values, this issue was fixed and tables could be created from that point.</w:t>
+      </w:r>
     </w:p>
     <w:p>
       <w:pPr>
@@ -1482,7 +1522,7 @@
 </file>
 
 <file path=word/numbering.xml><?xml version="1.0" encoding="utf-8"?>
-<w:numbering xmlns:wpc="http://schemas.microsoft.com/office/word/2010/wordprocessingCanvas" xmlns:mc="http://schemas.openxmlformats.org/markup-compatibility/2006" xmlns:o="urn:schemas-microsoft-com:office:office" xmlns:r="http://schemas.openxmlformats.org/officeDocument/2006/relationships" xmlns:m="http://schemas.openxmlformats.org/officeDocument/2006/math" xmlns:v="urn:schemas-microsoft-com:vml" xmlns:wp14="http://schemas.microsoft.com/office/word/2010/wordprocessingDrawing" xmlns:wp="http://schemas.openxmlformats.org/drawingml/2006/wordprocessingDrawing" xmlns:w10="urn:schemas-microsoft-com:office:word" xmlns:w="http://schemas.openxmlformats.org/wordprocessingml/2006/main" xmlns:w14="http://schemas.microsoft.com/office/word/2010/wordml" xmlns:wpg="http://schemas.microsoft.com/office/word/2010/wordprocessingGroup" xmlns:wpi="http://schemas.microsoft.com/office/word/2010/wordprocessingInk" xmlns:wne="http://schemas.microsoft.com/office/word/2006/wordml" xmlns:wps="http://schemas.microsoft.com/office/word/2010/wordprocessingShape" mc:Ignorable="w14 wp14">
+<w:numbering xmlns:ve="http://schemas.openxmlformats.org/markup-compatibility/2006" xmlns:o="urn:schemas-microsoft-com:office:office" xmlns:r="http://schemas.openxmlformats.org/officeDocument/2006/relationships" xmlns:m="http://schemas.openxmlformats.org/officeDocument/2006/math" xmlns:v="urn:schemas-microsoft-com:vml" xmlns:wp="http://schemas.openxmlformats.org/drawingml/2006/wordprocessingDrawing" xmlns:w10="urn:schemas-microsoft-com:office:word" xmlns:w="http://schemas.openxmlformats.org/wordprocessingml/2006/main" xmlns:wne="http://schemas.microsoft.com/office/word/2006/wordml">
   <w:abstractNum w:abstractNumId="0">
     <w:nsid w:val="2A9A067D"/>
     <w:multiLevelType w:val="hybridMultilevel"/>
@@ -2054,7 +2094,7 @@
 </file>
 
 <file path=word/styles.xml><?xml version="1.0" encoding="utf-8"?>
-<w:styles xmlns:mc="http://schemas.openxmlformats.org/markup-compatibility/2006" xmlns:r="http://schemas.openxmlformats.org/officeDocument/2006/relationships" xmlns:w="http://schemas.openxmlformats.org/wordprocessingml/2006/main" xmlns:w14="http://schemas.microsoft.com/office/word/2010/wordml" mc:Ignorable="w14">
+<w:styles xmlns:r="http://schemas.openxmlformats.org/officeDocument/2006/relationships" xmlns:w="http://schemas.openxmlformats.org/wordprocessingml/2006/main">
   <w:docDefaults>
     <w:rPrDefault>
       <w:rPr>
@@ -2294,6 +2334,7 @@
     <w:uiPriority w:val="99"/>
     <w:semiHidden/>
     <w:unhideWhenUsed/>
+    <w:qFormat/>
     <w:tblPr>
       <w:tblInd w:w="0" w:type="dxa"/>
       <w:tblCellMar>
@@ -2392,6 +2433,17 @@
       <w:rFonts w:ascii="Tahoma" w:hAnsi="Tahoma" w:cs="Tahoma"/>
       <w:sz w:val="16"/>
       <w:szCs w:val="16"/>
+    </w:rPr>
+  </w:style>
+  <w:style w:type="character" w:styleId="Hyperlink">
+    <w:name w:val="Hyperlink"/>
+    <w:basedOn w:val="DefaultParagraphFont"/>
+    <w:uiPriority w:val="99"/>
+    <w:unhideWhenUsed/>
+    <w:rsid w:val="000568CF"/>
+    <w:rPr>
+      <w:color w:val="0000FF" w:themeColor="hyperlink"/>
+      <w:u w:val="single"/>
     </w:rPr>
   </w:style>
 </w:styles>

</xml_diff>

<commit_message>
small update to Steps - Elaborated.docx
</commit_message>
<xml_diff>
--- a/docs/Steps - Elaborated.docx
+++ b/docs/Steps - Elaborated.docx
@@ -327,23 +327,7 @@
         <w:rPr>
           <w:lang w:val="en-AU"/>
         </w:rPr>
-        <w:t xml:space="preserve">Change the root storage disk size to 30 </w:t>
-      </w:r>
-      <w:proofErr w:type="spellStart"/>
-      <w:proofErr w:type="gramStart"/>
-      <w:r>
-        <w:rPr>
-          <w:lang w:val="en-AU"/>
-        </w:rPr>
-        <w:t>gb</w:t>
-      </w:r>
-      <w:proofErr w:type="spellEnd"/>
-      <w:proofErr w:type="gramEnd"/>
-      <w:r>
-        <w:rPr>
-          <w:lang w:val="en-AU"/>
-        </w:rPr>
-        <w:t>. This should be more than enough space for the simple needs we require, and is of course also eligible for the Free Tier (EC2-</w:t>
+        <w:t>Change the root storage disk size to 30 gb. This should be more than enough space for the simple needs we require, and is of course also eligible for the Free Tier (EC2-</w:t>
       </w:r>
       <w:r>
         <w:rPr>
@@ -373,21 +357,7 @@
         <w:rPr>
           <w:lang w:val="en-AU"/>
         </w:rPr>
-        <w:t>At this point you are able to name or “Tag” your instance. There are several other tags available to set here though the only one to be concerned with for our purposes is the Name tag. I have called my instance “</w:t>
-      </w:r>
-      <w:proofErr w:type="spellStart"/>
-      <w:r>
-        <w:rPr>
-          <w:lang w:val="en-AU"/>
-        </w:rPr>
-        <w:t>vlinux</w:t>
-      </w:r>
-      <w:proofErr w:type="spellEnd"/>
-      <w:r>
-        <w:rPr>
-          <w:lang w:val="en-AU"/>
-        </w:rPr>
-        <w:t>” but any other simple name will also be appropriate (EC2-</w:t>
+        <w:t>At this point you are able to name or “Tag” your instance. There are several other tags available to set here though the only one to be concerned with for our purposes is the Name tag. I have called my instance “vlinux” but any other simple name will also be appropriate (EC2-</w:t>
       </w:r>
       <w:r>
         <w:rPr>
@@ -628,58 +598,8 @@
         <w:rPr>
           <w:lang w:val="en-AU"/>
         </w:rPr>
-        <w:t xml:space="preserve">Open </w:t>
-      </w:r>
-      <w:proofErr w:type="spellStart"/>
-      <w:r>
-        <w:rPr>
-          <w:lang w:val="en-AU"/>
-        </w:rPr>
-        <w:t>PuttyGen</w:t>
-      </w:r>
-      <w:proofErr w:type="spellEnd"/>
-      <w:r>
-        <w:rPr>
-          <w:lang w:val="en-AU"/>
-        </w:rPr>
-        <w:t xml:space="preserve">, load in the private key </w:t>
-      </w:r>
-      <w:proofErr w:type="spellStart"/>
-      <w:r>
-        <w:rPr>
-          <w:lang w:val="en-AU"/>
-        </w:rPr>
-        <w:t>pem</w:t>
-      </w:r>
-      <w:proofErr w:type="spellEnd"/>
-      <w:r>
-        <w:rPr>
-          <w:lang w:val="en-AU"/>
-        </w:rPr>
-        <w:t xml:space="preserve"> file you just downloaded before. Make sure the file types to look for dropdown is set to All Files. If you have unfortunately forgotten to download this </w:t>
-      </w:r>
-      <w:proofErr w:type="spellStart"/>
-      <w:r>
-        <w:rPr>
-          <w:lang w:val="en-AU"/>
-        </w:rPr>
-        <w:t>pem</w:t>
-      </w:r>
-      <w:proofErr w:type="spellEnd"/>
-      <w:r>
-        <w:rPr>
-          <w:lang w:val="en-AU"/>
-        </w:rPr>
-        <w:t xml:space="preserve"> file from step 9, you will have to re-create the instance</w:t>
-      </w:r>
-      <w:proofErr w:type="gramStart"/>
-      <w:r>
-        <w:rPr>
-          <w:lang w:val="en-AU"/>
-        </w:rPr>
-        <w:t>..</w:t>
-      </w:r>
-      <w:proofErr w:type="gramEnd"/>
+        <w:t>Open PuttyGen, load in the private key pem file you just downloaded before. Make sure the file types to look for dropdown is set to All Files. If you have unfortunately forgotten to download this pem file from step 9, you will have to re-create the instance..</w:t>
+      </w:r>
       <w:r>
         <w:rPr>
           <w:lang w:val="en-AU"/>
@@ -738,49 +658,7 @@
         <w:rPr>
           <w:lang w:val="en-AU"/>
         </w:rPr>
-        <w:t xml:space="preserve">Generate a </w:t>
-      </w:r>
-      <w:proofErr w:type="spellStart"/>
-      <w:r>
-        <w:rPr>
-          <w:lang w:val="en-AU"/>
-        </w:rPr>
-        <w:t>ppk</w:t>
-      </w:r>
-      <w:proofErr w:type="spellEnd"/>
-      <w:r>
-        <w:rPr>
-          <w:lang w:val="en-AU"/>
-        </w:rPr>
-        <w:t xml:space="preserve"> PUTTY Private Key file from the </w:t>
-      </w:r>
-      <w:proofErr w:type="spellStart"/>
-      <w:r>
-        <w:rPr>
-          <w:lang w:val="en-AU"/>
-        </w:rPr>
-        <w:t>pem</w:t>
-      </w:r>
-      <w:proofErr w:type="spellEnd"/>
-      <w:r>
-        <w:rPr>
-          <w:lang w:val="en-AU"/>
-        </w:rPr>
-        <w:t xml:space="preserve"> file, and you will be prompted to choose a location to save this key to, I suggest saving it to the same place as the </w:t>
-      </w:r>
-      <w:proofErr w:type="spellStart"/>
-      <w:r>
-        <w:rPr>
-          <w:lang w:val="en-AU"/>
-        </w:rPr>
-        <w:t>pem</w:t>
-      </w:r>
-      <w:proofErr w:type="spellEnd"/>
-      <w:r>
-        <w:rPr>
-          <w:lang w:val="en-AU"/>
-        </w:rPr>
-        <w:t xml:space="preserve"> file.</w:t>
+        <w:t>Generate a ppk PUTTY Private Key file from the pem file, and you will be prompted to choose a location to save this key to, I suggest saving it to the same place as the pem file.</w:t>
       </w:r>
     </w:p>
     <w:p>
@@ -882,21 +760,7 @@
         <w:rPr>
           <w:lang w:val="en-AU"/>
         </w:rPr>
-        <w:t>Regards working with the extra EBS volume, you will first need to make a new file system with the location of the drive (</w:t>
-      </w:r>
-      <w:proofErr w:type="spellStart"/>
-      <w:r>
-        <w:rPr>
-          <w:lang w:val="en-AU"/>
-        </w:rPr>
-        <w:t>sdf</w:t>
-      </w:r>
-      <w:proofErr w:type="spellEnd"/>
-      <w:r>
-        <w:rPr>
-          <w:lang w:val="en-AU"/>
-        </w:rPr>
-        <w:t xml:space="preserve"> in my case, also displayed in the details of the drive when clicked on in the AWS window)</w:t>
+        <w:t>Regards working with the extra EBS volume, you will first need to make a new file system with the location of the drive (sdf in my case, also displayed in the details of the drive when clicked on in the AWS window)</w:t>
       </w:r>
     </w:p>
     <w:p>
@@ -914,77 +778,21 @@
         <w:rPr>
           <w:lang w:val="en-AU"/>
         </w:rPr>
-        <w:t>In the terminal, type “</w:t>
-      </w:r>
-      <w:proofErr w:type="spellStart"/>
-      <w:r>
-        <w:rPr>
-          <w:lang w:val="en-AU"/>
-        </w:rPr>
-        <w:t>mkfs</w:t>
-      </w:r>
-      <w:proofErr w:type="spellEnd"/>
-      <w:r>
-        <w:rPr>
-          <w:lang w:val="en-AU"/>
-        </w:rPr>
-        <w:t xml:space="preserve"> /dev/</w:t>
-      </w:r>
-      <w:proofErr w:type="spellStart"/>
-      <w:r>
-        <w:rPr>
-          <w:lang w:val="en-AU"/>
-        </w:rPr>
-        <w:t>sdf</w:t>
-      </w:r>
-      <w:proofErr w:type="spellEnd"/>
-      <w:r>
-        <w:rPr>
-          <w:lang w:val="en-AU"/>
-        </w:rPr>
-        <w:t xml:space="preserve">” where </w:t>
-      </w:r>
-      <w:proofErr w:type="spellStart"/>
-      <w:r>
-        <w:rPr>
-          <w:lang w:val="en-AU"/>
-        </w:rPr>
-        <w:t>sdf</w:t>
-      </w:r>
-      <w:proofErr w:type="spellEnd"/>
-      <w:r>
-        <w:rPr>
-          <w:lang w:val="en-AU"/>
-        </w:rPr>
-        <w:t xml:space="preserve"> is the device name field from step 12.</w:t>
-      </w:r>
-    </w:p>
-    <w:p>
-      <w:pPr>
-        <w:pStyle w:val="ListParagraph"/>
-        <w:rPr>
-          <w:lang w:val="en-AU"/>
-        </w:rPr>
-      </w:pPr>
-      <w:r>
-        <w:rPr>
-          <w:lang w:val="en-AU"/>
-        </w:rPr>
-        <w:t>Make a new directory which maps to this drive, I called mine “</w:t>
-      </w:r>
-      <w:proofErr w:type="spellStart"/>
-      <w:r>
-        <w:rPr>
-          <w:lang w:val="en-AU"/>
-        </w:rPr>
-        <w:t>bigdata</w:t>
-      </w:r>
-      <w:proofErr w:type="spellEnd"/>
-      <w:r>
-        <w:rPr>
-          <w:lang w:val="en-AU"/>
-        </w:rPr>
-        <w:t>”</w:t>
+        <w:t>In the terminal, type “mkfs /dev/sdf” where sdf is the device name field from step 12.</w:t>
+      </w:r>
+    </w:p>
+    <w:p>
+      <w:pPr>
+        <w:pStyle w:val="ListParagraph"/>
+        <w:rPr>
+          <w:lang w:val="en-AU"/>
+        </w:rPr>
+      </w:pPr>
+      <w:r>
+        <w:rPr>
+          <w:lang w:val="en-AU"/>
+        </w:rPr>
+        <w:t>Make a new directory which maps to this drive, I called mine “bigdata”</w:t>
       </w:r>
       <w:r>
         <w:rPr>
@@ -1004,42 +812,12 @@
           <w:lang w:val="en-AU"/>
         </w:rPr>
       </w:pPr>
-      <w:proofErr w:type="spellStart"/>
-      <w:r>
-        <w:rPr>
-          <w:lang w:val="en-AU"/>
-        </w:rPr>
-        <w:t>mkdir</w:t>
-      </w:r>
-      <w:proofErr w:type="spellEnd"/>
-      <w:r>
-        <w:rPr>
-          <w:lang w:val="en-AU"/>
-        </w:rPr>
-        <w:t xml:space="preserve"> /</w:t>
-      </w:r>
-      <w:proofErr w:type="spellStart"/>
-      <w:r>
-        <w:rPr>
-          <w:lang w:val="en-AU"/>
-        </w:rPr>
-        <w:t>mnt</w:t>
-      </w:r>
-      <w:proofErr w:type="spellEnd"/>
-      <w:r>
-        <w:rPr>
-          <w:lang w:val="en-AU"/>
-        </w:rPr>
-        <w:t>/</w:t>
-      </w:r>
-      <w:proofErr w:type="spellStart"/>
-      <w:r>
-        <w:rPr>
-          <w:lang w:val="en-AU"/>
-        </w:rPr>
-        <w:t>bigdata</w:t>
-      </w:r>
-      <w:proofErr w:type="spellEnd"/>
+      <w:r>
+        <w:rPr>
+          <w:lang w:val="en-AU"/>
+        </w:rPr>
+        <w:t>mkdir /mnt/bigdata</w:t>
+      </w:r>
     </w:p>
     <w:p>
       <w:pPr>
@@ -1056,71 +834,21 @@
         <w:rPr>
           <w:lang w:val="en-AU"/>
         </w:rPr>
-        <w:t>Mount /dev/</w:t>
-      </w:r>
-      <w:proofErr w:type="spellStart"/>
-      <w:r>
-        <w:rPr>
-          <w:lang w:val="en-AU"/>
-        </w:rPr>
-        <w:t>sdf</w:t>
-      </w:r>
-      <w:proofErr w:type="spellEnd"/>
-      <w:r>
-        <w:rPr>
-          <w:lang w:val="en-AU"/>
-        </w:rPr>
-        <w:t xml:space="preserve"> /</w:t>
-      </w:r>
-      <w:proofErr w:type="spellStart"/>
-      <w:r>
-        <w:rPr>
-          <w:lang w:val="en-AU"/>
-        </w:rPr>
-        <w:t>mnt</w:t>
-      </w:r>
-      <w:proofErr w:type="spellEnd"/>
-      <w:r>
-        <w:rPr>
-          <w:lang w:val="en-AU"/>
-        </w:rPr>
-        <w:t>/</w:t>
-      </w:r>
-      <w:proofErr w:type="spellStart"/>
-      <w:r>
-        <w:rPr>
-          <w:lang w:val="en-AU"/>
-        </w:rPr>
-        <w:t>bigdata</w:t>
-      </w:r>
-      <w:proofErr w:type="spellEnd"/>
-    </w:p>
-    <w:p>
-      <w:pPr>
-        <w:pStyle w:val="ListParagraph"/>
-        <w:rPr>
-          <w:lang w:val="en-AU"/>
-        </w:rPr>
-      </w:pPr>
-      <w:r>
-        <w:rPr>
-          <w:lang w:val="en-AU"/>
-        </w:rPr>
-        <w:t>Check disk space using the “</w:t>
-      </w:r>
-      <w:proofErr w:type="spellStart"/>
-      <w:r>
-        <w:rPr>
-          <w:lang w:val="en-AU"/>
-        </w:rPr>
-        <w:t>df</w:t>
-      </w:r>
-      <w:proofErr w:type="spellEnd"/>
-      <w:r>
-        <w:rPr>
-          <w:lang w:val="en-AU"/>
-        </w:rPr>
-        <w:t>” command</w:t>
+        <w:t>Mount /dev/sdf /mnt/bigdata</w:t>
+      </w:r>
+    </w:p>
+    <w:p>
+      <w:pPr>
+        <w:pStyle w:val="ListParagraph"/>
+        <w:rPr>
+          <w:lang w:val="en-AU"/>
+        </w:rPr>
+      </w:pPr>
+      <w:r>
+        <w:rPr>
+          <w:lang w:val="en-AU"/>
+        </w:rPr>
+        <w:t>Check disk space using the “df” command</w:t>
       </w:r>
       <w:r>
         <w:rPr>
@@ -1146,61 +874,19 @@
         <w:rPr>
           <w:lang w:val="en-AU"/>
         </w:rPr>
-        <w:t xml:space="preserve">that the </w:t>
-      </w:r>
-      <w:proofErr w:type="gramStart"/>
-      <w:r>
-        <w:rPr>
-          <w:lang w:val="en-AU"/>
-        </w:rPr>
-        <w:t>100gb</w:t>
-      </w:r>
-      <w:proofErr w:type="gramEnd"/>
-      <w:r>
-        <w:rPr>
-          <w:lang w:val="en-AU"/>
-        </w:rPr>
-        <w:t xml:space="preserve"> extra EBS volume has been mounted on the directory you specified above</w:t>
-      </w:r>
-      <w:r>
-        <w:rPr>
-          <w:lang w:val="en-AU"/>
-        </w:rPr>
-        <w:t>. You will notice this in the same output from the “</w:t>
-      </w:r>
-      <w:proofErr w:type="spellStart"/>
-      <w:r>
-        <w:rPr>
-          <w:lang w:val="en-AU"/>
-        </w:rPr>
-        <w:t>df</w:t>
-      </w:r>
-      <w:proofErr w:type="spellEnd"/>
-      <w:r>
-        <w:rPr>
-          <w:lang w:val="en-AU"/>
-        </w:rPr>
-        <w:t>” command, as it also displays the size of each drive as well as the directory they are mounted on</w:t>
-      </w:r>
-      <w:proofErr w:type="gramStart"/>
-      <w:r>
-        <w:rPr>
-          <w:lang w:val="en-AU"/>
-        </w:rPr>
-        <w:t>.</w:t>
-      </w:r>
-      <w:r>
-        <w:rPr>
-          <w:lang w:val="en-AU"/>
-        </w:rPr>
-        <w:t>(</w:t>
-      </w:r>
-      <w:proofErr w:type="gramEnd"/>
-      <w:r>
-        <w:rPr>
-          <w:lang w:val="en-AU"/>
-        </w:rPr>
-        <w:t>EC2-18</w:t>
+        <w:t>that the 100gb extra EBS volume has been mounted on the directory you specified above</w:t>
+      </w:r>
+      <w:r>
+        <w:rPr>
+          <w:lang w:val="en-AU"/>
+        </w:rPr>
+        <w:t>. You will notice this in the same output from the “df” command, as it also displays the size of each drive as well as the directory they are mounted on.</w:t>
+      </w:r>
+      <w:r>
+        <w:rPr>
+          <w:lang w:val="en-AU"/>
+        </w:rPr>
+        <w:t>(EC2-18</w:t>
       </w:r>
       <w:r>
         <w:rPr>
@@ -1264,49 +950,7 @@
         <w:rPr>
           <w:lang w:val="en-AU"/>
         </w:rPr>
-        <w:t xml:space="preserve">After connecting to the Linux instance, type “yum list </w:t>
-      </w:r>
-      <w:proofErr w:type="spellStart"/>
-      <w:r>
-        <w:rPr>
-          <w:lang w:val="en-AU"/>
-        </w:rPr>
-        <w:t>mysql</w:t>
-      </w:r>
-      <w:proofErr w:type="spellEnd"/>
-      <w:r>
-        <w:rPr>
-          <w:lang w:val="en-AU"/>
-        </w:rPr>
-        <w:t xml:space="preserve">” to show all available packages related to </w:t>
-      </w:r>
-      <w:proofErr w:type="spellStart"/>
-      <w:r>
-        <w:rPr>
-          <w:lang w:val="en-AU"/>
-        </w:rPr>
-        <w:t>mysql</w:t>
-      </w:r>
-      <w:proofErr w:type="spellEnd"/>
-      <w:r>
-        <w:rPr>
-          <w:lang w:val="en-AU"/>
-        </w:rPr>
-        <w:t xml:space="preserve">. The screenshot only shows </w:t>
-      </w:r>
-      <w:proofErr w:type="gramStart"/>
-      <w:r>
-        <w:rPr>
-          <w:lang w:val="en-AU"/>
-        </w:rPr>
-        <w:t>one,</w:t>
-      </w:r>
-      <w:proofErr w:type="gramEnd"/>
-      <w:r>
-        <w:rPr>
-          <w:lang w:val="en-AU"/>
-        </w:rPr>
-        <w:t xml:space="preserve"> ignore the “Excluded Packages” message. (MYSQL-1)</w:t>
+        <w:t>After connecting to the Linux instance, type “yum list mysql” to show all available packages related to mysql. The screenshot only shows one, ignore the “Excluded Packages” message. (MYSQL-1)</w:t>
       </w:r>
     </w:p>
     <w:p>
@@ -1324,35 +968,7 @@
         <w:rPr>
           <w:lang w:val="en-AU"/>
         </w:rPr>
-        <w:t xml:space="preserve">Type </w:t>
-      </w:r>
-      <w:proofErr w:type="spellStart"/>
-      <w:r>
-        <w:rPr>
-          <w:lang w:val="en-AU"/>
-        </w:rPr>
-        <w:t>sudo</w:t>
-      </w:r>
-      <w:proofErr w:type="spellEnd"/>
-      <w:r>
-        <w:rPr>
-          <w:lang w:val="en-AU"/>
-        </w:rPr>
-        <w:t xml:space="preserve"> –s to grant root permissions (logging in as root), then type “yum install (package name)”, in this example “yum install </w:t>
-      </w:r>
-      <w:proofErr w:type="spellStart"/>
-      <w:r>
-        <w:rPr>
-          <w:lang w:val="en-AU"/>
-        </w:rPr>
-        <w:t>mysql.noarch</w:t>
-      </w:r>
-      <w:proofErr w:type="spellEnd"/>
-      <w:r>
-        <w:rPr>
-          <w:lang w:val="en-AU"/>
-        </w:rPr>
-        <w:t>”. Type “Y” to confirm, then press enter (MYSQL-2)</w:t>
+        <w:t>Type sudo –s to grant root permissions (logging in as root), then type “yum install (package name)”, in this example “yum install mysql.noarch”. Type “Y” to confirm, then press enter (MYSQL-2)</w:t>
       </w:r>
     </w:p>
     <w:p>
@@ -1370,35 +986,7 @@
         <w:rPr>
           <w:lang w:val="en-AU"/>
         </w:rPr>
-        <w:t>Do the same for the “</w:t>
-      </w:r>
-      <w:proofErr w:type="spellStart"/>
-      <w:r>
-        <w:rPr>
-          <w:lang w:val="en-AU"/>
-        </w:rPr>
-        <w:t>phpMyAdmin.noarch</w:t>
-      </w:r>
-      <w:proofErr w:type="spellEnd"/>
-      <w:r>
-        <w:rPr>
-          <w:lang w:val="en-AU"/>
-        </w:rPr>
-        <w:t xml:space="preserve">” package (MYSQL-3), and then we will be able to proceed with setting up the </w:t>
-      </w:r>
-      <w:proofErr w:type="spellStart"/>
-      <w:r>
-        <w:rPr>
-          <w:lang w:val="en-AU"/>
-        </w:rPr>
-        <w:t>phpMyAdmin</w:t>
-      </w:r>
-      <w:proofErr w:type="spellEnd"/>
-      <w:r>
-        <w:rPr>
-          <w:lang w:val="en-AU"/>
-        </w:rPr>
-        <w:t xml:space="preserve"> management environment.</w:t>
+        <w:t>Do the same for the “phpMyAdmin.noarch” package (MYSQL-3), and then we will be able to proceed with setting up the phpMyAdmin management environment.</w:t>
       </w:r>
     </w:p>
     <w:p>
@@ -1408,7 +996,6 @@
           <w:lang w:val="en-AU"/>
         </w:rPr>
       </w:pPr>
-      <w:proofErr w:type="spellStart"/>
       <w:r>
         <w:rPr>
           <w:lang w:val="en-AU"/>
@@ -1416,7 +1003,6 @@
         <w:lastRenderedPageBreak/>
         <w:t>PostGres</w:t>
       </w:r>
-      <w:proofErr w:type="spellEnd"/>
     </w:p>
     <w:p>
       <w:pPr>
@@ -1437,49 +1023,7 @@
         <w:rPr>
           <w:lang w:val="en-AU"/>
         </w:rPr>
-        <w:t xml:space="preserve">Initially when trying to create a database table using the </w:t>
-      </w:r>
-      <w:proofErr w:type="spellStart"/>
-      <w:r>
-        <w:rPr>
-          <w:lang w:val="en-AU"/>
-        </w:rPr>
-        <w:t>phpPgAdmin</w:t>
-      </w:r>
-      <w:proofErr w:type="spellEnd"/>
-      <w:r>
-        <w:rPr>
-          <w:lang w:val="en-AU"/>
-        </w:rPr>
-        <w:t xml:space="preserve"> web management page at (Virtual Amazon IP)/</w:t>
-      </w:r>
-      <w:proofErr w:type="spellStart"/>
-      <w:r>
-        <w:rPr>
-          <w:lang w:val="en-AU"/>
-        </w:rPr>
-        <w:t>phpPgAdmin</w:t>
-      </w:r>
-      <w:proofErr w:type="spellEnd"/>
-      <w:r>
-        <w:rPr>
-          <w:lang w:val="en-AU"/>
-        </w:rPr>
-        <w:t>, an error will show relating to a column named “</w:t>
-      </w:r>
-      <w:proofErr w:type="spellStart"/>
-      <w:r>
-        <w:rPr>
-          <w:lang w:val="en-AU"/>
-        </w:rPr>
-        <w:t>spclocation</w:t>
-      </w:r>
-      <w:proofErr w:type="spellEnd"/>
-      <w:r>
-        <w:rPr>
-          <w:lang w:val="en-AU"/>
-        </w:rPr>
-        <w:t xml:space="preserve">” not existing. Following the simple instructions at </w:t>
+        <w:t xml:space="preserve">Initially when trying to create a database table using the phpPgAdmin web management page at (Virtual Amazon IP)/phpPgAdmin, an error will show relating to a column named “spclocation” not existing. Following the simple instructions at </w:t>
       </w:r>
       <w:hyperlink r:id="rId5" w:history="1">
         <w:r>
@@ -1506,10 +1050,62 @@
     </w:p>
     <w:p>
       <w:pPr>
-        <w:rPr>
-          <w:lang w:val="en-AU"/>
-        </w:rPr>
-      </w:pPr>
+        <w:shd w:val="clear" w:color="auto" w:fill="FFFFFF"/>
+        <w:spacing w:after="0" w:line="240" w:lineRule="auto"/>
+        <w:rPr>
+          <w:rFonts w:ascii="Arial" w:eastAsia="Times New Roman" w:hAnsi="Arial" w:cs="Arial"/>
+          <w:color w:val="222222"/>
+          <w:sz w:val="18"/>
+          <w:szCs w:val="18"/>
+          <w:lang w:eastAsia="en-GB"/>
+        </w:rPr>
+      </w:pPr>
+      <w:r>
+        <w:rPr>
+          <w:rFonts w:ascii="Arial" w:eastAsia="Times New Roman" w:hAnsi="Arial" w:cs="Arial"/>
+          <w:color w:val="222222"/>
+          <w:sz w:val="18"/>
+          <w:szCs w:val="18"/>
+          <w:lang w:eastAsia="en-GB"/>
+        </w:rPr>
+        <w:t>to list files installed by package 'phpPgAdmin':</w:t>
+      </w:r>
+    </w:p>
+    <w:p>
+      <w:pPr>
+        <w:shd w:val="clear" w:color="auto" w:fill="FFFFFF"/>
+        <w:spacing w:after="0" w:line="240" w:lineRule="auto"/>
+        <w:rPr>
+          <w:rFonts w:ascii="Arial" w:eastAsia="Times New Roman" w:hAnsi="Arial" w:cs="Arial"/>
+          <w:color w:val="222222"/>
+          <w:sz w:val="18"/>
+          <w:szCs w:val="18"/>
+          <w:lang w:eastAsia="en-GB"/>
+        </w:rPr>
+      </w:pPr>
+    </w:p>
+    <w:p>
+      <w:pPr>
+        <w:shd w:val="clear" w:color="auto" w:fill="FFFFFF"/>
+        <w:spacing w:after="0" w:line="240" w:lineRule="auto"/>
+        <w:rPr>
+          <w:rFonts w:ascii="Arial" w:eastAsia="Times New Roman" w:hAnsi="Arial" w:cs="Arial"/>
+          <w:color w:val="222222"/>
+          <w:sz w:val="18"/>
+          <w:szCs w:val="18"/>
+          <w:lang w:eastAsia="en-GB"/>
+        </w:rPr>
+      </w:pPr>
+      <w:r>
+        <w:rPr>
+          <w:rFonts w:ascii="Arial" w:eastAsia="Times New Roman" w:hAnsi="Arial" w:cs="Arial"/>
+          <w:color w:val="222222"/>
+          <w:sz w:val="18"/>
+          <w:szCs w:val="18"/>
+          <w:lang w:eastAsia="en-GB"/>
+        </w:rPr>
+        <w:t>rpm -ql phpPgAdmin</w:t>
+      </w:r>
     </w:p>
     <w:sectPr>
       <w:pgSz w:w="11906" w:h="16838"/>

</xml_diff>

<commit_message>
Slight updates to Diagram.jpg and source, and Steps - Elaborated.docx
</commit_message>
<xml_diff>
--- a/docs/Steps - Elaborated.docx
+++ b/docs/Steps - Elaborated.docx
@@ -70,13 +70,6 @@
         </w:rPr>
         <w:t>The Virtual Linux Amazon Instance</w:t>
       </w:r>
-    </w:p>
-    <w:p>
-      <w:pPr>
-        <w:rPr>
-          <w:lang w:val="en-AU"/>
-        </w:rPr>
-      </w:pPr>
     </w:p>
     <w:p>
       <w:pPr>
@@ -129,8 +122,16 @@
         <w:rPr>
           <w:lang w:val="en-AU"/>
         </w:rPr>
-        <w:t xml:space="preserve"> available for usewhich</w:t>
-      </w:r>
+        <w:t xml:space="preserve"> available for </w:t>
+      </w:r>
+      <w:proofErr w:type="spellStart"/>
+      <w:r>
+        <w:rPr>
+          <w:lang w:val="en-AU"/>
+        </w:rPr>
+        <w:t>usewhich</w:t>
+      </w:r>
+      <w:proofErr w:type="spellEnd"/>
       <w:r>
         <w:rPr>
           <w:lang w:val="en-AU"/>
@@ -327,7 +328,23 @@
         <w:rPr>
           <w:lang w:val="en-AU"/>
         </w:rPr>
-        <w:t>Change the root storage disk size to 30 gb. This should be more than enough space for the simple needs we require, and is of course also eligible for the Free Tier (EC2-</w:t>
+        <w:t xml:space="preserve">Change the root storage disk size to 30 </w:t>
+      </w:r>
+      <w:proofErr w:type="spellStart"/>
+      <w:proofErr w:type="gramStart"/>
+      <w:r>
+        <w:rPr>
+          <w:lang w:val="en-AU"/>
+        </w:rPr>
+        <w:t>gb</w:t>
+      </w:r>
+      <w:proofErr w:type="spellEnd"/>
+      <w:proofErr w:type="gramEnd"/>
+      <w:r>
+        <w:rPr>
+          <w:lang w:val="en-AU"/>
+        </w:rPr>
+        <w:t>. This should be more than enough space for the simple needs we require, and is of course also eligible for the Free Tier (EC2-</w:t>
       </w:r>
       <w:r>
         <w:rPr>
@@ -357,7 +374,21 @@
         <w:rPr>
           <w:lang w:val="en-AU"/>
         </w:rPr>
-        <w:t>At this point you are able to name or “Tag” your instance. There are several other tags available to set here though the only one to be concerned with for our purposes is the Name tag. I have called my instance “vlinux” but any other simple name will also be appropriate (EC2-</w:t>
+        <w:t>At this point you are able to name or “Tag” your instance. There are several other tags available to set here though the only one to be concerned with for our purposes is the Name tag. I have called my instance “</w:t>
+      </w:r>
+      <w:proofErr w:type="spellStart"/>
+      <w:r>
+        <w:rPr>
+          <w:lang w:val="en-AU"/>
+        </w:rPr>
+        <w:t>vlinux</w:t>
+      </w:r>
+      <w:proofErr w:type="spellEnd"/>
+      <w:r>
+        <w:rPr>
+          <w:lang w:val="en-AU"/>
+        </w:rPr>
+        <w:t>” but any other simple name will also be appropriate (EC2-</w:t>
       </w:r>
       <w:r>
         <w:rPr>
@@ -561,7 +592,6 @@
         <w:rPr>
           <w:lang w:val="en-AU"/>
         </w:rPr>
-        <w:lastRenderedPageBreak/>
         <w:t>Click on the</w:t>
       </w:r>
       <w:r>
@@ -598,8 +628,59 @@
         <w:rPr>
           <w:lang w:val="en-AU"/>
         </w:rPr>
-        <w:t>Open PuttyGen, load in the private key pem file you just downloaded before. Make sure the file types to look for dropdown is set to All Files. If you have unfortunately forgotten to download this pem file from step 9, you will have to re-create the instance..</w:t>
-      </w:r>
+        <w:lastRenderedPageBreak/>
+        <w:t xml:space="preserve">Open </w:t>
+      </w:r>
+      <w:proofErr w:type="spellStart"/>
+      <w:r>
+        <w:rPr>
+          <w:lang w:val="en-AU"/>
+        </w:rPr>
+        <w:t>PuttyGen</w:t>
+      </w:r>
+      <w:proofErr w:type="spellEnd"/>
+      <w:r>
+        <w:rPr>
+          <w:lang w:val="en-AU"/>
+        </w:rPr>
+        <w:t xml:space="preserve">, load in the private key </w:t>
+      </w:r>
+      <w:proofErr w:type="spellStart"/>
+      <w:r>
+        <w:rPr>
+          <w:lang w:val="en-AU"/>
+        </w:rPr>
+        <w:t>pem</w:t>
+      </w:r>
+      <w:proofErr w:type="spellEnd"/>
+      <w:r>
+        <w:rPr>
+          <w:lang w:val="en-AU"/>
+        </w:rPr>
+        <w:t xml:space="preserve"> file you just downloaded before. Make sure the file types to look for dropdown is set to All Files. If you have unfortunately forgotten to download this </w:t>
+      </w:r>
+      <w:proofErr w:type="spellStart"/>
+      <w:r>
+        <w:rPr>
+          <w:lang w:val="en-AU"/>
+        </w:rPr>
+        <w:t>pem</w:t>
+      </w:r>
+      <w:proofErr w:type="spellEnd"/>
+      <w:r>
+        <w:rPr>
+          <w:lang w:val="en-AU"/>
+        </w:rPr>
+        <w:t xml:space="preserve"> file from step 9, you will have to re-create the instance</w:t>
+      </w:r>
+      <w:proofErr w:type="gramStart"/>
+      <w:r>
+        <w:rPr>
+          <w:lang w:val="en-AU"/>
+        </w:rPr>
+        <w:t>..</w:t>
+      </w:r>
+      <w:proofErr w:type="gramEnd"/>
       <w:r>
         <w:rPr>
           <w:lang w:val="en-AU"/>
@@ -658,7 +739,49 @@
         <w:rPr>
           <w:lang w:val="en-AU"/>
         </w:rPr>
-        <w:t>Generate a ppk PUTTY Private Key file from the pem file, and you will be prompted to choose a location to save this key to, I suggest saving it to the same place as the pem file.</w:t>
+        <w:t xml:space="preserve">Generate a </w:t>
+      </w:r>
+      <w:proofErr w:type="spellStart"/>
+      <w:r>
+        <w:rPr>
+          <w:lang w:val="en-AU"/>
+        </w:rPr>
+        <w:t>ppk</w:t>
+      </w:r>
+      <w:proofErr w:type="spellEnd"/>
+      <w:r>
+        <w:rPr>
+          <w:lang w:val="en-AU"/>
+        </w:rPr>
+        <w:t xml:space="preserve"> PUTTY Private Key file from the </w:t>
+      </w:r>
+      <w:proofErr w:type="spellStart"/>
+      <w:r>
+        <w:rPr>
+          <w:lang w:val="en-AU"/>
+        </w:rPr>
+        <w:t>pem</w:t>
+      </w:r>
+      <w:proofErr w:type="spellEnd"/>
+      <w:r>
+        <w:rPr>
+          <w:lang w:val="en-AU"/>
+        </w:rPr>
+        <w:t xml:space="preserve"> file, and you will be prompted to choose a location to save this key to, I suggest saving it to the same place as the </w:t>
+      </w:r>
+      <w:proofErr w:type="spellStart"/>
+      <w:r>
+        <w:rPr>
+          <w:lang w:val="en-AU"/>
+        </w:rPr>
+        <w:t>pem</w:t>
+      </w:r>
+      <w:proofErr w:type="spellEnd"/>
+      <w:r>
+        <w:rPr>
+          <w:lang w:val="en-AU"/>
+        </w:rPr>
+        <w:t xml:space="preserve"> file.</w:t>
       </w:r>
     </w:p>
     <w:p>
@@ -760,7 +883,21 @@
         <w:rPr>
           <w:lang w:val="en-AU"/>
         </w:rPr>
-        <w:t>Regards working with the extra EBS volume, you will first need to make a new file system with the location of the drive (sdf in my case, also displayed in the details of the drive when clicked on in the AWS window)</w:t>
+        <w:t>Regards working with the extra EBS volume, you will first need to make a new file system with the location of the drive (</w:t>
+      </w:r>
+      <w:proofErr w:type="spellStart"/>
+      <w:r>
+        <w:rPr>
+          <w:lang w:val="en-AU"/>
+        </w:rPr>
+        <w:t>sdf</w:t>
+      </w:r>
+      <w:proofErr w:type="spellEnd"/>
+      <w:r>
+        <w:rPr>
+          <w:lang w:val="en-AU"/>
+        </w:rPr>
+        <w:t xml:space="preserve"> in my case, also displayed in the details of the drive when clicked on in the AWS window)</w:t>
       </w:r>
     </w:p>
     <w:p>
@@ -778,7 +915,49 @@
         <w:rPr>
           <w:lang w:val="en-AU"/>
         </w:rPr>
-        <w:t>In the terminal, type “mkfs /dev/sdf” where sdf is the device name field from step 12.</w:t>
+        <w:t>In the terminal, type “</w:t>
+      </w:r>
+      <w:proofErr w:type="spellStart"/>
+      <w:r>
+        <w:rPr>
+          <w:lang w:val="en-AU"/>
+        </w:rPr>
+        <w:t>mkfs</w:t>
+      </w:r>
+      <w:proofErr w:type="spellEnd"/>
+      <w:r>
+        <w:rPr>
+          <w:lang w:val="en-AU"/>
+        </w:rPr>
+        <w:t xml:space="preserve"> /dev/</w:t>
+      </w:r>
+      <w:proofErr w:type="spellStart"/>
+      <w:r>
+        <w:rPr>
+          <w:lang w:val="en-AU"/>
+        </w:rPr>
+        <w:t>sdf</w:t>
+      </w:r>
+      <w:proofErr w:type="spellEnd"/>
+      <w:r>
+        <w:rPr>
+          <w:lang w:val="en-AU"/>
+        </w:rPr>
+        <w:t xml:space="preserve">” where </w:t>
+      </w:r>
+      <w:proofErr w:type="spellStart"/>
+      <w:r>
+        <w:rPr>
+          <w:lang w:val="en-AU"/>
+        </w:rPr>
+        <w:t>sdf</w:t>
+      </w:r>
+      <w:proofErr w:type="spellEnd"/>
+      <w:r>
+        <w:rPr>
+          <w:lang w:val="en-AU"/>
+        </w:rPr>
+        <w:t xml:space="preserve"> is the device name field from step 12.</w:t>
       </w:r>
     </w:p>
     <w:p>
@@ -792,7 +971,21 @@
         <w:rPr>
           <w:lang w:val="en-AU"/>
         </w:rPr>
-        <w:t>Make a new directory which maps to this drive, I called mine “bigdata”</w:t>
+        <w:t>Make a new directory which maps to this drive, I called mine “</w:t>
+      </w:r>
+      <w:proofErr w:type="spellStart"/>
+      <w:r>
+        <w:rPr>
+          <w:lang w:val="en-AU"/>
+        </w:rPr>
+        <w:t>bigdata</w:t>
+      </w:r>
+      <w:proofErr w:type="spellEnd"/>
+      <w:r>
+        <w:rPr>
+          <w:lang w:val="en-AU"/>
+        </w:rPr>
+        <w:t>”</w:t>
       </w:r>
       <w:r>
         <w:rPr>
@@ -812,12 +1005,42 @@
           <w:lang w:val="en-AU"/>
         </w:rPr>
       </w:pPr>
-      <w:r>
-        <w:rPr>
-          <w:lang w:val="en-AU"/>
-        </w:rPr>
-        <w:t>mkdir /mnt/bigdata</w:t>
-      </w:r>
+      <w:proofErr w:type="spellStart"/>
+      <w:r>
+        <w:rPr>
+          <w:lang w:val="en-AU"/>
+        </w:rPr>
+        <w:t>mkdir</w:t>
+      </w:r>
+      <w:proofErr w:type="spellEnd"/>
+      <w:r>
+        <w:rPr>
+          <w:lang w:val="en-AU"/>
+        </w:rPr>
+        <w:t xml:space="preserve"> /</w:t>
+      </w:r>
+      <w:proofErr w:type="spellStart"/>
+      <w:r>
+        <w:rPr>
+          <w:lang w:val="en-AU"/>
+        </w:rPr>
+        <w:t>mnt</w:t>
+      </w:r>
+      <w:proofErr w:type="spellEnd"/>
+      <w:r>
+        <w:rPr>
+          <w:lang w:val="en-AU"/>
+        </w:rPr>
+        <w:t>/</w:t>
+      </w:r>
+      <w:proofErr w:type="spellStart"/>
+      <w:r>
+        <w:rPr>
+          <w:lang w:val="en-AU"/>
+        </w:rPr>
+        <w:t>bigdata</w:t>
+      </w:r>
+      <w:proofErr w:type="spellEnd"/>
     </w:p>
     <w:p>
       <w:pPr>
@@ -834,8 +1057,44 @@
         <w:rPr>
           <w:lang w:val="en-AU"/>
         </w:rPr>
-        <w:t>Mount /dev/sdf /mnt/bigdata</w:t>
-      </w:r>
+        <w:t>Mount /dev/</w:t>
+      </w:r>
+      <w:proofErr w:type="spellStart"/>
+      <w:r>
+        <w:rPr>
+          <w:lang w:val="en-AU"/>
+        </w:rPr>
+        <w:t>sdf</w:t>
+      </w:r>
+      <w:proofErr w:type="spellEnd"/>
+      <w:r>
+        <w:rPr>
+          <w:lang w:val="en-AU"/>
+        </w:rPr>
+        <w:t xml:space="preserve"> /</w:t>
+      </w:r>
+      <w:proofErr w:type="spellStart"/>
+      <w:r>
+        <w:rPr>
+          <w:lang w:val="en-AU"/>
+        </w:rPr>
+        <w:t>mnt</w:t>
+      </w:r>
+      <w:proofErr w:type="spellEnd"/>
+      <w:r>
+        <w:rPr>
+          <w:lang w:val="en-AU"/>
+        </w:rPr>
+        <w:t>/</w:t>
+      </w:r>
+      <w:proofErr w:type="spellStart"/>
+      <w:r>
+        <w:rPr>
+          <w:lang w:val="en-AU"/>
+        </w:rPr>
+        <w:t>bigdata</w:t>
+      </w:r>
+      <w:proofErr w:type="spellEnd"/>
     </w:p>
     <w:p>
       <w:pPr>
@@ -848,7 +1107,21 @@
         <w:rPr>
           <w:lang w:val="en-AU"/>
         </w:rPr>
-        <w:t>Check disk space using the “df” command</w:t>
+        <w:t>Check disk space using the “</w:t>
+      </w:r>
+      <w:proofErr w:type="spellStart"/>
+      <w:r>
+        <w:rPr>
+          <w:lang w:val="en-AU"/>
+        </w:rPr>
+        <w:t>df</w:t>
+      </w:r>
+      <w:proofErr w:type="spellEnd"/>
+      <w:r>
+        <w:rPr>
+          <w:lang w:val="en-AU"/>
+        </w:rPr>
+        <w:t>” command</w:t>
       </w:r>
       <w:r>
         <w:rPr>
@@ -874,19 +1147,61 @@
         <w:rPr>
           <w:lang w:val="en-AU"/>
         </w:rPr>
-        <w:t>that the 100gb extra EBS volume has been mounted on the directory you specified above</w:t>
-      </w:r>
-      <w:r>
-        <w:rPr>
-          <w:lang w:val="en-AU"/>
-        </w:rPr>
-        <w:t>. You will notice this in the same output from the “df” command, as it also displays the size of each drive as well as the directory they are mounted on.</w:t>
-      </w:r>
-      <w:r>
-        <w:rPr>
-          <w:lang w:val="en-AU"/>
-        </w:rPr>
-        <w:t>(EC2-18</w:t>
+        <w:t xml:space="preserve">that the </w:t>
+      </w:r>
+      <w:proofErr w:type="gramStart"/>
+      <w:r>
+        <w:rPr>
+          <w:lang w:val="en-AU"/>
+        </w:rPr>
+        <w:t>100gb</w:t>
+      </w:r>
+      <w:proofErr w:type="gramEnd"/>
+      <w:r>
+        <w:rPr>
+          <w:lang w:val="en-AU"/>
+        </w:rPr>
+        <w:t xml:space="preserve"> extra EBS volume has been mounted on the directory you specified above</w:t>
+      </w:r>
+      <w:r>
+        <w:rPr>
+          <w:lang w:val="en-AU"/>
+        </w:rPr>
+        <w:t>. You will notice this in the same output from the “</w:t>
+      </w:r>
+      <w:proofErr w:type="spellStart"/>
+      <w:r>
+        <w:rPr>
+          <w:lang w:val="en-AU"/>
+        </w:rPr>
+        <w:t>df</w:t>
+      </w:r>
+      <w:proofErr w:type="spellEnd"/>
+      <w:r>
+        <w:rPr>
+          <w:lang w:val="en-AU"/>
+        </w:rPr>
+        <w:t>” command, as it also displays the size of each drive as well as the directory they are mounted on</w:t>
+      </w:r>
+      <w:proofErr w:type="gramStart"/>
+      <w:r>
+        <w:rPr>
+          <w:lang w:val="en-AU"/>
+        </w:rPr>
+        <w:t>.</w:t>
+      </w:r>
+      <w:r>
+        <w:rPr>
+          <w:lang w:val="en-AU"/>
+        </w:rPr>
+        <w:t>(</w:t>
+      </w:r>
+      <w:proofErr w:type="gramEnd"/>
+      <w:r>
+        <w:rPr>
+          <w:lang w:val="en-AU"/>
+        </w:rPr>
+        <w:t>EC2-18</w:t>
       </w:r>
       <w:r>
         <w:rPr>
@@ -950,7 +1265,49 @@
         <w:rPr>
           <w:lang w:val="en-AU"/>
         </w:rPr>
-        <w:t>After connecting to the Linux instance, type “yum list mysql” to show all available packages related to mysql. The screenshot only shows one, ignore the “Excluded Packages” message. (MYSQL-1)</w:t>
+        <w:t xml:space="preserve">After connecting to the Linux instance, type “yum list </w:t>
+      </w:r>
+      <w:proofErr w:type="spellStart"/>
+      <w:r>
+        <w:rPr>
+          <w:lang w:val="en-AU"/>
+        </w:rPr>
+        <w:t>mysql</w:t>
+      </w:r>
+      <w:proofErr w:type="spellEnd"/>
+      <w:r>
+        <w:rPr>
+          <w:lang w:val="en-AU"/>
+        </w:rPr>
+        <w:t xml:space="preserve">” to show all available packages related to </w:t>
+      </w:r>
+      <w:proofErr w:type="spellStart"/>
+      <w:r>
+        <w:rPr>
+          <w:lang w:val="en-AU"/>
+        </w:rPr>
+        <w:t>mysql</w:t>
+      </w:r>
+      <w:proofErr w:type="spellEnd"/>
+      <w:r>
+        <w:rPr>
+          <w:lang w:val="en-AU"/>
+        </w:rPr>
+        <w:t xml:space="preserve">. The screenshot only shows </w:t>
+      </w:r>
+      <w:proofErr w:type="gramStart"/>
+      <w:r>
+        <w:rPr>
+          <w:lang w:val="en-AU"/>
+        </w:rPr>
+        <w:t>one,</w:t>
+      </w:r>
+      <w:proofErr w:type="gramEnd"/>
+      <w:r>
+        <w:rPr>
+          <w:lang w:val="en-AU"/>
+        </w:rPr>
+        <w:t xml:space="preserve"> ignore the “Excluded Packages” message. (MYSQL-1)</w:t>
       </w:r>
     </w:p>
     <w:p>
@@ -968,7 +1325,35 @@
         <w:rPr>
           <w:lang w:val="en-AU"/>
         </w:rPr>
-        <w:t>Type sudo –s to grant root permissions (logging in as root), then type “yum install (package name)”, in this example “yum install mysql.noarch”. Type “Y” to confirm, then press enter (MYSQL-2)</w:t>
+        <w:t xml:space="preserve">Type </w:t>
+      </w:r>
+      <w:proofErr w:type="spellStart"/>
+      <w:r>
+        <w:rPr>
+          <w:lang w:val="en-AU"/>
+        </w:rPr>
+        <w:t>sudo</w:t>
+      </w:r>
+      <w:proofErr w:type="spellEnd"/>
+      <w:r>
+        <w:rPr>
+          <w:lang w:val="en-AU"/>
+        </w:rPr>
+        <w:t xml:space="preserve"> –s to grant root permissions (logging in as root), then type “yum install (package name)”, in this example “yum install </w:t>
+      </w:r>
+      <w:proofErr w:type="spellStart"/>
+      <w:r>
+        <w:rPr>
+          <w:lang w:val="en-AU"/>
+        </w:rPr>
+        <w:t>mysql.noarch</w:t>
+      </w:r>
+      <w:proofErr w:type="spellEnd"/>
+      <w:r>
+        <w:rPr>
+          <w:lang w:val="en-AU"/>
+        </w:rPr>
+        <w:t>”. Type “Y” to confirm, then press enter (MYSQL-2)</w:t>
       </w:r>
     </w:p>
     <w:p>
@@ -986,7 +1371,35 @@
         <w:rPr>
           <w:lang w:val="en-AU"/>
         </w:rPr>
-        <w:t>Do the same for the “phpMyAdmin.noarch” package (MYSQL-3), and then we will be able to proceed with setting up the phpMyAdmin management environment.</w:t>
+        <w:t>Do the same for the “</w:t>
+      </w:r>
+      <w:proofErr w:type="spellStart"/>
+      <w:r>
+        <w:rPr>
+          <w:lang w:val="en-AU"/>
+        </w:rPr>
+        <w:t>phpMyAdmin.noarch</w:t>
+      </w:r>
+      <w:proofErr w:type="spellEnd"/>
+      <w:r>
+        <w:rPr>
+          <w:lang w:val="en-AU"/>
+        </w:rPr>
+        <w:t xml:space="preserve">” package (MYSQL-3), and then we will be able to proceed with setting up the </w:t>
+      </w:r>
+      <w:proofErr w:type="spellStart"/>
+      <w:r>
+        <w:rPr>
+          <w:lang w:val="en-AU"/>
+        </w:rPr>
+        <w:t>phpMyAdmin</w:t>
+      </w:r>
+      <w:proofErr w:type="spellEnd"/>
+      <w:r>
+        <w:rPr>
+          <w:lang w:val="en-AU"/>
+        </w:rPr>
+        <w:t xml:space="preserve"> management environment.</w:t>
       </w:r>
     </w:p>
     <w:p>
@@ -996,6 +1409,7 @@
           <w:lang w:val="en-AU"/>
         </w:rPr>
       </w:pPr>
+      <w:proofErr w:type="spellStart"/>
       <w:r>
         <w:rPr>
           <w:lang w:val="en-AU"/>
@@ -1003,27 +1417,274 @@
         <w:lastRenderedPageBreak/>
         <w:t>PostGres</w:t>
       </w:r>
-    </w:p>
-    <w:p>
-      <w:pPr>
-        <w:rPr>
-          <w:lang w:val="en-AU"/>
-        </w:rPr>
-      </w:pPr>
       <w:bookmarkStart w:id="0" w:name="_GoBack"/>
       <w:bookmarkEnd w:id="0"/>
-    </w:p>
-    <w:p>
-      <w:pPr>
-        <w:rPr>
-          <w:lang w:val="en-AU"/>
-        </w:rPr>
-      </w:pPr>
-      <w:r>
-        <w:rPr>
-          <w:lang w:val="en-AU"/>
-        </w:rPr>
-        <w:t xml:space="preserve">Initially when trying to create a database table using the phpPgAdmin web management page at (Virtual Amazon IP)/phpPgAdmin, an error will show relating to a column named “spclocation” not existing. Following the simple instructions at </w:t>
+      <w:proofErr w:type="spellEnd"/>
+    </w:p>
+    <w:p>
+      <w:pPr>
+        <w:shd w:val="clear" w:color="auto" w:fill="FFFFFF"/>
+        <w:spacing w:after="0" w:line="240" w:lineRule="auto"/>
+        <w:rPr>
+          <w:lang w:val="en-AU"/>
+        </w:rPr>
+      </w:pPr>
+      <w:r>
+        <w:rPr>
+          <w:lang w:val="en-AU"/>
+        </w:rPr>
+        <w:t>T</w:t>
+      </w:r>
+      <w:r>
+        <w:rPr>
+          <w:lang w:val="en-AU"/>
+        </w:rPr>
+        <w:t xml:space="preserve">o list files installed by </w:t>
+      </w:r>
+      <w:r>
+        <w:rPr>
+          <w:lang w:val="en-AU"/>
+        </w:rPr>
+        <w:t xml:space="preserve">the </w:t>
+      </w:r>
+      <w:r>
+        <w:rPr>
+          <w:lang w:val="en-AU"/>
+        </w:rPr>
+        <w:t>package '</w:t>
+      </w:r>
+      <w:proofErr w:type="spellStart"/>
+      <w:r>
+        <w:rPr>
+          <w:lang w:val="en-AU"/>
+        </w:rPr>
+        <w:t>phpPgAdmin</w:t>
+      </w:r>
+      <w:proofErr w:type="spellEnd"/>
+      <w:r>
+        <w:rPr>
+          <w:lang w:val="en-AU"/>
+        </w:rPr>
+        <w:t>'</w:t>
+      </w:r>
+      <w:r>
+        <w:rPr>
+          <w:lang w:val="en-AU"/>
+        </w:rPr>
+        <w:t xml:space="preserve"> type “</w:t>
+      </w:r>
+      <w:r>
+        <w:rPr>
+          <w:lang w:val="en-AU"/>
+        </w:rPr>
+        <w:t>rpm -</w:t>
+      </w:r>
+      <w:proofErr w:type="spellStart"/>
+      <w:r>
+        <w:rPr>
+          <w:lang w:val="en-AU"/>
+        </w:rPr>
+        <w:t>ql</w:t>
+      </w:r>
+      <w:proofErr w:type="spellEnd"/>
+      <w:r>
+        <w:rPr>
+          <w:lang w:val="en-AU"/>
+        </w:rPr>
+        <w:t xml:space="preserve"> </w:t>
+      </w:r>
+      <w:proofErr w:type="spellStart"/>
+      <w:r>
+        <w:rPr>
+          <w:lang w:val="en-AU"/>
+        </w:rPr>
+        <w:t>phpPgAdmin</w:t>
+      </w:r>
+      <w:proofErr w:type="spellEnd"/>
+      <w:r>
+        <w:rPr>
+          <w:lang w:val="en-AU"/>
+        </w:rPr>
+        <w:t>”. A similar command “</w:t>
+      </w:r>
+      <w:proofErr w:type="spellStart"/>
+      <w:r>
+        <w:rPr>
+          <w:lang w:val="en-AU"/>
+        </w:rPr>
+        <w:t>chkconfig</w:t>
+      </w:r>
+      <w:proofErr w:type="spellEnd"/>
+      <w:r>
+        <w:rPr>
+          <w:lang w:val="en-AU"/>
+        </w:rPr>
+        <w:t xml:space="preserve">” will list all packages currently available. Postgresql94 and postgresql95 should be listed there, from the installation in the above step (depending on which version was chosen). To start the service, type for example “service postgresql95 start”. You should now be able to access the </w:t>
+      </w:r>
+      <w:proofErr w:type="spellStart"/>
+      <w:r>
+        <w:rPr>
+          <w:lang w:val="en-AU"/>
+        </w:rPr>
+        <w:t>phpPgAdmin</w:t>
+      </w:r>
+      <w:proofErr w:type="spellEnd"/>
+      <w:r>
+        <w:rPr>
+          <w:lang w:val="en-AU"/>
+        </w:rPr>
+        <w:t xml:space="preserve"> management console at the link “(virtual machine IP)/</w:t>
+      </w:r>
+      <w:proofErr w:type="spellStart"/>
+      <w:r>
+        <w:rPr>
+          <w:lang w:val="en-AU"/>
+        </w:rPr>
+        <w:t>phpPgAdmin</w:t>
+      </w:r>
+      <w:proofErr w:type="spellEnd"/>
+      <w:r>
+        <w:rPr>
+          <w:lang w:val="en-AU"/>
+        </w:rPr>
+        <w:t>”.</w:t>
+      </w:r>
+      <w:r>
+        <w:rPr>
+          <w:lang w:val="en-AU"/>
+        </w:rPr>
+        <w:t xml:space="preserve"> The “</w:t>
+      </w:r>
+      <w:proofErr w:type="spellStart"/>
+      <w:r>
+        <w:rPr>
+          <w:lang w:val="en-AU"/>
+        </w:rPr>
+        <w:t>httpd</w:t>
+      </w:r>
+      <w:proofErr w:type="spellEnd"/>
+      <w:r>
+        <w:rPr>
+          <w:lang w:val="en-AU"/>
+        </w:rPr>
+        <w:t xml:space="preserve">” service will also need to be started, so similarly type “service </w:t>
+      </w:r>
+      <w:proofErr w:type="spellStart"/>
+      <w:r>
+        <w:rPr>
+          <w:lang w:val="en-AU"/>
+        </w:rPr>
+        <w:t>httpd</w:t>
+      </w:r>
+      <w:proofErr w:type="spellEnd"/>
+      <w:r>
+        <w:rPr>
+          <w:lang w:val="en-AU"/>
+        </w:rPr>
+        <w:t xml:space="preserve"> start”.</w:t>
+      </w:r>
+    </w:p>
+    <w:p>
+      <w:pPr>
+        <w:shd w:val="clear" w:color="auto" w:fill="FFFFFF"/>
+        <w:spacing w:after="0" w:line="240" w:lineRule="auto"/>
+        <w:rPr>
+          <w:lang w:val="en-AU"/>
+        </w:rPr>
+      </w:pPr>
+    </w:p>
+    <w:p>
+      <w:pPr>
+        <w:shd w:val="clear" w:color="auto" w:fill="FFFFFF"/>
+        <w:spacing w:after="0" w:line="240" w:lineRule="auto"/>
+        <w:rPr>
+          <w:lang w:val="en-AU"/>
+        </w:rPr>
+      </w:pPr>
+      <w:r>
+        <w:rPr>
+          <w:highlight w:val="yellow"/>
+          <w:lang w:val="en-AU"/>
+        </w:rPr>
+        <w:t xml:space="preserve">(Instruct here how to set up the </w:t>
+      </w:r>
+      <w:proofErr w:type="spellStart"/>
+      <w:r>
+        <w:rPr>
+          <w:highlight w:val="yellow"/>
+          <w:lang w:val="en-AU"/>
+        </w:rPr>
+        <w:t>Unihood</w:t>
+      </w:r>
+      <w:proofErr w:type="spellEnd"/>
+      <w:r>
+        <w:rPr>
+          <w:highlight w:val="yellow"/>
+          <w:lang w:val="en-AU"/>
+        </w:rPr>
+        <w:t xml:space="preserve"> user)</w:t>
+      </w:r>
+    </w:p>
+    <w:p>
+      <w:pPr>
+        <w:rPr>
+          <w:lang w:val="en-AU"/>
+        </w:rPr>
+      </w:pPr>
+    </w:p>
+    <w:p>
+      <w:pPr>
+        <w:rPr>
+          <w:lang w:val="en-AU"/>
+        </w:rPr>
+      </w:pPr>
+      <w:r>
+        <w:rPr>
+          <w:lang w:val="en-AU"/>
+        </w:rPr>
+        <w:t xml:space="preserve">Initially when trying to create a database table using the </w:t>
+      </w:r>
+      <w:proofErr w:type="spellStart"/>
+      <w:r>
+        <w:rPr>
+          <w:lang w:val="en-AU"/>
+        </w:rPr>
+        <w:t>phpPgAdmin</w:t>
+      </w:r>
+      <w:proofErr w:type="spellEnd"/>
+      <w:r>
+        <w:rPr>
+          <w:lang w:val="en-AU"/>
+        </w:rPr>
+        <w:t xml:space="preserve"> web management page at (Virtual Amazon IP)/</w:t>
+      </w:r>
+      <w:proofErr w:type="spellStart"/>
+      <w:r>
+        <w:rPr>
+          <w:lang w:val="en-AU"/>
+        </w:rPr>
+        <w:t>phpPgAdmin</w:t>
+      </w:r>
+      <w:proofErr w:type="spellEnd"/>
+      <w:r>
+        <w:rPr>
+          <w:lang w:val="en-AU"/>
+        </w:rPr>
+        <w:t>, an error will show relating to a column named “</w:t>
+      </w:r>
+      <w:proofErr w:type="spellStart"/>
+      <w:r>
+        <w:rPr>
+          <w:lang w:val="en-AU"/>
+        </w:rPr>
+        <w:t>spclocation</w:t>
+      </w:r>
+      <w:proofErr w:type="spellEnd"/>
+      <w:r>
+        <w:rPr>
+          <w:lang w:val="en-AU"/>
+        </w:rPr>
+        <w:t xml:space="preserve">” not existing. Following the simple instructions at </w:t>
       </w:r>
       <w:hyperlink r:id="rId5" w:history="1">
         <w:r>
@@ -1039,72 +1700,6 @@
           <w:lang w:val="en-AU"/>
         </w:rPr>
         <w:t xml:space="preserve"> replacing the generic path names etc with the actual values, this issue was fixed and tables could be created from that point.</w:t>
-      </w:r>
-    </w:p>
-    <w:p>
-      <w:pPr>
-        <w:rPr>
-          <w:lang w:val="en-AU"/>
-        </w:rPr>
-      </w:pPr>
-    </w:p>
-    <w:p>
-      <w:pPr>
-        <w:shd w:val="clear" w:color="auto" w:fill="FFFFFF"/>
-        <w:spacing w:after="0" w:line="240" w:lineRule="auto"/>
-        <w:rPr>
-          <w:rFonts w:ascii="Arial" w:eastAsia="Times New Roman" w:hAnsi="Arial" w:cs="Arial"/>
-          <w:color w:val="222222"/>
-          <w:sz w:val="18"/>
-          <w:szCs w:val="18"/>
-          <w:lang w:eastAsia="en-GB"/>
-        </w:rPr>
-      </w:pPr>
-      <w:r>
-        <w:rPr>
-          <w:rFonts w:ascii="Arial" w:eastAsia="Times New Roman" w:hAnsi="Arial" w:cs="Arial"/>
-          <w:color w:val="222222"/>
-          <w:sz w:val="18"/>
-          <w:szCs w:val="18"/>
-          <w:lang w:eastAsia="en-GB"/>
-        </w:rPr>
-        <w:t>to list files installed by package 'phpPgAdmin':</w:t>
-      </w:r>
-    </w:p>
-    <w:p>
-      <w:pPr>
-        <w:shd w:val="clear" w:color="auto" w:fill="FFFFFF"/>
-        <w:spacing w:after="0" w:line="240" w:lineRule="auto"/>
-        <w:rPr>
-          <w:rFonts w:ascii="Arial" w:eastAsia="Times New Roman" w:hAnsi="Arial" w:cs="Arial"/>
-          <w:color w:val="222222"/>
-          <w:sz w:val="18"/>
-          <w:szCs w:val="18"/>
-          <w:lang w:eastAsia="en-GB"/>
-        </w:rPr>
-      </w:pPr>
-    </w:p>
-    <w:p>
-      <w:pPr>
-        <w:shd w:val="clear" w:color="auto" w:fill="FFFFFF"/>
-        <w:spacing w:after="0" w:line="240" w:lineRule="auto"/>
-        <w:rPr>
-          <w:rFonts w:ascii="Arial" w:eastAsia="Times New Roman" w:hAnsi="Arial" w:cs="Arial"/>
-          <w:color w:val="222222"/>
-          <w:sz w:val="18"/>
-          <w:szCs w:val="18"/>
-          <w:lang w:eastAsia="en-GB"/>
-        </w:rPr>
-      </w:pPr>
-      <w:r>
-        <w:rPr>
-          <w:rFonts w:ascii="Arial" w:eastAsia="Times New Roman" w:hAnsi="Arial" w:cs="Arial"/>
-          <w:color w:val="222222"/>
-          <w:sz w:val="18"/>
-          <w:szCs w:val="18"/>
-          <w:lang w:eastAsia="en-GB"/>
-        </w:rPr>
-        <w:t>rpm -ql phpPgAdmin</w:t>
       </w:r>
     </w:p>
     <w:sectPr>

</xml_diff>

<commit_message>
Improved heading content and Pasted in Proposal
</commit_message>
<xml_diff>
--- a/docs/Steps - Elaborated.docx
+++ b/docs/Steps - Elaborated.docx
@@ -1960,6 +1960,139 @@
         <w:rPr>
           <w:lang w:val="en-AU"/>
         </w:rPr>
+        <w:t>Not only will test data be restored, but the whole database including tables, their structure, foreign keys and so on.</w:t>
+      </w:r>
+    </w:p>
+    <w:p>
+      <w:pPr>
+        <w:pStyle w:val="Heading1"/>
+        <w:rPr>
+          <w:lang w:val="en-AU"/>
+        </w:rPr>
+      </w:pPr>
+      <w:r>
+        <w:rPr>
+          <w:lang w:val="en-AU"/>
+        </w:rPr>
+        <w:t>Backup/Restore Test Data</w:t>
+      </w:r>
+    </w:p>
+    <w:p>
+      <w:pPr>
+        <w:pStyle w:val="ListParagraph"/>
+        <w:numPr>
+          <w:ilvl w:val="0"/>
+          <w:numId w:val="20"/>
+        </w:numPr>
+        <w:rPr>
+          <w:lang w:val="en-AU"/>
+        </w:rPr>
+      </w:pPr>
+      <w:r>
+        <w:rPr>
+          <w:lang w:val="en-AU"/>
+        </w:rPr>
+        <w:t xml:space="preserve">Click Export on the top-right of the </w:t>
+      </w:r>
+      <w:proofErr w:type="spellStart"/>
+      <w:r>
+        <w:rPr>
+          <w:lang w:val="en-AU"/>
+        </w:rPr>
+        <w:t>phpPgAdmin</w:t>
+      </w:r>
+      <w:proofErr w:type="spellEnd"/>
+      <w:r>
+        <w:rPr>
+          <w:lang w:val="en-AU"/>
+        </w:rPr>
+        <w:t xml:space="preserve"> management console.</w:t>
+      </w:r>
+    </w:p>
+    <w:p>
+      <w:pPr>
+        <w:pStyle w:val="ListParagraph"/>
+        <w:numPr>
+          <w:ilvl w:val="0"/>
+          <w:numId w:val="20"/>
+        </w:numPr>
+        <w:rPr>
+          <w:lang w:val="en-AU"/>
+        </w:rPr>
+      </w:pPr>
+      <w:r>
+        <w:rPr>
+          <w:lang w:val="en-AU"/>
+        </w:rPr>
+        <w:t xml:space="preserve">Select Structure and data, </w:t>
+      </w:r>
+      <w:proofErr w:type="gramStart"/>
+      <w:r>
+        <w:rPr>
+          <w:lang w:val="en-AU"/>
+        </w:rPr>
+        <w:t>Format :</w:t>
+      </w:r>
+      <w:proofErr w:type="gramEnd"/>
+      <w:r>
+        <w:rPr>
+          <w:lang w:val="en-AU"/>
+        </w:rPr>
+        <w:t xml:space="preserve"> SQL and the Download option.</w:t>
+      </w:r>
+    </w:p>
+    <w:p>
+      <w:pPr>
+        <w:pStyle w:val="ListParagraph"/>
+        <w:numPr>
+          <w:ilvl w:val="0"/>
+          <w:numId w:val="20"/>
+        </w:numPr>
+        <w:rPr>
+          <w:lang w:val="en-AU"/>
+        </w:rPr>
+      </w:pPr>
+      <w:r>
+        <w:rPr>
+          <w:lang w:val="en-AU"/>
+        </w:rPr>
+        <w:t>Click Export, and save the dump file somewhere safe.</w:t>
+      </w:r>
+    </w:p>
+    <w:p>
+      <w:pPr>
+        <w:pStyle w:val="ListParagraph"/>
+        <w:numPr>
+          <w:ilvl w:val="0"/>
+          <w:numId w:val="20"/>
+        </w:numPr>
+        <w:rPr>
+          <w:lang w:val="en-AU"/>
+        </w:rPr>
+      </w:pPr>
+      <w:r>
+        <w:rPr>
+          <w:lang w:val="en-AU"/>
+        </w:rPr>
+        <w:t>To restore, simply click Import and locate and open the dump file you saved.</w:t>
+      </w:r>
+    </w:p>
+    <w:p>
+      <w:pPr>
+        <w:pStyle w:val="ListParagraph"/>
+        <w:numPr>
+          <w:ilvl w:val="0"/>
+          <w:numId w:val="20"/>
+        </w:numPr>
+        <w:rPr>
+          <w:lang w:val="en-AU"/>
+        </w:rPr>
+      </w:pPr>
+      <w:r>
+        <w:rPr>
+          <w:lang w:val="en-AU"/>
+        </w:rPr>
+        <w:lastRenderedPageBreak/>
         <w:t>Not only will test data be restored, but the whole database including tables, their structure, foreign keys and so on.</w:t>
       </w:r>
     </w:p>
@@ -2478,6 +2611,92 @@
     </w:lvl>
   </w:abstractNum>
   <w:abstractNum w:abstractNumId="5">
+    <w:nsid w:val="250A3A5C"/>
+    <w:multiLevelType w:val="hybridMultilevel"/>
+    <w:tmpl w:val="429EF18C"/>
+    <w:lvl w:ilvl="0" w:tplc="0809000F">
+      <w:start w:val="1"/>
+      <w:numFmt w:val="decimal"/>
+      <w:lvlText w:val="%1."/>
+      <w:lvlJc w:val="left"/>
+      <w:pPr>
+        <w:ind w:left="720" w:hanging="360"/>
+      </w:pPr>
+    </w:lvl>
+    <w:lvl w:ilvl="1" w:tplc="08090019" w:tentative="1">
+      <w:start w:val="1"/>
+      <w:numFmt w:val="lowerLetter"/>
+      <w:lvlText w:val="%2."/>
+      <w:lvlJc w:val="left"/>
+      <w:pPr>
+        <w:ind w:left="1440" w:hanging="360"/>
+      </w:pPr>
+    </w:lvl>
+    <w:lvl w:ilvl="2" w:tplc="0809001B" w:tentative="1">
+      <w:start w:val="1"/>
+      <w:numFmt w:val="lowerRoman"/>
+      <w:lvlText w:val="%3."/>
+      <w:lvlJc w:val="right"/>
+      <w:pPr>
+        <w:ind w:left="2160" w:hanging="180"/>
+      </w:pPr>
+    </w:lvl>
+    <w:lvl w:ilvl="3" w:tplc="0809000F" w:tentative="1">
+      <w:start w:val="1"/>
+      <w:numFmt w:val="decimal"/>
+      <w:lvlText w:val="%4."/>
+      <w:lvlJc w:val="left"/>
+      <w:pPr>
+        <w:ind w:left="2880" w:hanging="360"/>
+      </w:pPr>
+    </w:lvl>
+    <w:lvl w:ilvl="4" w:tplc="08090019" w:tentative="1">
+      <w:start w:val="1"/>
+      <w:numFmt w:val="lowerLetter"/>
+      <w:lvlText w:val="%5."/>
+      <w:lvlJc w:val="left"/>
+      <w:pPr>
+        <w:ind w:left="3600" w:hanging="360"/>
+      </w:pPr>
+    </w:lvl>
+    <w:lvl w:ilvl="5" w:tplc="0809001B" w:tentative="1">
+      <w:start w:val="1"/>
+      <w:numFmt w:val="lowerRoman"/>
+      <w:lvlText w:val="%6."/>
+      <w:lvlJc w:val="right"/>
+      <w:pPr>
+        <w:ind w:left="4320" w:hanging="180"/>
+      </w:pPr>
+    </w:lvl>
+    <w:lvl w:ilvl="6" w:tplc="0809000F" w:tentative="1">
+      <w:start w:val="1"/>
+      <w:numFmt w:val="decimal"/>
+      <w:lvlText w:val="%7."/>
+      <w:lvlJc w:val="left"/>
+      <w:pPr>
+        <w:ind w:left="5040" w:hanging="360"/>
+      </w:pPr>
+    </w:lvl>
+    <w:lvl w:ilvl="7" w:tplc="08090019" w:tentative="1">
+      <w:start w:val="1"/>
+      <w:numFmt w:val="lowerLetter"/>
+      <w:lvlText w:val="%8."/>
+      <w:lvlJc w:val="left"/>
+      <w:pPr>
+        <w:ind w:left="5760" w:hanging="360"/>
+      </w:pPr>
+    </w:lvl>
+    <w:lvl w:ilvl="8" w:tplc="0809001B" w:tentative="1">
+      <w:start w:val="1"/>
+      <w:numFmt w:val="lowerRoman"/>
+      <w:lvlText w:val="%9."/>
+      <w:lvlJc w:val="right"/>
+      <w:pPr>
+        <w:ind w:left="6480" w:hanging="180"/>
+      </w:pPr>
+    </w:lvl>
+  </w:abstractNum>
+  <w:abstractNum w:abstractNumId="6">
     <w:nsid w:val="2A9A067D"/>
     <w:multiLevelType w:val="hybridMultilevel"/>
     <w:tmpl w:val="458A3C78"/>
@@ -2590,7 +2809,7 @@
       </w:rPr>
     </w:lvl>
   </w:abstractNum>
-  <w:abstractNum w:abstractNumId="6">
+  <w:abstractNum w:abstractNumId="7">
     <w:nsid w:val="2D4F7C92"/>
     <w:multiLevelType w:val="hybridMultilevel"/>
     <w:tmpl w:val="AE8261B4"/>
@@ -2679,7 +2898,7 @@
       </w:pPr>
     </w:lvl>
   </w:abstractNum>
-  <w:abstractNum w:abstractNumId="7">
+  <w:abstractNum w:abstractNumId="8">
     <w:nsid w:val="300F7933"/>
     <w:multiLevelType w:val="hybridMultilevel"/>
     <w:tmpl w:val="F51CCE30"/>
@@ -2765,7 +2984,7 @@
       </w:pPr>
     </w:lvl>
   </w:abstractNum>
-  <w:abstractNum w:abstractNumId="8">
+  <w:abstractNum w:abstractNumId="9">
     <w:nsid w:val="32786904"/>
     <w:multiLevelType w:val="hybridMultilevel"/>
     <w:tmpl w:val="AE8261B4"/>
@@ -2854,7 +3073,7 @@
       </w:pPr>
     </w:lvl>
   </w:abstractNum>
-  <w:abstractNum w:abstractNumId="9">
+  <w:abstractNum w:abstractNumId="10">
     <w:nsid w:val="36E06016"/>
     <w:multiLevelType w:val="hybridMultilevel"/>
     <w:tmpl w:val="104ED63A"/>
@@ -2967,7 +3186,7 @@
       </w:rPr>
     </w:lvl>
   </w:abstractNum>
-  <w:abstractNum w:abstractNumId="10">
+  <w:abstractNum w:abstractNumId="11">
     <w:nsid w:val="3AF46155"/>
     <w:multiLevelType w:val="hybridMultilevel"/>
     <w:tmpl w:val="AE8261B4"/>
@@ -3056,7 +3275,7 @@
       </w:pPr>
     </w:lvl>
   </w:abstractNum>
-  <w:abstractNum w:abstractNumId="11">
+  <w:abstractNum w:abstractNumId="12">
     <w:nsid w:val="3CF53F53"/>
     <w:multiLevelType w:val="hybridMultilevel"/>
     <w:tmpl w:val="429EF18C"/>
@@ -3142,7 +3361,7 @@
       </w:pPr>
     </w:lvl>
   </w:abstractNum>
-  <w:abstractNum w:abstractNumId="12">
+  <w:abstractNum w:abstractNumId="13">
     <w:nsid w:val="44263029"/>
     <w:multiLevelType w:val="hybridMultilevel"/>
     <w:tmpl w:val="8AE04430"/>
@@ -3228,7 +3447,7 @@
       </w:pPr>
     </w:lvl>
   </w:abstractNum>
-  <w:abstractNum w:abstractNumId="13">
+  <w:abstractNum w:abstractNumId="14">
     <w:nsid w:val="453017C8"/>
     <w:multiLevelType w:val="hybridMultilevel"/>
     <w:tmpl w:val="AE8261B4"/>
@@ -3317,7 +3536,7 @@
       </w:pPr>
     </w:lvl>
   </w:abstractNum>
-  <w:abstractNum w:abstractNumId="14">
+  <w:abstractNum w:abstractNumId="15">
     <w:nsid w:val="603102EC"/>
     <w:multiLevelType w:val="hybridMultilevel"/>
     <w:tmpl w:val="4D181B8C"/>
@@ -3406,7 +3625,7 @@
       </w:pPr>
     </w:lvl>
   </w:abstractNum>
-  <w:abstractNum w:abstractNumId="15">
+  <w:abstractNum w:abstractNumId="16">
     <w:nsid w:val="6C537918"/>
     <w:multiLevelType w:val="hybridMultilevel"/>
     <w:tmpl w:val="AE8261B4"/>
@@ -3495,7 +3714,7 @@
       </w:pPr>
     </w:lvl>
   </w:abstractNum>
-  <w:abstractNum w:abstractNumId="16">
+  <w:abstractNum w:abstractNumId="17">
     <w:nsid w:val="6CE8596E"/>
     <w:multiLevelType w:val="hybridMultilevel"/>
     <w:tmpl w:val="4A6A2252"/>
@@ -3581,7 +3800,7 @@
       </w:pPr>
     </w:lvl>
   </w:abstractNum>
-  <w:abstractNum w:abstractNumId="17">
+  <w:abstractNum w:abstractNumId="18">
     <w:nsid w:val="77636C5E"/>
     <w:multiLevelType w:val="hybridMultilevel"/>
     <w:tmpl w:val="2A44BD7C"/>
@@ -3667,7 +3886,7 @@
       </w:pPr>
     </w:lvl>
   </w:abstractNum>
-  <w:abstractNum w:abstractNumId="18">
+  <w:abstractNum w:abstractNumId="19">
     <w:nsid w:val="7B181D5B"/>
     <w:multiLevelType w:val="hybridMultilevel"/>
     <w:tmpl w:val="D5C8ECDE"/>
@@ -3757,46 +3976,46 @@
     </w:lvl>
   </w:abstractNum>
   <w:num w:numId="1">
+    <w:abstractNumId w:val="16"/>
+  </w:num>
+  <w:num w:numId="2">
+    <w:abstractNumId w:val="6"/>
+  </w:num>
+  <w:num w:numId="3">
+    <w:abstractNumId w:val="8"/>
+  </w:num>
+  <w:num w:numId="4">
+    <w:abstractNumId w:val="17"/>
+  </w:num>
+  <w:num w:numId="5">
     <w:abstractNumId w:val="15"/>
   </w:num>
-  <w:num w:numId="2">
-    <w:abstractNumId w:val="5"/>
-  </w:num>
-  <w:num w:numId="3">
-    <w:abstractNumId w:val="7"/>
-  </w:num>
-  <w:num w:numId="4">
-    <w:abstractNumId w:val="16"/>
-  </w:num>
-  <w:num w:numId="5">
-    <w:abstractNumId w:val="14"/>
-  </w:num>
   <w:num w:numId="6">
-    <w:abstractNumId w:val="12"/>
+    <w:abstractNumId w:val="13"/>
   </w:num>
   <w:num w:numId="7">
-    <w:abstractNumId w:val="10"/>
+    <w:abstractNumId w:val="11"/>
   </w:num>
   <w:num w:numId="8">
-    <w:abstractNumId w:val="8"/>
+    <w:abstractNumId w:val="9"/>
   </w:num>
   <w:num w:numId="9">
     <w:abstractNumId w:val="0"/>
   </w:num>
   <w:num w:numId="10">
-    <w:abstractNumId w:val="6"/>
+    <w:abstractNumId w:val="7"/>
   </w:num>
   <w:num w:numId="11">
-    <w:abstractNumId w:val="13"/>
+    <w:abstractNumId w:val="14"/>
   </w:num>
   <w:num w:numId="12">
-    <w:abstractNumId w:val="18"/>
+    <w:abstractNumId w:val="19"/>
   </w:num>
   <w:num w:numId="13">
     <w:abstractNumId w:val="2"/>
   </w:num>
   <w:num w:numId="14">
-    <w:abstractNumId w:val="17"/>
+    <w:abstractNumId w:val="18"/>
   </w:num>
   <w:num w:numId="15">
     <w:abstractNumId w:val="1"/>
@@ -3808,10 +4027,13 @@
     <w:abstractNumId w:val="4"/>
   </w:num>
   <w:num w:numId="18">
-    <w:abstractNumId w:val="9"/>
+    <w:abstractNumId w:val="10"/>
   </w:num>
   <w:num w:numId="19">
-    <w:abstractNumId w:val="11"/>
+    <w:abstractNumId w:val="12"/>
+  </w:num>
+  <w:num w:numId="20">
+    <w:abstractNumId w:val="5"/>
   </w:num>
 </w:numbering>
 </file>

</xml_diff>

<commit_message>
Added sections to Steps - Elaborated.docx and modified main Report.docx to reference them. Also took some more screenshots. And draft of methodology diagram.
</commit_message>
<xml_diff>
--- a/docs/Steps - Elaborated.docx
+++ b/docs/Steps - Elaborated.docx
@@ -71,6 +71,56 @@
     </w:p>
     <w:p>
       <w:pPr>
+        <w:rPr>
+          <w:b/>
+          <w:lang w:val="en-AU"/>
+        </w:rPr>
+      </w:pPr>
+      <w:r>
+        <w:rPr>
+          <w:b/>
+          <w:lang w:val="en-AU"/>
+        </w:rPr>
+        <w:t>NOTE</w:t>
+      </w:r>
+      <w:r>
+        <w:rPr>
+          <w:b/>
+          <w:lang w:val="en-AU"/>
+        </w:rPr>
+        <w:t>S</w:t>
+      </w:r>
+      <w:r>
+        <w:rPr>
+          <w:b/>
+          <w:lang w:val="en-AU"/>
+        </w:rPr>
+        <w:t>: Any email address can be used</w:t>
+      </w:r>
+      <w:r>
+        <w:rPr>
+          <w:b/>
+          <w:lang w:val="en-AU"/>
+        </w:rPr>
+        <w:t xml:space="preserve"> for making your AMAZON account (the AMAZON WEB SERVICES ACCOUNT is different)</w:t>
+      </w:r>
+      <w:r>
+        <w:rPr>
+          <w:b/>
+          <w:lang w:val="en-AU"/>
+        </w:rPr>
+        <w:t>, Gmail was my preference</w:t>
+      </w:r>
+      <w:r>
+        <w:rPr>
+          <w:b/>
+          <w:lang w:val="en-AU"/>
+        </w:rPr>
+        <w:t>. Make sure email is valid, best practice is to create a new one for this purpose.</w:t>
+      </w:r>
+    </w:p>
+    <w:p>
+      <w:pPr>
         <w:pStyle w:val="ListParagraph"/>
         <w:numPr>
           <w:ilvl w:val="0"/>
@@ -84,7 +134,19 @@
         <w:rPr>
           <w:lang w:val="en-AU"/>
         </w:rPr>
-        <w:t>Create a new Amazon account with a non-associated Gmail address.</w:t>
+        <w:t xml:space="preserve">Create a new Amazon account with a non-associated </w:t>
+      </w:r>
+      <w:r>
+        <w:rPr>
+          <w:lang w:val="en-AU"/>
+        </w:rPr>
+        <w:t>email</w:t>
+      </w:r>
+      <w:r>
+        <w:rPr>
+          <w:lang w:val="en-AU"/>
+        </w:rPr>
+        <w:t xml:space="preserve"> address.</w:t>
       </w:r>
     </w:p>
     <w:p>
@@ -102,8 +164,690 @@
         <w:rPr>
           <w:lang w:val="en-AU"/>
         </w:rPr>
-        <w:t xml:space="preserve">Sign up for Amazon Web Services. </w:t>
-      </w:r>
+        <w:t xml:space="preserve">The Amazon account will be tied to the AWS Free Account, created from clicking “Create a Free Account” here: </w:t>
+      </w:r>
+      <w:r>
+        <w:rPr>
+          <w:lang w:val="en-AU"/>
+        </w:rPr>
+        <w:t>https://aws.amazon.com/start-now/</w:t>
+      </w:r>
+    </w:p>
+    <w:p>
+      <w:pPr>
+        <w:pStyle w:val="ListParagraph"/>
+        <w:numPr>
+          <w:ilvl w:val="0"/>
+          <w:numId w:val="1"/>
+        </w:numPr>
+        <w:rPr>
+          <w:lang w:val="en-AU"/>
+        </w:rPr>
+      </w:pPr>
+      <w:r>
+        <w:rPr>
+          <w:lang w:val="en-AU"/>
+        </w:rPr>
+        <w:t>After following the standard prompts, you will be notified that services will be available soon.</w:t>
+      </w:r>
+    </w:p>
+    <w:p>
+      <w:pPr>
+        <w:pStyle w:val="ListParagraph"/>
+        <w:numPr>
+          <w:ilvl w:val="0"/>
+          <w:numId w:val="1"/>
+        </w:numPr>
+        <w:rPr>
+          <w:lang w:val="en-AU"/>
+        </w:rPr>
+      </w:pPr>
+      <w:r>
+        <w:rPr>
+          <w:lang w:val="en-AU"/>
+        </w:rPr>
+        <w:t xml:space="preserve"> Once services are available, make sure you are signed into the Web Console from the “Sign In to the Console” link here: </w:t>
+      </w:r>
+      <w:hyperlink r:id="rId5" w:history="1">
+        <w:r>
+          <w:rPr>
+            <w:rStyle w:val="Hyperlink"/>
+            <w:lang w:val="en-AU"/>
+          </w:rPr>
+          <w:t>https://aws.amazon.com/console/</w:t>
+        </w:r>
+      </w:hyperlink>
+    </w:p>
+    <w:p>
+      <w:pPr>
+        <w:pStyle w:val="ListParagraph"/>
+        <w:numPr>
+          <w:ilvl w:val="0"/>
+          <w:numId w:val="1"/>
+        </w:numPr>
+        <w:rPr>
+          <w:lang w:val="en-AU"/>
+        </w:rPr>
+      </w:pPr>
+      <w:r>
+        <w:rPr>
+          <w:lang w:val="en-AU"/>
+        </w:rPr>
+        <w:t xml:space="preserve">Try to use some services, the easiest test is the “S3” service to share very large files privately or publicly </w:t>
+      </w:r>
+    </w:p>
+    <w:p>
+      <w:pPr>
+        <w:pStyle w:val="Heading1"/>
+        <w:rPr>
+          <w:lang w:val="en-AU"/>
+        </w:rPr>
+      </w:pPr>
+      <w:r>
+        <w:rPr>
+          <w:lang w:val="en-AU"/>
+        </w:rPr>
+        <w:t xml:space="preserve">AWS </w:t>
+      </w:r>
+      <w:r>
+        <w:rPr>
+          <w:lang w:val="en-AU"/>
+        </w:rPr>
+        <w:t>Console</w:t>
+      </w:r>
+      <w:r>
+        <w:rPr>
+          <w:lang w:val="en-AU"/>
+        </w:rPr>
+        <w:t xml:space="preserve"> for Mobile</w:t>
+      </w:r>
+    </w:p>
+    <w:p>
+      <w:pPr>
+        <w:pStyle w:val="ListParagraph"/>
+        <w:numPr>
+          <w:ilvl w:val="0"/>
+          <w:numId w:val="21"/>
+        </w:numPr>
+        <w:rPr>
+          <w:lang w:val="en-AU"/>
+        </w:rPr>
+      </w:pPr>
+      <w:r>
+        <w:rPr>
+          <w:lang w:val="en-AU"/>
+        </w:rPr>
+        <w:t xml:space="preserve">Download the AWS Console Mobile Application which can be found on the Google Play store: </w:t>
+      </w:r>
+      <w:hyperlink r:id="rId6" w:history="1">
+        <w:r>
+          <w:rPr>
+            <w:rStyle w:val="Hyperlink"/>
+            <w:lang w:val="en-AU"/>
+          </w:rPr>
+          <w:t>https://play.google.com/store/apps/details?id=com.amazon.aws.console.mobile</w:t>
+        </w:r>
+      </w:hyperlink>
+      <w:r>
+        <w:rPr>
+          <w:lang w:val="en-AU"/>
+        </w:rPr>
+        <w:t xml:space="preserve"> (aws-1)</w:t>
+      </w:r>
+    </w:p>
+    <w:p>
+      <w:pPr>
+        <w:pStyle w:val="ListParagraph"/>
+        <w:numPr>
+          <w:ilvl w:val="0"/>
+          <w:numId w:val="21"/>
+        </w:numPr>
+        <w:rPr>
+          <w:lang w:val="en-AU"/>
+        </w:rPr>
+      </w:pPr>
+      <w:r>
+        <w:rPr>
+          <w:lang w:val="en-AU"/>
+        </w:rPr>
+        <w:t>Open on your mobile and sign in as usual</w:t>
+      </w:r>
+    </w:p>
+    <w:p>
+      <w:pPr>
+        <w:pStyle w:val="ListParagraph"/>
+        <w:numPr>
+          <w:ilvl w:val="0"/>
+          <w:numId w:val="21"/>
+        </w:numPr>
+        <w:rPr>
+          <w:lang w:val="en-AU"/>
+        </w:rPr>
+      </w:pPr>
+      <w:r>
+        <w:rPr>
+          <w:lang w:val="en-AU"/>
+        </w:rPr>
+        <w:t>You should see a similar screen to (aws-2), from which you should click the “EC2 Instances” row</w:t>
+      </w:r>
+    </w:p>
+    <w:p>
+      <w:pPr>
+        <w:pStyle w:val="ListParagraph"/>
+        <w:numPr>
+          <w:ilvl w:val="0"/>
+          <w:numId w:val="21"/>
+        </w:numPr>
+        <w:rPr>
+          <w:lang w:val="en-AU"/>
+        </w:rPr>
+      </w:pPr>
+      <w:r>
+        <w:rPr>
+          <w:lang w:val="en-AU"/>
+        </w:rPr>
+        <w:t>From here, you can manage your instance/s through clicking its row, and the appropriate option. Or simply to review its status (aws-3)</w:t>
+      </w:r>
+    </w:p>
+    <w:p>
+      <w:pPr>
+        <w:rPr>
+          <w:rFonts w:asciiTheme="majorHAnsi" w:eastAsiaTheme="majorEastAsia" w:hAnsiTheme="majorHAnsi" w:cstheme="majorBidi"/>
+          <w:b/>
+          <w:bCs/>
+          <w:color w:val="365F91" w:themeColor="accent1" w:themeShade="BF"/>
+          <w:sz w:val="28"/>
+          <w:szCs w:val="28"/>
+          <w:lang w:val="en-AU"/>
+        </w:rPr>
+      </w:pPr>
+      <w:r>
+        <w:rPr>
+          <w:lang w:val="en-AU"/>
+        </w:rPr>
+        <w:br w:type="page"/>
+      </w:r>
+    </w:p>
+    <w:p>
+      <w:pPr>
+        <w:pStyle w:val="Heading1"/>
+        <w:rPr>
+          <w:lang w:val="en-AU"/>
+        </w:rPr>
+      </w:pPr>
+      <w:proofErr w:type="spellStart"/>
+      <w:r>
+        <w:rPr>
+          <w:lang w:val="en-AU"/>
+        </w:rPr>
+        <w:lastRenderedPageBreak/>
+        <w:t>TortoiseGit</w:t>
+      </w:r>
+      <w:proofErr w:type="spellEnd"/>
+      <w:r>
+        <w:rPr>
+          <w:lang w:val="en-AU"/>
+        </w:rPr>
+        <w:t xml:space="preserve"> for Windows</w:t>
+      </w:r>
+    </w:p>
+    <w:p>
+      <w:pPr>
+        <w:pStyle w:val="ListParagraph"/>
+        <w:numPr>
+          <w:ilvl w:val="0"/>
+          <w:numId w:val="22"/>
+        </w:numPr>
+        <w:rPr>
+          <w:lang w:val="en-AU"/>
+        </w:rPr>
+      </w:pPr>
+      <w:r>
+        <w:rPr>
+          <w:lang w:val="en-AU"/>
+        </w:rPr>
+        <w:t xml:space="preserve">Download the application from </w:t>
+      </w:r>
+      <w:r>
+        <w:rPr>
+          <w:lang w:val="en-AU"/>
+        </w:rPr>
+        <w:t>https://tortoisegit.org/download/</w:t>
+      </w:r>
+      <w:r>
+        <w:rPr>
+          <w:lang w:val="en-AU"/>
+        </w:rPr>
+        <w:t xml:space="preserve"> (tor-1)</w:t>
+      </w:r>
+      <w:r>
+        <w:rPr>
+          <w:lang w:val="en-AU"/>
+        </w:rPr>
+        <w:t xml:space="preserve"> and make sure you choose the right architecture as highlighted in the screenshot</w:t>
+      </w:r>
+    </w:p>
+    <w:p>
+      <w:pPr>
+        <w:pStyle w:val="ListParagraph"/>
+        <w:numPr>
+          <w:ilvl w:val="0"/>
+          <w:numId w:val="22"/>
+        </w:numPr>
+        <w:rPr>
+          <w:lang w:val="en-AU"/>
+        </w:rPr>
+      </w:pPr>
+      <w:r>
+        <w:rPr>
+          <w:lang w:val="en-AU"/>
+        </w:rPr>
+        <w:t>Installation should go smoothly, go with all default installation options</w:t>
+      </w:r>
+    </w:p>
+    <w:p>
+      <w:pPr>
+        <w:pStyle w:val="ListParagraph"/>
+        <w:numPr>
+          <w:ilvl w:val="0"/>
+          <w:numId w:val="22"/>
+        </w:numPr>
+        <w:rPr>
+          <w:lang w:val="en-AU"/>
+        </w:rPr>
+      </w:pPr>
+      <w:r>
+        <w:rPr>
+          <w:lang w:val="en-AU"/>
+        </w:rPr>
+        <w:t>If you try to run the application this dialog will show (tor-2) making clear that its usage is as a context menu</w:t>
+      </w:r>
+    </w:p>
+    <w:p>
+      <w:pPr>
+        <w:pStyle w:val="ListParagraph"/>
+        <w:numPr>
+          <w:ilvl w:val="0"/>
+          <w:numId w:val="22"/>
+        </w:numPr>
+        <w:rPr>
+          <w:lang w:val="en-AU"/>
+        </w:rPr>
+      </w:pPr>
+      <w:r>
+        <w:rPr>
+          <w:lang w:val="en-AU"/>
+        </w:rPr>
+        <w:t>Create a new folder on a drive</w:t>
+      </w:r>
+      <w:r>
+        <w:rPr>
+          <w:lang w:val="en-AU"/>
+        </w:rPr>
+        <w:t xml:space="preserve"> and then Right click &gt; “Git Create repository here”</w:t>
+      </w:r>
+    </w:p>
+    <w:p>
+      <w:pPr>
+        <w:pStyle w:val="ListParagraph"/>
+        <w:numPr>
+          <w:ilvl w:val="0"/>
+          <w:numId w:val="22"/>
+        </w:numPr>
+        <w:rPr>
+          <w:lang w:val="en-AU"/>
+        </w:rPr>
+      </w:pPr>
+      <w:r>
+        <w:rPr>
+          <w:lang w:val="en-AU"/>
+        </w:rPr>
+        <w:t>Ignore the checkbox and click Ok</w:t>
+      </w:r>
+    </w:p>
+    <w:p>
+      <w:pPr>
+        <w:pStyle w:val="ListParagraph"/>
+        <w:numPr>
+          <w:ilvl w:val="0"/>
+          <w:numId w:val="22"/>
+        </w:numPr>
+        <w:rPr>
+          <w:lang w:val="en-AU"/>
+        </w:rPr>
+      </w:pPr>
+      <w:r>
+        <w:rPr>
+          <w:lang w:val="en-AU"/>
+        </w:rPr>
+        <w:t xml:space="preserve">This folder is now your local Git Repository, and from another Right click more options should be available under the </w:t>
+      </w:r>
+      <w:proofErr w:type="spellStart"/>
+      <w:r>
+        <w:rPr>
+          <w:lang w:val="en-AU"/>
+        </w:rPr>
+        <w:t>TortoiseGit</w:t>
+      </w:r>
+      <w:proofErr w:type="spellEnd"/>
+      <w:r>
+        <w:rPr>
+          <w:lang w:val="en-AU"/>
+        </w:rPr>
+        <w:t xml:space="preserve"> context menu (tor-3)</w:t>
+      </w:r>
+    </w:p>
+    <w:p>
+      <w:pPr>
+        <w:pStyle w:val="ListParagraph"/>
+        <w:numPr>
+          <w:ilvl w:val="0"/>
+          <w:numId w:val="22"/>
+        </w:numPr>
+        <w:rPr>
+          <w:lang w:val="en-AU"/>
+        </w:rPr>
+      </w:pPr>
+      <w:r>
+        <w:rPr>
+          <w:lang w:val="en-AU"/>
+        </w:rPr>
+        <w:t xml:space="preserve">You can optionally Right click &gt; </w:t>
+      </w:r>
+      <w:proofErr w:type="spellStart"/>
+      <w:r>
+        <w:rPr>
+          <w:lang w:val="en-AU"/>
+        </w:rPr>
+        <w:t>TortoiseGit</w:t>
+      </w:r>
+      <w:proofErr w:type="spellEnd"/>
+      <w:r>
+        <w:rPr>
+          <w:lang w:val="en-AU"/>
+        </w:rPr>
+        <w:t xml:space="preserve"> &gt; Settings and fill in your User Name and Email to save time </w:t>
+      </w:r>
+      <w:r>
+        <w:rPr>
+          <w:lang w:val="en-AU"/>
+        </w:rPr>
+        <w:t>against filling it in manually each time (tor-4)</w:t>
+      </w:r>
+    </w:p>
+    <w:p>
+      <w:pPr>
+        <w:pStyle w:val="ListParagraph"/>
+        <w:numPr>
+          <w:ilvl w:val="0"/>
+          <w:numId w:val="22"/>
+        </w:numPr>
+        <w:rPr>
+          <w:lang w:val="en-AU"/>
+        </w:rPr>
+      </w:pPr>
+      <w:r>
+        <w:rPr>
+          <w:lang w:val="en-AU"/>
+        </w:rPr>
+        <w:t xml:space="preserve">When you have worked off this folder and are happy with your changes, you can push it to </w:t>
+      </w:r>
+      <w:proofErr w:type="spellStart"/>
+      <w:r>
+        <w:rPr>
+          <w:lang w:val="en-AU"/>
+        </w:rPr>
+        <w:t>GitHub</w:t>
+      </w:r>
+      <w:proofErr w:type="spellEnd"/>
+      <w:r>
+        <w:rPr>
+          <w:lang w:val="en-AU"/>
+        </w:rPr>
+        <w:t xml:space="preserve">. </w:t>
+      </w:r>
+      <w:r>
+        <w:rPr>
+          <w:lang w:val="en-AU"/>
+        </w:rPr>
+        <w:t xml:space="preserve">Firstly however the changes must be </w:t>
+      </w:r>
+      <w:proofErr w:type="spellStart"/>
+      <w:r>
+        <w:rPr>
+          <w:lang w:val="en-AU"/>
+        </w:rPr>
+        <w:t>commited</w:t>
+      </w:r>
+      <w:proofErr w:type="spellEnd"/>
+      <w:r>
+        <w:rPr>
+          <w:lang w:val="en-AU"/>
+        </w:rPr>
+        <w:t>, though these two steps can be done at once.</w:t>
+      </w:r>
+    </w:p>
+    <w:p>
+      <w:pPr>
+        <w:pStyle w:val="ListParagraph"/>
+        <w:numPr>
+          <w:ilvl w:val="0"/>
+          <w:numId w:val="22"/>
+        </w:numPr>
+        <w:rPr>
+          <w:lang w:val="en-AU"/>
+        </w:rPr>
+      </w:pPr>
+      <w:r>
+        <w:rPr>
+          <w:lang w:val="en-AU"/>
+        </w:rPr>
+        <w:t xml:space="preserve">Simply Right click &gt; </w:t>
+      </w:r>
+      <w:r>
+        <w:rPr>
+          <w:lang w:val="en-AU"/>
+        </w:rPr>
+        <w:t>Git Commit -&gt; “master”</w:t>
+      </w:r>
+    </w:p>
+    <w:p>
+      <w:pPr>
+        <w:pStyle w:val="ListParagraph"/>
+        <w:numPr>
+          <w:ilvl w:val="0"/>
+          <w:numId w:val="22"/>
+        </w:numPr>
+        <w:rPr>
+          <w:lang w:val="en-AU"/>
+        </w:rPr>
+      </w:pPr>
+      <w:r>
+        <w:rPr>
+          <w:lang w:val="en-AU"/>
+        </w:rPr>
+        <w:t xml:space="preserve">Type an input message, optionally check to include author date and/or author, check “All” for changes made (I found this was preferable) and then click “Commit &amp; Push”.  (tor-5) </w:t>
+      </w:r>
+    </w:p>
+    <w:p>
+      <w:pPr>
+        <w:pStyle w:val="ListParagraph"/>
+        <w:numPr>
+          <w:ilvl w:val="0"/>
+          <w:numId w:val="22"/>
+        </w:numPr>
+        <w:rPr>
+          <w:lang w:val="en-AU"/>
+        </w:rPr>
+      </w:pPr>
+      <w:r>
+        <w:rPr>
+          <w:lang w:val="en-AU"/>
+        </w:rPr>
+        <w:t>This new Git repo can be viewed on GitHub.com, after signing in on there also</w:t>
+      </w:r>
+    </w:p>
+    <w:p>
+      <w:pPr>
+        <w:pStyle w:val="Heading1"/>
+        <w:rPr>
+          <w:lang w:val="en-AU"/>
+        </w:rPr>
+      </w:pPr>
+      <w:proofErr w:type="spellStart"/>
+      <w:r>
+        <w:rPr>
+          <w:lang w:val="en-AU"/>
+        </w:rPr>
+        <w:t>OctoDroid</w:t>
+      </w:r>
+      <w:proofErr w:type="spellEnd"/>
+    </w:p>
+    <w:p>
+      <w:pPr>
+        <w:pStyle w:val="ListParagraph"/>
+        <w:numPr>
+          <w:ilvl w:val="0"/>
+          <w:numId w:val="24"/>
+        </w:numPr>
+        <w:rPr>
+          <w:lang w:val="en-AU"/>
+        </w:rPr>
+      </w:pPr>
+      <w:r>
+        <w:rPr>
+          <w:lang w:val="en-AU"/>
+        </w:rPr>
+        <w:t xml:space="preserve">Download the </w:t>
+      </w:r>
+      <w:proofErr w:type="spellStart"/>
+      <w:r>
+        <w:rPr>
+          <w:lang w:val="en-AU"/>
+        </w:rPr>
+        <w:t>OctoDroid</w:t>
+      </w:r>
+      <w:proofErr w:type="spellEnd"/>
+      <w:r>
+        <w:rPr>
+          <w:lang w:val="en-AU"/>
+        </w:rPr>
+        <w:t xml:space="preserve"> for </w:t>
+      </w:r>
+      <w:proofErr w:type="spellStart"/>
+      <w:r>
+        <w:rPr>
+          <w:lang w:val="en-AU"/>
+        </w:rPr>
+        <w:t>GitHub</w:t>
+      </w:r>
+      <w:proofErr w:type="spellEnd"/>
+      <w:r>
+        <w:rPr>
+          <w:lang w:val="en-AU"/>
+        </w:rPr>
+        <w:t xml:space="preserve"> Mobile Application which can be found on the Google Play store: https://play.google.com/store/apps/details?id=com.gh4a&amp;hl=en_GB (</w:t>
+      </w:r>
+      <w:r>
+        <w:rPr>
+          <w:lang w:val="en-AU"/>
+        </w:rPr>
+        <w:t>oct-1</w:t>
+      </w:r>
+      <w:r>
+        <w:rPr>
+          <w:lang w:val="en-AU"/>
+        </w:rPr>
+        <w:t>)</w:t>
+      </w:r>
+    </w:p>
+    <w:p>
+      <w:pPr>
+        <w:pStyle w:val="ListParagraph"/>
+        <w:numPr>
+          <w:ilvl w:val="0"/>
+          <w:numId w:val="24"/>
+        </w:numPr>
+        <w:rPr>
+          <w:lang w:val="en-AU"/>
+        </w:rPr>
+      </w:pPr>
+      <w:r>
+        <w:rPr>
+          <w:lang w:val="en-AU"/>
+        </w:rPr>
+        <w:t>Open on your mobile and sign in as usual</w:t>
+      </w:r>
+    </w:p>
+    <w:p>
+      <w:pPr>
+        <w:pStyle w:val="ListParagraph"/>
+        <w:numPr>
+          <w:ilvl w:val="0"/>
+          <w:numId w:val="24"/>
+        </w:numPr>
+        <w:rPr>
+          <w:lang w:val="en-AU"/>
+        </w:rPr>
+      </w:pPr>
+      <w:r>
+        <w:rPr>
+          <w:lang w:val="en-AU"/>
+        </w:rPr>
+        <w:t>Select your repository for viewing / modification</w:t>
+      </w:r>
+    </w:p>
+    <w:p>
+      <w:pPr>
+        <w:pStyle w:val="ListParagraph"/>
+        <w:numPr>
+          <w:ilvl w:val="0"/>
+          <w:numId w:val="24"/>
+        </w:numPr>
+        <w:rPr>
+          <w:lang w:val="en-AU"/>
+        </w:rPr>
+      </w:pPr>
+      <w:r>
+        <w:rPr>
+          <w:lang w:val="en-AU"/>
+        </w:rPr>
+        <w:t>From here, you can manage your instance/s through clicking its row, and the appropriate option. Or simply to review its status (oct-2)</w:t>
+      </w:r>
+    </w:p>
+    <w:p>
+      <w:pPr>
+        <w:pStyle w:val="ListParagraph"/>
+        <w:numPr>
+          <w:ilvl w:val="0"/>
+          <w:numId w:val="24"/>
+        </w:numPr>
+        <w:rPr>
+          <w:lang w:val="en-AU"/>
+        </w:rPr>
+      </w:pPr>
+      <w:r>
+        <w:rPr>
+          <w:lang w:val="en-AU"/>
+        </w:rPr>
+        <w:t>The commit trail here is very useful as an example to quickly check if your latest commit has gone through (oct-3)</w:t>
+      </w:r>
+    </w:p>
+    <w:p>
+      <w:pPr>
+        <w:ind w:left="360"/>
+        <w:rPr>
+          <w:lang w:val="en-AU"/>
+        </w:rPr>
+      </w:pPr>
+    </w:p>
+    <w:p>
+      <w:pPr>
+        <w:pStyle w:val="ListParagraph"/>
+        <w:rPr>
+          <w:lang w:val="en-AU"/>
+        </w:rPr>
+      </w:pPr>
     </w:p>
     <w:bookmarkEnd w:id="0"/>
     <w:bookmarkEnd w:id="1"/>
@@ -121,6 +865,7 @@
         <w:rPr>
           <w:lang w:val="en-AU"/>
         </w:rPr>
+        <w:lastRenderedPageBreak/>
         <w:t>Amazon EC2 Instance Creation</w:t>
       </w:r>
     </w:p>
@@ -356,1008 +1101,1008 @@
         <w:rPr>
           <w:lang w:val="en-AU"/>
         </w:rPr>
+        <w:t>Setting up Putty and Encrypted PPK File</w:t>
+      </w:r>
+    </w:p>
+    <w:p>
+      <w:pPr>
+        <w:pStyle w:val="ListParagraph"/>
+        <w:numPr>
+          <w:ilvl w:val="0"/>
+          <w:numId w:val="9"/>
+        </w:numPr>
+        <w:rPr>
+          <w:lang w:val="en-AU"/>
+        </w:rPr>
+      </w:pPr>
+      <w:r>
+        <w:rPr>
+          <w:lang w:val="en-AU"/>
+        </w:rPr>
+        <w:t xml:space="preserve">Open </w:t>
+      </w:r>
+      <w:proofErr w:type="spellStart"/>
+      <w:r>
+        <w:rPr>
+          <w:lang w:val="en-AU"/>
+        </w:rPr>
+        <w:t>PuttyGen</w:t>
+      </w:r>
+      <w:proofErr w:type="spellEnd"/>
+      <w:r>
+        <w:rPr>
+          <w:lang w:val="en-AU"/>
+        </w:rPr>
+        <w:t xml:space="preserve">, load in the private key </w:t>
+      </w:r>
+      <w:proofErr w:type="spellStart"/>
+      <w:r>
+        <w:rPr>
+          <w:lang w:val="en-AU"/>
+        </w:rPr>
+        <w:t>pem</w:t>
+      </w:r>
+      <w:proofErr w:type="spellEnd"/>
+      <w:r>
+        <w:rPr>
+          <w:lang w:val="en-AU"/>
+        </w:rPr>
+        <w:t xml:space="preserve"> file you just downloaded before. Make sure the file types to look for dropdown is set to All Files. If you have unfortunately forgotten to download this </w:t>
+      </w:r>
+      <w:proofErr w:type="spellStart"/>
+      <w:r>
+        <w:rPr>
+          <w:lang w:val="en-AU"/>
+        </w:rPr>
+        <w:t>pem</w:t>
+      </w:r>
+      <w:proofErr w:type="spellEnd"/>
+      <w:r>
+        <w:rPr>
+          <w:lang w:val="en-AU"/>
+        </w:rPr>
+        <w:t xml:space="preserve"> file from step 9, you will have to re-create the instance</w:t>
+      </w:r>
+      <w:proofErr w:type="gramStart"/>
+      <w:r>
+        <w:rPr>
+          <w:lang w:val="en-AU"/>
+        </w:rPr>
+        <w:t>..</w:t>
+      </w:r>
+      <w:proofErr w:type="gramEnd"/>
+      <w:r>
+        <w:rPr>
+          <w:lang w:val="en-AU"/>
+        </w:rPr>
+        <w:t xml:space="preserve"> (EC2-14).</w:t>
+      </w:r>
+    </w:p>
+    <w:p>
+      <w:pPr>
+        <w:pStyle w:val="ListParagraph"/>
+        <w:numPr>
+          <w:ilvl w:val="0"/>
+          <w:numId w:val="9"/>
+        </w:numPr>
+        <w:rPr>
+          <w:lang w:val="en-AU"/>
+        </w:rPr>
+      </w:pPr>
+      <w:r>
+        <w:rPr>
+          <w:lang w:val="en-AU"/>
+        </w:rPr>
+        <w:t>Decide whether you want to use a passphrase or not. For a simple project like this one, I did not think it was necessary. (EC2-15).</w:t>
+      </w:r>
+    </w:p>
+    <w:p>
+      <w:pPr>
+        <w:pStyle w:val="ListParagraph"/>
+        <w:numPr>
+          <w:ilvl w:val="0"/>
+          <w:numId w:val="9"/>
+        </w:numPr>
+        <w:rPr>
+          <w:lang w:val="en-AU"/>
+        </w:rPr>
+      </w:pPr>
+      <w:r>
+        <w:rPr>
+          <w:lang w:val="en-AU"/>
+        </w:rPr>
+        <w:t xml:space="preserve">Generate a </w:t>
+      </w:r>
+      <w:proofErr w:type="spellStart"/>
+      <w:r>
+        <w:rPr>
+          <w:lang w:val="en-AU"/>
+        </w:rPr>
+        <w:t>ppk</w:t>
+      </w:r>
+      <w:proofErr w:type="spellEnd"/>
+      <w:r>
+        <w:rPr>
+          <w:lang w:val="en-AU"/>
+        </w:rPr>
+        <w:t xml:space="preserve"> PUTTY Private Key file from the </w:t>
+      </w:r>
+      <w:proofErr w:type="spellStart"/>
+      <w:r>
+        <w:rPr>
+          <w:lang w:val="en-AU"/>
+        </w:rPr>
+        <w:t>pem</w:t>
+      </w:r>
+      <w:proofErr w:type="spellEnd"/>
+      <w:r>
+        <w:rPr>
+          <w:lang w:val="en-AU"/>
+        </w:rPr>
+        <w:t xml:space="preserve"> file, and you will be prompted to choose a location to save this key to, I suggest saving it to the same place as the </w:t>
+      </w:r>
+      <w:proofErr w:type="spellStart"/>
+      <w:r>
+        <w:rPr>
+          <w:lang w:val="en-AU"/>
+        </w:rPr>
+        <w:t>pem</w:t>
+      </w:r>
+      <w:proofErr w:type="spellEnd"/>
+      <w:r>
+        <w:rPr>
+          <w:lang w:val="en-AU"/>
+        </w:rPr>
+        <w:t xml:space="preserve"> file.</w:t>
+      </w:r>
+    </w:p>
+    <w:p>
+      <w:pPr>
+        <w:pStyle w:val="Heading1"/>
+        <w:rPr>
+          <w:lang w:val="en-AU"/>
+        </w:rPr>
+      </w:pPr>
+      <w:r>
+        <w:rPr>
+          <w:lang w:val="en-AU"/>
+        </w:rPr>
         <w:lastRenderedPageBreak/>
-        <w:t>Setting up Putty and Encrypted PPK File</w:t>
-      </w:r>
-    </w:p>
-    <w:p>
-      <w:pPr>
-        <w:pStyle w:val="ListParagraph"/>
-        <w:numPr>
-          <w:ilvl w:val="0"/>
-          <w:numId w:val="9"/>
-        </w:numPr>
-        <w:rPr>
-          <w:lang w:val="en-AU"/>
-        </w:rPr>
-      </w:pPr>
-      <w:r>
-        <w:rPr>
-          <w:lang w:val="en-AU"/>
-        </w:rPr>
-        <w:t xml:space="preserve">Open </w:t>
+        <w:t>Stopping and Restarting the EC2 Instance</w:t>
+      </w:r>
+    </w:p>
+    <w:p>
+      <w:pPr>
+        <w:pStyle w:val="ListParagraph"/>
+        <w:numPr>
+          <w:ilvl w:val="0"/>
+          <w:numId w:val="14"/>
+        </w:numPr>
+        <w:rPr>
+          <w:lang w:val="en-AU"/>
+        </w:rPr>
+      </w:pPr>
+      <w:r>
+        <w:rPr>
+          <w:lang w:val="en-AU"/>
+        </w:rPr>
+        <w:t>Download and install the AWS Console Mobile app, I have found this is more reliable than desktop in terms of managing the instance state.</w:t>
+      </w:r>
+    </w:p>
+    <w:p>
+      <w:pPr>
+        <w:pStyle w:val="ListParagraph"/>
+        <w:numPr>
+          <w:ilvl w:val="0"/>
+          <w:numId w:val="14"/>
+        </w:numPr>
+        <w:rPr>
+          <w:lang w:val="en-AU"/>
+        </w:rPr>
+      </w:pPr>
+      <w:r>
+        <w:rPr>
+          <w:lang w:val="en-AU"/>
+        </w:rPr>
+        <w:t>Log into your AWS account.</w:t>
+      </w:r>
+    </w:p>
+    <w:p>
+      <w:pPr>
+        <w:pStyle w:val="ListParagraph"/>
+        <w:numPr>
+          <w:ilvl w:val="0"/>
+          <w:numId w:val="14"/>
+        </w:numPr>
+        <w:rPr>
+          <w:lang w:val="en-AU"/>
+        </w:rPr>
+      </w:pPr>
+      <w:r>
+        <w:rPr>
+          <w:lang w:val="en-AU"/>
+        </w:rPr>
+        <w:t>Enter the EC2 Instances sub-menu.</w:t>
+      </w:r>
+    </w:p>
+    <w:p>
+      <w:pPr>
+        <w:pStyle w:val="ListParagraph"/>
+        <w:numPr>
+          <w:ilvl w:val="0"/>
+          <w:numId w:val="14"/>
+        </w:numPr>
+        <w:rPr>
+          <w:lang w:val="en-AU"/>
+        </w:rPr>
+      </w:pPr>
+      <w:r>
+        <w:rPr>
+          <w:lang w:val="en-AU"/>
+        </w:rPr>
+        <w:t>Select the instance(s) you want to stop.</w:t>
+      </w:r>
+    </w:p>
+    <w:p>
+      <w:pPr>
+        <w:pStyle w:val="ListParagraph"/>
+        <w:numPr>
+          <w:ilvl w:val="0"/>
+          <w:numId w:val="14"/>
+        </w:numPr>
+        <w:rPr>
+          <w:lang w:val="en-AU"/>
+        </w:rPr>
+      </w:pPr>
+      <w:r>
+        <w:rPr>
+          <w:lang w:val="en-AU"/>
+        </w:rPr>
+        <w:t>Tap the Stop button.</w:t>
+      </w:r>
+    </w:p>
+    <w:p>
+      <w:pPr>
+        <w:pStyle w:val="ListParagraph"/>
+        <w:numPr>
+          <w:ilvl w:val="0"/>
+          <w:numId w:val="14"/>
+        </w:numPr>
+        <w:rPr>
+          <w:lang w:val="en-AU"/>
+        </w:rPr>
+      </w:pPr>
+      <w:r>
+        <w:rPr>
+          <w:lang w:val="en-AU"/>
+        </w:rPr>
+        <w:t>Similarly, you can tap the Start button if the instance was stopped, in effect having restarted the instance.</w:t>
+      </w:r>
+    </w:p>
+    <w:p>
+      <w:pPr>
+        <w:pStyle w:val="Heading1"/>
+        <w:rPr>
+          <w:lang w:val="en-AU"/>
+        </w:rPr>
+      </w:pPr>
+      <w:r>
+        <w:rPr>
+          <w:lang w:val="en-AU"/>
+        </w:rPr>
+        <w:t>Connecting to the Instance</w:t>
+      </w:r>
+    </w:p>
+    <w:p>
+      <w:pPr>
+        <w:pStyle w:val="ListParagraph"/>
+        <w:numPr>
+          <w:ilvl w:val="0"/>
+          <w:numId w:val="10"/>
+        </w:numPr>
+        <w:rPr>
+          <w:lang w:val="en-AU"/>
+        </w:rPr>
+      </w:pPr>
+      <w:r>
+        <w:rPr>
+          <w:lang w:val="en-AU"/>
+        </w:rPr>
+        <w:t xml:space="preserve">On the instance list on the EC2 page, </w:t>
+      </w:r>
+      <w:r>
+        <w:rPr>
+          <w:lang w:val="en-AU"/>
+        </w:rPr>
+        <w:t>select your instance.</w:t>
+      </w:r>
+    </w:p>
+    <w:p>
+      <w:pPr>
+        <w:pStyle w:val="ListParagraph"/>
+        <w:numPr>
+          <w:ilvl w:val="0"/>
+          <w:numId w:val="10"/>
+        </w:numPr>
+        <w:rPr>
+          <w:lang w:val="en-AU"/>
+        </w:rPr>
+      </w:pPr>
+      <w:r>
+        <w:rPr>
+          <w:lang w:val="en-AU"/>
+        </w:rPr>
+        <w:t>On the description tag below, copy the public IP number.</w:t>
+      </w:r>
+    </w:p>
+    <w:p>
+      <w:pPr>
+        <w:pStyle w:val="ListParagraph"/>
+        <w:numPr>
+          <w:ilvl w:val="0"/>
+          <w:numId w:val="10"/>
+        </w:numPr>
+        <w:rPr>
+          <w:lang w:val="en-AU"/>
+        </w:rPr>
+      </w:pPr>
+      <w:r>
+        <w:rPr>
+          <w:lang w:val="en-AU"/>
+        </w:rPr>
+        <w:t xml:space="preserve">Open Putty and feel free to save this as a new session; </w:t>
+      </w:r>
+      <w:r>
+        <w:rPr>
+          <w:lang w:val="en-AU"/>
+        </w:rPr>
+        <w:t>right-click the tray icon and click new session.</w:t>
+      </w:r>
+    </w:p>
+    <w:p>
+      <w:pPr>
+        <w:pStyle w:val="ListParagraph"/>
+        <w:numPr>
+          <w:ilvl w:val="0"/>
+          <w:numId w:val="10"/>
+        </w:numPr>
+        <w:rPr>
+          <w:lang w:val="en-AU"/>
+        </w:rPr>
+      </w:pPr>
+      <w:r>
+        <w:rPr>
+          <w:lang w:val="en-AU"/>
+        </w:rPr>
+        <w:t xml:space="preserve">Paste the </w:t>
       </w:r>
       <w:proofErr w:type="spellStart"/>
       <w:r>
         <w:rPr>
           <w:lang w:val="en-AU"/>
         </w:rPr>
-        <w:t>PuttyGen</w:t>
+        <w:t>ip</w:t>
       </w:r>
       <w:proofErr w:type="spellEnd"/>
       <w:r>
         <w:rPr>
           <w:lang w:val="en-AU"/>
         </w:rPr>
-        <w:t xml:space="preserve">, load in the private key </w:t>
+        <w:t xml:space="preserve"> into the Host Name field, </w:t>
+      </w:r>
+      <w:r>
+        <w:rPr>
+          <w:lang w:val="en-AU"/>
+        </w:rPr>
+        <w:t>click on Data under the Connect</w:t>
+      </w:r>
+      <w:r>
+        <w:rPr>
+          <w:lang w:val="en-AU"/>
+        </w:rPr>
+        <w:t>ion category on the left column</w:t>
+      </w:r>
+      <w:r>
+        <w:rPr>
+          <w:lang w:val="en-AU"/>
+        </w:rPr>
+        <w:t xml:space="preserve"> and enter ec2-user into the Auto-login username. </w:t>
+      </w:r>
+    </w:p>
+    <w:p>
+      <w:pPr>
+        <w:pStyle w:val="ListParagraph"/>
+        <w:numPr>
+          <w:ilvl w:val="0"/>
+          <w:numId w:val="10"/>
+        </w:numPr>
+        <w:rPr>
+          <w:lang w:val="en-AU"/>
+        </w:rPr>
+      </w:pPr>
+      <w:r>
+        <w:rPr>
+          <w:lang w:val="en-AU"/>
+        </w:rPr>
+        <w:t>Click back on the session tab and click save but do not open yet.</w:t>
+      </w:r>
+    </w:p>
+    <w:p>
+      <w:pPr>
+        <w:pStyle w:val="ListParagraph"/>
+        <w:numPr>
+          <w:ilvl w:val="0"/>
+          <w:numId w:val="10"/>
+        </w:numPr>
+        <w:rPr>
+          <w:lang w:val="en-AU"/>
+        </w:rPr>
+      </w:pPr>
+      <w:r>
+        <w:rPr>
+          <w:lang w:val="en-AU"/>
+        </w:rPr>
+        <w:t xml:space="preserve">Right click on the tray icon again and click add key, and select the </w:t>
       </w:r>
       <w:proofErr w:type="spellStart"/>
       <w:r>
         <w:rPr>
           <w:lang w:val="en-AU"/>
         </w:rPr>
-        <w:t>pem</w:t>
+        <w:t>ppk</w:t>
       </w:r>
       <w:proofErr w:type="spellEnd"/>
       <w:r>
         <w:rPr>
           <w:lang w:val="en-AU"/>
         </w:rPr>
-        <w:t xml:space="preserve"> file you just downloaded before. Make sure the file types to look for dropdown is set to All Files. If you have unfortunately forgotten to download this </w:t>
+        <w:t xml:space="preserve"> file you downloaded earlier.</w:t>
+      </w:r>
+    </w:p>
+    <w:p>
+      <w:pPr>
+        <w:pStyle w:val="ListParagraph"/>
+        <w:numPr>
+          <w:ilvl w:val="0"/>
+          <w:numId w:val="10"/>
+        </w:numPr>
+        <w:rPr>
+          <w:lang w:val="en-AU"/>
+        </w:rPr>
+      </w:pPr>
+      <w:r>
+        <w:rPr>
+          <w:lang w:val="en-AU"/>
+        </w:rPr>
+        <w:t xml:space="preserve">Right click on the tray icon once more and click Saved Sessions &gt; (your </w:t>
+      </w:r>
+      <w:proofErr w:type="gramStart"/>
+      <w:r>
+        <w:rPr>
+          <w:lang w:val="en-AU"/>
+        </w:rPr>
+        <w:t>sessions</w:t>
+      </w:r>
+      <w:proofErr w:type="gramEnd"/>
+      <w:r>
+        <w:rPr>
+          <w:lang w:val="en-AU"/>
+        </w:rPr>
+        <w:t xml:space="preserve"> name). The connection should be established</w:t>
+      </w:r>
+      <w:r>
+        <w:rPr>
+          <w:lang w:val="en-AU"/>
+        </w:rPr>
+        <w:t>.</w:t>
+      </w:r>
+    </w:p>
+    <w:p>
+      <w:pPr>
+        <w:rPr>
+          <w:lang w:val="en-AU"/>
+        </w:rPr>
+      </w:pPr>
+    </w:p>
+    <w:p>
+      <w:pPr>
+        <w:pStyle w:val="Heading1"/>
+        <w:rPr>
+          <w:lang w:val="en-AU"/>
+        </w:rPr>
+      </w:pPr>
+      <w:r>
+        <w:rPr>
+          <w:lang w:val="en-AU"/>
+        </w:rPr>
+        <w:t>Creating / Removing EBS Volumes</w:t>
+      </w:r>
+    </w:p>
+    <w:p>
+      <w:pPr>
+        <w:pStyle w:val="ListParagraph"/>
+        <w:numPr>
+          <w:ilvl w:val="0"/>
+          <w:numId w:val="11"/>
+        </w:numPr>
+        <w:rPr>
+          <w:lang w:val="en-AU"/>
+        </w:rPr>
+      </w:pPr>
+      <w:r>
+        <w:rPr>
+          <w:lang w:val="en-AU"/>
+        </w:rPr>
+        <w:t>Launch this instance, and then click Volumes under the ELASTIC BLOCK STORE category on the left column. Click Create Volume on the top-left corner of this window. (EC2-10).</w:t>
+      </w:r>
+    </w:p>
+    <w:p>
+      <w:pPr>
+        <w:pStyle w:val="ListParagraph"/>
+        <w:numPr>
+          <w:ilvl w:val="0"/>
+          <w:numId w:val="11"/>
+        </w:numPr>
+        <w:rPr>
+          <w:lang w:val="en-AU"/>
+        </w:rPr>
+      </w:pPr>
+      <w:r>
+        <w:rPr>
+          <w:lang w:val="en-AU"/>
+        </w:rPr>
+        <w:t>For this volume, choose the same availability zone as the current root drive is allocated to. (EC2-11).</w:t>
+      </w:r>
+    </w:p>
+    <w:p>
+      <w:pPr>
+        <w:pStyle w:val="ListParagraph"/>
+        <w:numPr>
+          <w:ilvl w:val="0"/>
+          <w:numId w:val="11"/>
+        </w:numPr>
+        <w:rPr>
+          <w:lang w:val="en-AU"/>
+        </w:rPr>
+      </w:pPr>
+      <w:r>
+        <w:rPr>
+          <w:lang w:val="en-AU"/>
+        </w:rPr>
+        <w:t>Right click this new volume, and click Attach Volume. (EC2-12).</w:t>
+      </w:r>
+    </w:p>
+    <w:p>
+      <w:pPr>
+        <w:pStyle w:val="ListParagraph"/>
+        <w:numPr>
+          <w:ilvl w:val="0"/>
+          <w:numId w:val="11"/>
+        </w:numPr>
+        <w:rPr>
+          <w:lang w:val="en-AU"/>
+        </w:rPr>
+      </w:pPr>
+      <w:r>
+        <w:rPr>
+          <w:lang w:val="en-AU"/>
+        </w:rPr>
+        <w:lastRenderedPageBreak/>
+        <w:t>Click on the</w:t>
+      </w:r>
+      <w:r>
+        <w:rPr>
+          <w:lang w:val="en-AU"/>
+        </w:rPr>
+        <w:t xml:space="preserve"> instance field, it should show your instance id as the only item in the list that pops up. Note the Device field value here, this is important. (EC2-13).</w:t>
+      </w:r>
+    </w:p>
+    <w:p>
+      <w:pPr>
+        <w:rPr>
+          <w:lang w:val="en-AU"/>
+        </w:rPr>
+      </w:pPr>
+    </w:p>
+    <w:p>
+      <w:pPr>
+        <w:pStyle w:val="Heading1"/>
+        <w:rPr>
+          <w:lang w:val="en-AU"/>
+        </w:rPr>
+      </w:pPr>
+      <w:r>
+        <w:rPr>
+          <w:lang w:val="en-AU"/>
+        </w:rPr>
+        <w:t>Managing EBS Volumes</w:t>
+      </w:r>
+    </w:p>
+    <w:p>
+      <w:pPr>
+        <w:pStyle w:val="ListParagraph"/>
+        <w:numPr>
+          <w:ilvl w:val="0"/>
+          <w:numId w:val="12"/>
+        </w:numPr>
+        <w:rPr>
+          <w:lang w:val="en-AU"/>
+        </w:rPr>
+      </w:pPr>
+      <w:r>
+        <w:rPr>
+          <w:lang w:val="en-AU"/>
+        </w:rPr>
+        <w:t>You</w:t>
+      </w:r>
+      <w:r>
+        <w:rPr>
+          <w:lang w:val="en-AU"/>
+        </w:rPr>
+        <w:t xml:space="preserve"> will first need to make a new file system with the location of the drive (</w:t>
       </w:r>
       <w:proofErr w:type="spellStart"/>
       <w:r>
         <w:rPr>
           <w:lang w:val="en-AU"/>
         </w:rPr>
-        <w:t>pem</w:t>
+        <w:t>sdf</w:t>
       </w:r>
       <w:proofErr w:type="spellEnd"/>
       <w:r>
         <w:rPr>
           <w:lang w:val="en-AU"/>
         </w:rPr>
-        <w:t xml:space="preserve"> file from step 9, you will have to re-create the instance</w:t>
+        <w:t xml:space="preserve"> in my case, also displayed in the details of the drive when clicked on in the AWS window)</w:t>
+      </w:r>
+      <w:r>
+        <w:rPr>
+          <w:lang w:val="en-AU"/>
+        </w:rPr>
+        <w:t>.</w:t>
+      </w:r>
+      <w:r>
+        <w:rPr>
+          <w:lang w:val="en-AU"/>
+        </w:rPr>
+        <w:br/>
+      </w:r>
+      <w:r>
+        <w:rPr>
+          <w:lang w:val="en-AU"/>
+        </w:rPr>
+        <w:br/>
+      </w:r>
+      <w:r>
+        <w:rPr>
+          <w:lang w:val="en-AU"/>
+        </w:rPr>
+        <w:t>In the terminal, type “</w:t>
+      </w:r>
+      <w:proofErr w:type="spellStart"/>
+      <w:r>
+        <w:rPr>
+          <w:lang w:val="en-AU"/>
+        </w:rPr>
+        <w:t>mkfs</w:t>
+      </w:r>
+      <w:proofErr w:type="spellEnd"/>
+      <w:r>
+        <w:rPr>
+          <w:lang w:val="en-AU"/>
+        </w:rPr>
+        <w:t xml:space="preserve"> /dev/</w:t>
+      </w:r>
+      <w:proofErr w:type="spellStart"/>
+      <w:r>
+        <w:rPr>
+          <w:lang w:val="en-AU"/>
+        </w:rPr>
+        <w:t>sdf</w:t>
+      </w:r>
+      <w:proofErr w:type="spellEnd"/>
+      <w:r>
+        <w:rPr>
+          <w:lang w:val="en-AU"/>
+        </w:rPr>
+        <w:t xml:space="preserve">” where </w:t>
+      </w:r>
+      <w:proofErr w:type="spellStart"/>
+      <w:r>
+        <w:rPr>
+          <w:lang w:val="en-AU"/>
+        </w:rPr>
+        <w:t>sdf</w:t>
+      </w:r>
+      <w:proofErr w:type="spellEnd"/>
+      <w:r>
+        <w:rPr>
+          <w:lang w:val="en-AU"/>
+        </w:rPr>
+        <w:t xml:space="preserve"> is the device name field from step 12.</w:t>
+      </w:r>
+    </w:p>
+    <w:p>
+      <w:pPr>
+        <w:pStyle w:val="ListParagraph"/>
+        <w:rPr>
+          <w:lang w:val="en-AU"/>
+        </w:rPr>
+      </w:pPr>
+      <w:r>
+        <w:rPr>
+          <w:lang w:val="en-AU"/>
+        </w:rPr>
+        <w:t>Make a new directory which maps to this drive, I called mine “</w:t>
+      </w:r>
+      <w:proofErr w:type="spellStart"/>
+      <w:r>
+        <w:rPr>
+          <w:lang w:val="en-AU"/>
+        </w:rPr>
+        <w:t>bigdata</w:t>
+      </w:r>
+      <w:proofErr w:type="spellEnd"/>
+      <w:r>
+        <w:rPr>
+          <w:lang w:val="en-AU"/>
+        </w:rPr>
+        <w:t>”.</w:t>
+      </w:r>
+    </w:p>
+    <w:p>
+      <w:pPr>
+        <w:pStyle w:val="ListParagraph"/>
+        <w:numPr>
+          <w:ilvl w:val="0"/>
+          <w:numId w:val="2"/>
+        </w:numPr>
+        <w:rPr>
+          <w:lang w:val="en-AU"/>
+        </w:rPr>
+      </w:pPr>
+      <w:proofErr w:type="spellStart"/>
+      <w:r>
+        <w:rPr>
+          <w:lang w:val="en-AU"/>
+        </w:rPr>
+        <w:t>mkdir</w:t>
+      </w:r>
+      <w:proofErr w:type="spellEnd"/>
+      <w:r>
+        <w:rPr>
+          <w:lang w:val="en-AU"/>
+        </w:rPr>
+        <w:t xml:space="preserve"> /</w:t>
+      </w:r>
+      <w:proofErr w:type="spellStart"/>
+      <w:r>
+        <w:rPr>
+          <w:lang w:val="en-AU"/>
+        </w:rPr>
+        <w:t>mnt</w:t>
+      </w:r>
+      <w:proofErr w:type="spellEnd"/>
+      <w:r>
+        <w:rPr>
+          <w:lang w:val="en-AU"/>
+        </w:rPr>
+        <w:t>/</w:t>
+      </w:r>
+      <w:proofErr w:type="spellStart"/>
+      <w:r>
+        <w:rPr>
+          <w:lang w:val="en-AU"/>
+        </w:rPr>
+        <w:t>bigdata</w:t>
+      </w:r>
+      <w:proofErr w:type="spellEnd"/>
+    </w:p>
+    <w:p>
+      <w:pPr>
+        <w:pStyle w:val="ListParagraph"/>
+        <w:numPr>
+          <w:ilvl w:val="0"/>
+          <w:numId w:val="2"/>
+        </w:numPr>
+        <w:rPr>
+          <w:lang w:val="en-AU"/>
+        </w:rPr>
+      </w:pPr>
+      <w:r>
+        <w:rPr>
+          <w:lang w:val="en-AU"/>
+        </w:rPr>
+        <w:t>mount /dev/</w:t>
+      </w:r>
+      <w:proofErr w:type="spellStart"/>
+      <w:r>
+        <w:rPr>
+          <w:lang w:val="en-AU"/>
+        </w:rPr>
+        <w:t>sdf</w:t>
+      </w:r>
+      <w:proofErr w:type="spellEnd"/>
+      <w:r>
+        <w:rPr>
+          <w:lang w:val="en-AU"/>
+        </w:rPr>
+        <w:t xml:space="preserve"> /</w:t>
+      </w:r>
+      <w:proofErr w:type="spellStart"/>
+      <w:r>
+        <w:rPr>
+          <w:lang w:val="en-AU"/>
+        </w:rPr>
+        <w:t>mnt</w:t>
+      </w:r>
+      <w:proofErr w:type="spellEnd"/>
+      <w:r>
+        <w:rPr>
+          <w:lang w:val="en-AU"/>
+        </w:rPr>
+        <w:t>/</w:t>
+      </w:r>
+      <w:proofErr w:type="spellStart"/>
+      <w:r>
+        <w:rPr>
+          <w:lang w:val="en-AU"/>
+        </w:rPr>
+        <w:t>bigdata</w:t>
+      </w:r>
+      <w:proofErr w:type="spellEnd"/>
+    </w:p>
+    <w:p>
+      <w:pPr>
+        <w:pStyle w:val="ListParagraph"/>
+        <w:rPr>
+          <w:lang w:val="en-AU"/>
+        </w:rPr>
+      </w:pPr>
+      <w:r>
+        <w:rPr>
+          <w:lang w:val="en-AU"/>
+        </w:rPr>
+        <w:t>Check disk space using the “</w:t>
+      </w:r>
+      <w:proofErr w:type="spellStart"/>
+      <w:r>
+        <w:rPr>
+          <w:lang w:val="en-AU"/>
+        </w:rPr>
+        <w:t>df</w:t>
+      </w:r>
+      <w:proofErr w:type="spellEnd"/>
+      <w:r>
+        <w:rPr>
+          <w:lang w:val="en-AU"/>
+        </w:rPr>
+        <w:t>” command.</w:t>
+      </w:r>
+    </w:p>
+    <w:p>
+      <w:pPr>
+        <w:pStyle w:val="ListParagraph"/>
+        <w:rPr>
+          <w:lang w:val="en-AU"/>
+        </w:rPr>
+      </w:pPr>
+      <w:r>
+        <w:rPr>
+          <w:lang w:val="en-AU"/>
+        </w:rPr>
+        <w:t xml:space="preserve">Verify </w:t>
+      </w:r>
+      <w:r>
+        <w:rPr>
+          <w:lang w:val="en-AU"/>
+        </w:rPr>
+        <w:t xml:space="preserve">that the </w:t>
       </w:r>
       <w:proofErr w:type="gramStart"/>
       <w:r>
         <w:rPr>
           <w:lang w:val="en-AU"/>
         </w:rPr>
-        <w:t>..</w:t>
+        <w:t>100gb</w:t>
       </w:r>
       <w:proofErr w:type="gramEnd"/>
       <w:r>
         <w:rPr>
           <w:lang w:val="en-AU"/>
         </w:rPr>
-        <w:t xml:space="preserve"> (EC2-14).</w:t>
-      </w:r>
-    </w:p>
-    <w:p>
-      <w:pPr>
-        <w:pStyle w:val="ListParagraph"/>
-        <w:numPr>
-          <w:ilvl w:val="0"/>
-          <w:numId w:val="9"/>
-        </w:numPr>
-        <w:rPr>
-          <w:lang w:val="en-AU"/>
-        </w:rPr>
-      </w:pPr>
-      <w:r>
-        <w:rPr>
-          <w:lang w:val="en-AU"/>
-        </w:rPr>
-        <w:t>Decide whether you want to use a passphrase or not. For a simple project like this one, I did not think it was necessary. (EC2-15).</w:t>
-      </w:r>
-    </w:p>
-    <w:p>
-      <w:pPr>
-        <w:pStyle w:val="ListParagraph"/>
-        <w:numPr>
-          <w:ilvl w:val="0"/>
-          <w:numId w:val="9"/>
-        </w:numPr>
-        <w:rPr>
-          <w:lang w:val="en-AU"/>
-        </w:rPr>
-      </w:pPr>
-      <w:r>
-        <w:rPr>
-          <w:lang w:val="en-AU"/>
-        </w:rPr>
-        <w:t xml:space="preserve">Generate a </w:t>
+        <w:t xml:space="preserve"> extra EBS volume has been mounted on the directory you specified above. You will notice this in the same output from the “</w:t>
       </w:r>
       <w:proofErr w:type="spellStart"/>
       <w:r>
         <w:rPr>
           <w:lang w:val="en-AU"/>
         </w:rPr>
-        <w:t>ppk</w:t>
+        <w:t>df</w:t>
       </w:r>
       <w:proofErr w:type="spellEnd"/>
       <w:r>
         <w:rPr>
           <w:lang w:val="en-AU"/>
         </w:rPr>
-        <w:t xml:space="preserve"> PUTTY Private Key file from the </w:t>
+        <w:t>” command, as it also displays the size of each drive as well as the directory they are mounted on</w:t>
+      </w:r>
+      <w:proofErr w:type="gramStart"/>
+      <w:r>
+        <w:rPr>
+          <w:lang w:val="en-AU"/>
+        </w:rPr>
+        <w:t>.</w:t>
+      </w:r>
+      <w:r>
+        <w:rPr>
+          <w:lang w:val="en-AU"/>
+        </w:rPr>
+        <w:t>(</w:t>
+      </w:r>
+      <w:proofErr w:type="gramEnd"/>
+      <w:r>
+        <w:rPr>
+          <w:lang w:val="en-AU"/>
+        </w:rPr>
+        <w:t>EC2-18</w:t>
+      </w:r>
+      <w:r>
+        <w:rPr>
+          <w:lang w:val="en-AU"/>
+        </w:rPr>
+        <w:t>).</w:t>
+      </w:r>
+    </w:p>
+    <w:p>
+      <w:pPr>
+        <w:pStyle w:val="ListParagraph"/>
+        <w:numPr>
+          <w:ilvl w:val="0"/>
+          <w:numId w:val="12"/>
+        </w:numPr>
+        <w:rPr>
+          <w:lang w:val="en-AU"/>
+        </w:rPr>
+      </w:pPr>
+      <w:r>
+        <w:rPr>
+          <w:lang w:val="en-AU"/>
+        </w:rPr>
+        <w:t xml:space="preserve">To confirm the drive can be written to, a simple test can be performed. You can change the working directory to the one which the drive is mounted on, list its contents, write the current date to a new file called “x”, output the contents of this file and then list the contents of the folder. The screenshot outlines how to do this. (EC2-19). </w:t>
+      </w:r>
+    </w:p>
+    <w:p>
+      <w:pPr>
+        <w:pStyle w:val="Heading1"/>
+        <w:rPr>
+          <w:lang w:val="en-AU"/>
+        </w:rPr>
+      </w:pPr>
+      <w:r>
+        <w:rPr>
+          <w:lang w:val="en-AU"/>
+        </w:rPr>
+        <w:t xml:space="preserve">Installing </w:t>
+      </w:r>
+      <w:r>
+        <w:rPr>
+          <w:lang w:val="en-AU"/>
+        </w:rPr>
+        <w:t xml:space="preserve">and Configuring </w:t>
       </w:r>
       <w:proofErr w:type="spellStart"/>
       <w:r>
         <w:rPr>
           <w:lang w:val="en-AU"/>
         </w:rPr>
-        <w:t>pem</w:t>
+        <w:t>Postgres</w:t>
       </w:r>
       <w:proofErr w:type="spellEnd"/>
       <w:r>
         <w:rPr>
           <w:lang w:val="en-AU"/>
         </w:rPr>
-        <w:t xml:space="preserve"> file, and you will be prompted to choose a location to save this key to, I suggest saving it to the same place as the </w:t>
-      </w:r>
-      <w:proofErr w:type="spellStart"/>
-      <w:r>
-        <w:rPr>
-          <w:lang w:val="en-AU"/>
-        </w:rPr>
-        <w:t>pem</w:t>
-      </w:r>
-      <w:proofErr w:type="spellEnd"/>
-      <w:r>
-        <w:rPr>
-          <w:lang w:val="en-AU"/>
-        </w:rPr>
-        <w:t xml:space="preserve"> file.</w:t>
-      </w:r>
-    </w:p>
-    <w:p>
-      <w:pPr>
-        <w:pStyle w:val="Heading1"/>
-        <w:rPr>
-          <w:lang w:val="en-AU"/>
-        </w:rPr>
-      </w:pPr>
-      <w:r>
-        <w:rPr>
-          <w:lang w:val="en-AU"/>
-        </w:rPr>
-        <w:t>Stopping and Restarting the EC2 Instance</w:t>
-      </w:r>
-    </w:p>
-    <w:p>
-      <w:pPr>
-        <w:pStyle w:val="ListParagraph"/>
-        <w:numPr>
-          <w:ilvl w:val="0"/>
-          <w:numId w:val="14"/>
-        </w:numPr>
-        <w:rPr>
-          <w:lang w:val="en-AU"/>
-        </w:rPr>
-      </w:pPr>
-      <w:r>
-        <w:rPr>
-          <w:lang w:val="en-AU"/>
-        </w:rPr>
-        <w:t>Download and install the AWS Console Mobile app, I have found this is more reliable than desktop in terms of managing the instance state.</w:t>
-      </w:r>
-    </w:p>
-    <w:p>
-      <w:pPr>
-        <w:pStyle w:val="ListParagraph"/>
-        <w:numPr>
-          <w:ilvl w:val="0"/>
-          <w:numId w:val="14"/>
-        </w:numPr>
-        <w:rPr>
-          <w:lang w:val="en-AU"/>
-        </w:rPr>
-      </w:pPr>
-      <w:r>
-        <w:rPr>
-          <w:lang w:val="en-AU"/>
-        </w:rPr>
-        <w:t>Log into your AWS account.</w:t>
-      </w:r>
-    </w:p>
-    <w:p>
-      <w:pPr>
-        <w:pStyle w:val="ListParagraph"/>
-        <w:numPr>
-          <w:ilvl w:val="0"/>
-          <w:numId w:val="14"/>
-        </w:numPr>
-        <w:rPr>
-          <w:lang w:val="en-AU"/>
-        </w:rPr>
-      </w:pPr>
-      <w:r>
-        <w:rPr>
-          <w:lang w:val="en-AU"/>
-        </w:rPr>
-        <w:t>Enter the EC2 Instances sub-menu.</w:t>
-      </w:r>
-    </w:p>
-    <w:p>
-      <w:pPr>
-        <w:pStyle w:val="ListParagraph"/>
-        <w:numPr>
-          <w:ilvl w:val="0"/>
-          <w:numId w:val="14"/>
-        </w:numPr>
-        <w:rPr>
-          <w:lang w:val="en-AU"/>
-        </w:rPr>
-      </w:pPr>
-      <w:r>
-        <w:rPr>
-          <w:lang w:val="en-AU"/>
-        </w:rPr>
-        <w:t>Select the instance(s) you want to stop.</w:t>
-      </w:r>
-    </w:p>
-    <w:p>
-      <w:pPr>
-        <w:pStyle w:val="ListParagraph"/>
-        <w:numPr>
-          <w:ilvl w:val="0"/>
-          <w:numId w:val="14"/>
-        </w:numPr>
-        <w:rPr>
-          <w:lang w:val="en-AU"/>
-        </w:rPr>
-      </w:pPr>
-      <w:r>
-        <w:rPr>
-          <w:lang w:val="en-AU"/>
-        </w:rPr>
-        <w:t>Tap the Stop button.</w:t>
-      </w:r>
-    </w:p>
-    <w:p>
-      <w:pPr>
-        <w:pStyle w:val="ListParagraph"/>
-        <w:numPr>
-          <w:ilvl w:val="0"/>
-          <w:numId w:val="14"/>
-        </w:numPr>
-        <w:rPr>
-          <w:lang w:val="en-AU"/>
-        </w:rPr>
-      </w:pPr>
-      <w:r>
-        <w:rPr>
-          <w:lang w:val="en-AU"/>
-        </w:rPr>
-        <w:t>Similarly, you can tap the Start button if the instance was stopped, in effect having restarted the instance.</w:t>
-      </w:r>
-    </w:p>
-    <w:p>
-      <w:pPr>
-        <w:pStyle w:val="Heading1"/>
-        <w:rPr>
-          <w:lang w:val="en-AU"/>
-        </w:rPr>
-      </w:pPr>
-      <w:r>
-        <w:rPr>
-          <w:lang w:val="en-AU"/>
-        </w:rPr>
-        <w:t>Connecting to the Instance</w:t>
-      </w:r>
-    </w:p>
-    <w:p>
-      <w:pPr>
-        <w:pStyle w:val="ListParagraph"/>
-        <w:numPr>
-          <w:ilvl w:val="0"/>
-          <w:numId w:val="10"/>
-        </w:numPr>
-        <w:rPr>
-          <w:lang w:val="en-AU"/>
-        </w:rPr>
-      </w:pPr>
-      <w:r>
-        <w:rPr>
-          <w:lang w:val="en-AU"/>
-        </w:rPr>
-        <w:t xml:space="preserve">On the instance list on the EC2 page, </w:t>
-      </w:r>
-      <w:r>
-        <w:rPr>
-          <w:lang w:val="en-AU"/>
-        </w:rPr>
-        <w:t>select your instance.</w:t>
-      </w:r>
-    </w:p>
-    <w:p>
-      <w:pPr>
-        <w:pStyle w:val="ListParagraph"/>
-        <w:numPr>
-          <w:ilvl w:val="0"/>
-          <w:numId w:val="10"/>
-        </w:numPr>
-        <w:rPr>
-          <w:lang w:val="en-AU"/>
-        </w:rPr>
-      </w:pPr>
-      <w:r>
-        <w:rPr>
-          <w:lang w:val="en-AU"/>
-        </w:rPr>
-        <w:t>On the description tag below, copy the public IP number.</w:t>
-      </w:r>
-    </w:p>
-    <w:p>
-      <w:pPr>
-        <w:pStyle w:val="ListParagraph"/>
-        <w:numPr>
-          <w:ilvl w:val="0"/>
-          <w:numId w:val="10"/>
-        </w:numPr>
-        <w:rPr>
-          <w:lang w:val="en-AU"/>
-        </w:rPr>
-      </w:pPr>
-      <w:r>
-        <w:rPr>
-          <w:lang w:val="en-AU"/>
-        </w:rPr>
-        <w:t xml:space="preserve">Open Putty and feel free to save this as a new session; </w:t>
-      </w:r>
-      <w:r>
-        <w:rPr>
-          <w:lang w:val="en-AU"/>
-        </w:rPr>
-        <w:t>right-click the tray icon and click new session.</w:t>
-      </w:r>
-    </w:p>
-    <w:p>
-      <w:pPr>
-        <w:pStyle w:val="ListParagraph"/>
-        <w:numPr>
-          <w:ilvl w:val="0"/>
-          <w:numId w:val="10"/>
-        </w:numPr>
-        <w:rPr>
-          <w:lang w:val="en-AU"/>
-        </w:rPr>
-      </w:pPr>
-      <w:r>
-        <w:rPr>
-          <w:lang w:val="en-AU"/>
-        </w:rPr>
-        <w:t xml:space="preserve">Paste the </w:t>
-      </w:r>
-      <w:proofErr w:type="spellStart"/>
-      <w:r>
-        <w:rPr>
-          <w:lang w:val="en-AU"/>
-        </w:rPr>
-        <w:t>ip</w:t>
-      </w:r>
-      <w:proofErr w:type="spellEnd"/>
-      <w:r>
-        <w:rPr>
-          <w:lang w:val="en-AU"/>
-        </w:rPr>
-        <w:t xml:space="preserve"> into the Host Name field, </w:t>
-      </w:r>
-      <w:r>
-        <w:rPr>
-          <w:lang w:val="en-AU"/>
-        </w:rPr>
-        <w:t>click on Data under the Connect</w:t>
-      </w:r>
-      <w:r>
-        <w:rPr>
-          <w:lang w:val="en-AU"/>
-        </w:rPr>
-        <w:t>ion category on the left column</w:t>
-      </w:r>
-      <w:r>
-        <w:rPr>
-          <w:lang w:val="en-AU"/>
-        </w:rPr>
-        <w:t xml:space="preserve"> and enter ec2-user into the Auto-login username. </w:t>
-      </w:r>
-    </w:p>
-    <w:p>
-      <w:pPr>
-        <w:pStyle w:val="ListParagraph"/>
-        <w:numPr>
-          <w:ilvl w:val="0"/>
-          <w:numId w:val="10"/>
-        </w:numPr>
-        <w:rPr>
-          <w:lang w:val="en-AU"/>
-        </w:rPr>
-      </w:pPr>
-      <w:r>
-        <w:rPr>
-          <w:lang w:val="en-AU"/>
-        </w:rPr>
-        <w:t>Click back on the session tab and click save but do not open yet.</w:t>
-      </w:r>
-    </w:p>
-    <w:p>
-      <w:pPr>
-        <w:pStyle w:val="ListParagraph"/>
-        <w:numPr>
-          <w:ilvl w:val="0"/>
-          <w:numId w:val="10"/>
-        </w:numPr>
-        <w:rPr>
-          <w:lang w:val="en-AU"/>
-        </w:rPr>
-      </w:pPr>
-      <w:r>
-        <w:rPr>
-          <w:lang w:val="en-AU"/>
-        </w:rPr>
-        <w:t xml:space="preserve">Right click on the tray icon again and click add key, and select the </w:t>
-      </w:r>
-      <w:proofErr w:type="spellStart"/>
-      <w:r>
-        <w:rPr>
-          <w:lang w:val="en-AU"/>
-        </w:rPr>
-        <w:t>ppk</w:t>
-      </w:r>
-      <w:proofErr w:type="spellEnd"/>
-      <w:r>
-        <w:rPr>
-          <w:lang w:val="en-AU"/>
-        </w:rPr>
-        <w:t xml:space="preserve"> file you downloaded earlier.</w:t>
-      </w:r>
-    </w:p>
-    <w:p>
-      <w:pPr>
-        <w:pStyle w:val="ListParagraph"/>
-        <w:numPr>
-          <w:ilvl w:val="0"/>
-          <w:numId w:val="10"/>
-        </w:numPr>
-        <w:rPr>
-          <w:lang w:val="en-AU"/>
-        </w:rPr>
-      </w:pPr>
-      <w:r>
-        <w:rPr>
-          <w:lang w:val="en-AU"/>
-        </w:rPr>
-        <w:t xml:space="preserve">Right click on the tray icon once more and click Saved Sessions &gt; (your </w:t>
-      </w:r>
-      <w:proofErr w:type="gramStart"/>
-      <w:r>
-        <w:rPr>
-          <w:lang w:val="en-AU"/>
-        </w:rPr>
-        <w:t>sessions</w:t>
-      </w:r>
-      <w:proofErr w:type="gramEnd"/>
-      <w:r>
-        <w:rPr>
-          <w:lang w:val="en-AU"/>
-        </w:rPr>
-        <w:t xml:space="preserve"> name). The connection should be established</w:t>
-      </w:r>
-      <w:r>
-        <w:rPr>
-          <w:lang w:val="en-AU"/>
-        </w:rPr>
-        <w:t>.</w:t>
-      </w:r>
-    </w:p>
-    <w:p>
-      <w:pPr>
-        <w:rPr>
-          <w:lang w:val="en-AU"/>
-        </w:rPr>
-      </w:pPr>
-    </w:p>
-    <w:p>
-      <w:pPr>
-        <w:pStyle w:val="Heading1"/>
-        <w:rPr>
-          <w:lang w:val="en-AU"/>
-        </w:rPr>
-      </w:pPr>
-      <w:r>
-        <w:rPr>
-          <w:lang w:val="en-AU"/>
-        </w:rPr>
-        <w:lastRenderedPageBreak/>
-        <w:t>Creating / Removing EBS Volumes</w:t>
-      </w:r>
-    </w:p>
-    <w:p>
-      <w:pPr>
-        <w:pStyle w:val="ListParagraph"/>
-        <w:numPr>
-          <w:ilvl w:val="0"/>
-          <w:numId w:val="11"/>
-        </w:numPr>
-        <w:rPr>
-          <w:lang w:val="en-AU"/>
-        </w:rPr>
-      </w:pPr>
-      <w:r>
-        <w:rPr>
-          <w:lang w:val="en-AU"/>
-        </w:rPr>
-        <w:t>Launch this instance, and then click Volumes under the ELASTIC BLOCK STORE category on the left column. Click Create Volume on the top-left corner of this window. (EC2-10).</w:t>
-      </w:r>
-    </w:p>
-    <w:p>
-      <w:pPr>
-        <w:pStyle w:val="ListParagraph"/>
-        <w:numPr>
-          <w:ilvl w:val="0"/>
-          <w:numId w:val="11"/>
-        </w:numPr>
-        <w:rPr>
-          <w:lang w:val="en-AU"/>
-        </w:rPr>
-      </w:pPr>
-      <w:r>
-        <w:rPr>
-          <w:lang w:val="en-AU"/>
-        </w:rPr>
-        <w:t>For this volume, choose the same availability zone as the current root drive is allocated to. (EC2-11).</w:t>
-      </w:r>
-    </w:p>
-    <w:p>
-      <w:pPr>
-        <w:pStyle w:val="ListParagraph"/>
-        <w:numPr>
-          <w:ilvl w:val="0"/>
-          <w:numId w:val="11"/>
-        </w:numPr>
-        <w:rPr>
-          <w:lang w:val="en-AU"/>
-        </w:rPr>
-      </w:pPr>
-      <w:r>
-        <w:rPr>
-          <w:lang w:val="en-AU"/>
-        </w:rPr>
-        <w:t>Right click this new volume, and click Attach Volume. (EC2-12).</w:t>
-      </w:r>
-    </w:p>
-    <w:p>
-      <w:pPr>
-        <w:pStyle w:val="ListParagraph"/>
-        <w:numPr>
-          <w:ilvl w:val="0"/>
-          <w:numId w:val="11"/>
-        </w:numPr>
-        <w:rPr>
-          <w:lang w:val="en-AU"/>
-        </w:rPr>
-      </w:pPr>
-      <w:r>
-        <w:rPr>
-          <w:lang w:val="en-AU"/>
-        </w:rPr>
-        <w:t>Click on the</w:t>
-      </w:r>
-      <w:r>
-        <w:rPr>
-          <w:lang w:val="en-AU"/>
-        </w:rPr>
-        <w:t xml:space="preserve"> instance field, it should show your instance id as the only item in the list that pops up. Note the Device field value here, this is important. (EC2-13).</w:t>
-      </w:r>
-    </w:p>
-    <w:p>
-      <w:pPr>
-        <w:rPr>
-          <w:lang w:val="en-AU"/>
-        </w:rPr>
-      </w:pPr>
-    </w:p>
-    <w:p>
-      <w:pPr>
-        <w:pStyle w:val="Heading1"/>
-        <w:rPr>
-          <w:lang w:val="en-AU"/>
-        </w:rPr>
-      </w:pPr>
-      <w:r>
-        <w:rPr>
-          <w:lang w:val="en-AU"/>
-        </w:rPr>
-        <w:t>Managing EBS Volumes</w:t>
-      </w:r>
-    </w:p>
-    <w:p>
-      <w:pPr>
-        <w:pStyle w:val="ListParagraph"/>
-        <w:numPr>
-          <w:ilvl w:val="0"/>
-          <w:numId w:val="12"/>
-        </w:numPr>
-        <w:rPr>
-          <w:lang w:val="en-AU"/>
-        </w:rPr>
-      </w:pPr>
-      <w:r>
-        <w:rPr>
-          <w:lang w:val="en-AU"/>
-        </w:rPr>
-        <w:t>You</w:t>
-      </w:r>
-      <w:r>
-        <w:rPr>
-          <w:lang w:val="en-AU"/>
-        </w:rPr>
-        <w:t xml:space="preserve"> will first need to make a new file system with the location of the drive (</w:t>
-      </w:r>
-      <w:proofErr w:type="spellStart"/>
-      <w:r>
-        <w:rPr>
-          <w:lang w:val="en-AU"/>
-        </w:rPr>
-        <w:t>sdf</w:t>
-      </w:r>
-      <w:proofErr w:type="spellEnd"/>
-      <w:r>
-        <w:rPr>
-          <w:lang w:val="en-AU"/>
-        </w:rPr>
-        <w:t xml:space="preserve"> in my case, also displayed in the details of the drive when clicked on in the AWS window)</w:t>
-      </w:r>
-      <w:r>
-        <w:rPr>
-          <w:lang w:val="en-AU"/>
-        </w:rPr>
-        <w:t>.</w:t>
-      </w:r>
-      <w:r>
-        <w:rPr>
-          <w:lang w:val="en-AU"/>
-        </w:rPr>
-        <w:br/>
-      </w:r>
-      <w:r>
-        <w:rPr>
-          <w:lang w:val="en-AU"/>
-        </w:rPr>
-        <w:br/>
-      </w:r>
-      <w:r>
-        <w:rPr>
-          <w:lang w:val="en-AU"/>
-        </w:rPr>
-        <w:t>In the terminal, type “</w:t>
-      </w:r>
-      <w:proofErr w:type="spellStart"/>
-      <w:r>
-        <w:rPr>
-          <w:lang w:val="en-AU"/>
-        </w:rPr>
-        <w:t>mkfs</w:t>
-      </w:r>
-      <w:proofErr w:type="spellEnd"/>
-      <w:r>
-        <w:rPr>
-          <w:lang w:val="en-AU"/>
-        </w:rPr>
-        <w:t xml:space="preserve"> /dev/</w:t>
-      </w:r>
-      <w:proofErr w:type="spellStart"/>
-      <w:r>
-        <w:rPr>
-          <w:lang w:val="en-AU"/>
-        </w:rPr>
-        <w:t>sdf</w:t>
-      </w:r>
-      <w:proofErr w:type="spellEnd"/>
-      <w:r>
-        <w:rPr>
-          <w:lang w:val="en-AU"/>
-        </w:rPr>
-        <w:t xml:space="preserve">” where </w:t>
-      </w:r>
-      <w:proofErr w:type="spellStart"/>
-      <w:r>
-        <w:rPr>
-          <w:lang w:val="en-AU"/>
-        </w:rPr>
-        <w:t>sdf</w:t>
-      </w:r>
-      <w:proofErr w:type="spellEnd"/>
-      <w:r>
-        <w:rPr>
-          <w:lang w:val="en-AU"/>
-        </w:rPr>
-        <w:t xml:space="preserve"> is the device name field from step 12.</w:t>
-      </w:r>
-    </w:p>
-    <w:p>
-      <w:pPr>
-        <w:pStyle w:val="ListParagraph"/>
-        <w:rPr>
-          <w:lang w:val="en-AU"/>
-        </w:rPr>
-      </w:pPr>
-      <w:r>
-        <w:rPr>
-          <w:lang w:val="en-AU"/>
-        </w:rPr>
-        <w:t>Make a new directory which maps to this drive, I called mine “</w:t>
-      </w:r>
-      <w:proofErr w:type="spellStart"/>
-      <w:r>
-        <w:rPr>
-          <w:lang w:val="en-AU"/>
-        </w:rPr>
-        <w:t>bigdata</w:t>
-      </w:r>
-      <w:proofErr w:type="spellEnd"/>
-      <w:r>
-        <w:rPr>
-          <w:lang w:val="en-AU"/>
-        </w:rPr>
-        <w:t>”.</w:t>
-      </w:r>
-    </w:p>
-    <w:p>
-      <w:pPr>
-        <w:pStyle w:val="ListParagraph"/>
-        <w:numPr>
-          <w:ilvl w:val="0"/>
-          <w:numId w:val="2"/>
-        </w:numPr>
-        <w:rPr>
-          <w:lang w:val="en-AU"/>
-        </w:rPr>
-      </w:pPr>
-      <w:proofErr w:type="spellStart"/>
-      <w:r>
-        <w:rPr>
-          <w:lang w:val="en-AU"/>
-        </w:rPr>
-        <w:t>mkdir</w:t>
-      </w:r>
-      <w:proofErr w:type="spellEnd"/>
-      <w:r>
-        <w:rPr>
-          <w:lang w:val="en-AU"/>
-        </w:rPr>
-        <w:t xml:space="preserve"> /</w:t>
-      </w:r>
-      <w:proofErr w:type="spellStart"/>
-      <w:r>
-        <w:rPr>
-          <w:lang w:val="en-AU"/>
-        </w:rPr>
-        <w:t>mnt</w:t>
-      </w:r>
-      <w:proofErr w:type="spellEnd"/>
-      <w:r>
-        <w:rPr>
-          <w:lang w:val="en-AU"/>
-        </w:rPr>
-        <w:t>/</w:t>
-      </w:r>
-      <w:proofErr w:type="spellStart"/>
-      <w:r>
-        <w:rPr>
-          <w:lang w:val="en-AU"/>
-        </w:rPr>
-        <w:t>bigdata</w:t>
-      </w:r>
-      <w:proofErr w:type="spellEnd"/>
-    </w:p>
-    <w:p>
-      <w:pPr>
-        <w:pStyle w:val="ListParagraph"/>
-        <w:numPr>
-          <w:ilvl w:val="0"/>
-          <w:numId w:val="2"/>
-        </w:numPr>
-        <w:rPr>
-          <w:lang w:val="en-AU"/>
-        </w:rPr>
-      </w:pPr>
-      <w:r>
-        <w:rPr>
-          <w:lang w:val="en-AU"/>
-        </w:rPr>
-        <w:t>mount /dev/</w:t>
-      </w:r>
-      <w:proofErr w:type="spellStart"/>
-      <w:r>
-        <w:rPr>
-          <w:lang w:val="en-AU"/>
-        </w:rPr>
-        <w:t>sdf</w:t>
-      </w:r>
-      <w:proofErr w:type="spellEnd"/>
-      <w:r>
-        <w:rPr>
-          <w:lang w:val="en-AU"/>
-        </w:rPr>
-        <w:t xml:space="preserve"> /</w:t>
-      </w:r>
-      <w:proofErr w:type="spellStart"/>
-      <w:r>
-        <w:rPr>
-          <w:lang w:val="en-AU"/>
-        </w:rPr>
-        <w:t>mnt</w:t>
-      </w:r>
-      <w:proofErr w:type="spellEnd"/>
-      <w:r>
-        <w:rPr>
-          <w:lang w:val="en-AU"/>
-        </w:rPr>
-        <w:t>/</w:t>
-      </w:r>
-      <w:proofErr w:type="spellStart"/>
-      <w:r>
-        <w:rPr>
-          <w:lang w:val="en-AU"/>
-        </w:rPr>
-        <w:t>bigdata</w:t>
-      </w:r>
-      <w:proofErr w:type="spellEnd"/>
-    </w:p>
-    <w:p>
-      <w:pPr>
-        <w:pStyle w:val="ListParagraph"/>
-        <w:rPr>
-          <w:lang w:val="en-AU"/>
-        </w:rPr>
-      </w:pPr>
-      <w:r>
-        <w:rPr>
-          <w:lang w:val="en-AU"/>
-        </w:rPr>
-        <w:t>Check disk space using the “</w:t>
-      </w:r>
-      <w:proofErr w:type="spellStart"/>
-      <w:r>
-        <w:rPr>
-          <w:lang w:val="en-AU"/>
-        </w:rPr>
-        <w:t>df</w:t>
-      </w:r>
-      <w:proofErr w:type="spellEnd"/>
-      <w:r>
-        <w:rPr>
-          <w:lang w:val="en-AU"/>
-        </w:rPr>
-        <w:t>” command.</w:t>
-      </w:r>
-    </w:p>
-    <w:p>
-      <w:pPr>
-        <w:pStyle w:val="ListParagraph"/>
-        <w:rPr>
-          <w:lang w:val="en-AU"/>
-        </w:rPr>
-      </w:pPr>
-      <w:r>
-        <w:rPr>
-          <w:lang w:val="en-AU"/>
-        </w:rPr>
-        <w:t xml:space="preserve">Verify </w:t>
-      </w:r>
-      <w:r>
-        <w:rPr>
-          <w:lang w:val="en-AU"/>
-        </w:rPr>
-        <w:t xml:space="preserve">that the </w:t>
-      </w:r>
-      <w:proofErr w:type="gramStart"/>
-      <w:r>
-        <w:rPr>
-          <w:lang w:val="en-AU"/>
-        </w:rPr>
-        <w:t>100gb</w:t>
-      </w:r>
-      <w:proofErr w:type="gramEnd"/>
-      <w:r>
-        <w:rPr>
-          <w:lang w:val="en-AU"/>
-        </w:rPr>
-        <w:t xml:space="preserve"> extra EBS volume has been mounted on the directory you specified above. You will notice this in the same output from the “</w:t>
-      </w:r>
-      <w:proofErr w:type="spellStart"/>
-      <w:r>
-        <w:rPr>
-          <w:lang w:val="en-AU"/>
-        </w:rPr>
-        <w:t>df</w:t>
-      </w:r>
-      <w:proofErr w:type="spellEnd"/>
-      <w:r>
-        <w:rPr>
-          <w:lang w:val="en-AU"/>
-        </w:rPr>
-        <w:t>” command, as it also displays the size of each drive as well as the directory they are mounted on</w:t>
-      </w:r>
-      <w:proofErr w:type="gramStart"/>
-      <w:r>
-        <w:rPr>
-          <w:lang w:val="en-AU"/>
-        </w:rPr>
-        <w:t>.</w:t>
-      </w:r>
-      <w:r>
-        <w:rPr>
-          <w:lang w:val="en-AU"/>
-        </w:rPr>
-        <w:t>(</w:t>
-      </w:r>
-      <w:proofErr w:type="gramEnd"/>
-      <w:r>
-        <w:rPr>
-          <w:lang w:val="en-AU"/>
-        </w:rPr>
-        <w:t>EC2-18</w:t>
-      </w:r>
-      <w:r>
-        <w:rPr>
-          <w:lang w:val="en-AU"/>
-        </w:rPr>
-        <w:t>).</w:t>
-      </w:r>
-    </w:p>
-    <w:p>
-      <w:pPr>
-        <w:pStyle w:val="ListParagraph"/>
-        <w:numPr>
-          <w:ilvl w:val="0"/>
-          <w:numId w:val="12"/>
-        </w:numPr>
-        <w:rPr>
-          <w:lang w:val="en-AU"/>
-        </w:rPr>
-      </w:pPr>
-      <w:r>
-        <w:rPr>
-          <w:lang w:val="en-AU"/>
-        </w:rPr>
-        <w:t xml:space="preserve">To confirm the drive can be written to, a simple test can be performed. You can change the working directory to the one which the drive is mounted on, list its contents, write the current date to a new file called “x”, output the contents of this file and then list the contents of the folder. The screenshot outlines how to do this. (EC2-19). </w:t>
-      </w:r>
-    </w:p>
-    <w:p>
-      <w:pPr>
-        <w:pStyle w:val="Heading1"/>
-        <w:rPr>
-          <w:lang w:val="en-AU"/>
-        </w:rPr>
-      </w:pPr>
-      <w:r>
-        <w:rPr>
-          <w:lang w:val="en-AU"/>
-        </w:rPr>
-        <w:t xml:space="preserve">Installing </w:t>
-      </w:r>
-      <w:r>
-        <w:rPr>
-          <w:lang w:val="en-AU"/>
-        </w:rPr>
-        <w:t xml:space="preserve">and Configuring </w:t>
-      </w:r>
-      <w:proofErr w:type="spellStart"/>
-      <w:r>
-        <w:rPr>
-          <w:lang w:val="en-AU"/>
-        </w:rPr>
-        <w:t>Postgres</w:t>
-      </w:r>
-      <w:proofErr w:type="spellEnd"/>
-      <w:r>
-        <w:rPr>
-          <w:lang w:val="en-AU"/>
-        </w:rPr>
         <w:t>, setting up DB Owner</w:t>
       </w:r>
     </w:p>
@@ -1378,7 +2123,7 @@
         </w:rPr>
         <w:t xml:space="preserve">Instructions at </w:t>
       </w:r>
-      <w:hyperlink r:id="rId5" w:history="1">
+      <w:hyperlink r:id="rId7" w:history="1">
         <w:r>
           <w:rPr>
             <w:rStyle w:val="Hyperlink"/>
@@ -2697,6 +3442,95 @@
     </w:lvl>
   </w:abstractNum>
   <w:abstractNum w:abstractNumId="6">
+    <w:nsid w:val="29F1422B"/>
+    <w:multiLevelType w:val="hybridMultilevel"/>
+    <w:tmpl w:val="AE8261B4"/>
+    <w:lvl w:ilvl="0" w:tplc="0809000F">
+      <w:start w:val="1"/>
+      <w:numFmt w:val="decimal"/>
+      <w:lvlText w:val="%1."/>
+      <w:lvlJc w:val="left"/>
+      <w:pPr>
+        <w:ind w:left="720" w:hanging="360"/>
+      </w:pPr>
+      <w:rPr>
+        <w:rFonts w:hint="default"/>
+      </w:rPr>
+    </w:lvl>
+    <w:lvl w:ilvl="1" w:tplc="08090019">
+      <w:start w:val="1"/>
+      <w:numFmt w:val="lowerLetter"/>
+      <w:lvlText w:val="%2."/>
+      <w:lvlJc w:val="left"/>
+      <w:pPr>
+        <w:ind w:left="1440" w:hanging="360"/>
+      </w:pPr>
+    </w:lvl>
+    <w:lvl w:ilvl="2" w:tplc="0809001B" w:tentative="1">
+      <w:start w:val="1"/>
+      <w:numFmt w:val="lowerRoman"/>
+      <w:lvlText w:val="%3."/>
+      <w:lvlJc w:val="right"/>
+      <w:pPr>
+        <w:ind w:left="2160" w:hanging="180"/>
+      </w:pPr>
+    </w:lvl>
+    <w:lvl w:ilvl="3" w:tplc="0809000F" w:tentative="1">
+      <w:start w:val="1"/>
+      <w:numFmt w:val="decimal"/>
+      <w:lvlText w:val="%4."/>
+      <w:lvlJc w:val="left"/>
+      <w:pPr>
+        <w:ind w:left="2880" w:hanging="360"/>
+      </w:pPr>
+    </w:lvl>
+    <w:lvl w:ilvl="4" w:tplc="08090019" w:tentative="1">
+      <w:start w:val="1"/>
+      <w:numFmt w:val="lowerLetter"/>
+      <w:lvlText w:val="%5."/>
+      <w:lvlJc w:val="left"/>
+      <w:pPr>
+        <w:ind w:left="3600" w:hanging="360"/>
+      </w:pPr>
+    </w:lvl>
+    <w:lvl w:ilvl="5" w:tplc="0809001B" w:tentative="1">
+      <w:start w:val="1"/>
+      <w:numFmt w:val="lowerRoman"/>
+      <w:lvlText w:val="%6."/>
+      <w:lvlJc w:val="right"/>
+      <w:pPr>
+        <w:ind w:left="4320" w:hanging="180"/>
+      </w:pPr>
+    </w:lvl>
+    <w:lvl w:ilvl="6" w:tplc="0809000F" w:tentative="1">
+      <w:start w:val="1"/>
+      <w:numFmt w:val="decimal"/>
+      <w:lvlText w:val="%7."/>
+      <w:lvlJc w:val="left"/>
+      <w:pPr>
+        <w:ind w:left="5040" w:hanging="360"/>
+      </w:pPr>
+    </w:lvl>
+    <w:lvl w:ilvl="7" w:tplc="08090019" w:tentative="1">
+      <w:start w:val="1"/>
+      <w:numFmt w:val="lowerLetter"/>
+      <w:lvlText w:val="%8."/>
+      <w:lvlJc w:val="left"/>
+      <w:pPr>
+        <w:ind w:left="5760" w:hanging="360"/>
+      </w:pPr>
+    </w:lvl>
+    <w:lvl w:ilvl="8" w:tplc="0809001B" w:tentative="1">
+      <w:start w:val="1"/>
+      <w:numFmt w:val="lowerRoman"/>
+      <w:lvlText w:val="%9."/>
+      <w:lvlJc w:val="right"/>
+      <w:pPr>
+        <w:ind w:left="6480" w:hanging="180"/>
+      </w:pPr>
+    </w:lvl>
+  </w:abstractNum>
+  <w:abstractNum w:abstractNumId="7">
     <w:nsid w:val="2A9A067D"/>
     <w:multiLevelType w:val="hybridMultilevel"/>
     <w:tmpl w:val="458A3C78"/>
@@ -2809,7 +3643,7 @@
       </w:rPr>
     </w:lvl>
   </w:abstractNum>
-  <w:abstractNum w:abstractNumId="7">
+  <w:abstractNum w:abstractNumId="8">
     <w:nsid w:val="2D4F7C92"/>
     <w:multiLevelType w:val="hybridMultilevel"/>
     <w:tmpl w:val="AE8261B4"/>
@@ -2898,7 +3732,7 @@
       </w:pPr>
     </w:lvl>
   </w:abstractNum>
-  <w:abstractNum w:abstractNumId="8">
+  <w:abstractNum w:abstractNumId="9">
     <w:nsid w:val="300F7933"/>
     <w:multiLevelType w:val="hybridMultilevel"/>
     <w:tmpl w:val="F51CCE30"/>
@@ -2984,7 +3818,7 @@
       </w:pPr>
     </w:lvl>
   </w:abstractNum>
-  <w:abstractNum w:abstractNumId="9">
+  <w:abstractNum w:abstractNumId="10">
     <w:nsid w:val="32786904"/>
     <w:multiLevelType w:val="hybridMultilevel"/>
     <w:tmpl w:val="AE8261B4"/>
@@ -3073,7 +3907,7 @@
       </w:pPr>
     </w:lvl>
   </w:abstractNum>
-  <w:abstractNum w:abstractNumId="10">
+  <w:abstractNum w:abstractNumId="11">
     <w:nsid w:val="36E06016"/>
     <w:multiLevelType w:val="hybridMultilevel"/>
     <w:tmpl w:val="104ED63A"/>
@@ -3186,7 +4020,96 @@
       </w:rPr>
     </w:lvl>
   </w:abstractNum>
-  <w:abstractNum w:abstractNumId="11">
+  <w:abstractNum w:abstractNumId="12">
+    <w:nsid w:val="37EA4B5A"/>
+    <w:multiLevelType w:val="hybridMultilevel"/>
+    <w:tmpl w:val="AE8261B4"/>
+    <w:lvl w:ilvl="0" w:tplc="0809000F">
+      <w:start w:val="1"/>
+      <w:numFmt w:val="decimal"/>
+      <w:lvlText w:val="%1."/>
+      <w:lvlJc w:val="left"/>
+      <w:pPr>
+        <w:ind w:left="720" w:hanging="360"/>
+      </w:pPr>
+      <w:rPr>
+        <w:rFonts w:hint="default"/>
+      </w:rPr>
+    </w:lvl>
+    <w:lvl w:ilvl="1" w:tplc="08090019">
+      <w:start w:val="1"/>
+      <w:numFmt w:val="lowerLetter"/>
+      <w:lvlText w:val="%2."/>
+      <w:lvlJc w:val="left"/>
+      <w:pPr>
+        <w:ind w:left="1440" w:hanging="360"/>
+      </w:pPr>
+    </w:lvl>
+    <w:lvl w:ilvl="2" w:tplc="0809001B" w:tentative="1">
+      <w:start w:val="1"/>
+      <w:numFmt w:val="lowerRoman"/>
+      <w:lvlText w:val="%3."/>
+      <w:lvlJc w:val="right"/>
+      <w:pPr>
+        <w:ind w:left="2160" w:hanging="180"/>
+      </w:pPr>
+    </w:lvl>
+    <w:lvl w:ilvl="3" w:tplc="0809000F" w:tentative="1">
+      <w:start w:val="1"/>
+      <w:numFmt w:val="decimal"/>
+      <w:lvlText w:val="%4."/>
+      <w:lvlJc w:val="left"/>
+      <w:pPr>
+        <w:ind w:left="2880" w:hanging="360"/>
+      </w:pPr>
+    </w:lvl>
+    <w:lvl w:ilvl="4" w:tplc="08090019" w:tentative="1">
+      <w:start w:val="1"/>
+      <w:numFmt w:val="lowerLetter"/>
+      <w:lvlText w:val="%5."/>
+      <w:lvlJc w:val="left"/>
+      <w:pPr>
+        <w:ind w:left="3600" w:hanging="360"/>
+      </w:pPr>
+    </w:lvl>
+    <w:lvl w:ilvl="5" w:tplc="0809001B" w:tentative="1">
+      <w:start w:val="1"/>
+      <w:numFmt w:val="lowerRoman"/>
+      <w:lvlText w:val="%6."/>
+      <w:lvlJc w:val="right"/>
+      <w:pPr>
+        <w:ind w:left="4320" w:hanging="180"/>
+      </w:pPr>
+    </w:lvl>
+    <w:lvl w:ilvl="6" w:tplc="0809000F" w:tentative="1">
+      <w:start w:val="1"/>
+      <w:numFmt w:val="decimal"/>
+      <w:lvlText w:val="%7."/>
+      <w:lvlJc w:val="left"/>
+      <w:pPr>
+        <w:ind w:left="5040" w:hanging="360"/>
+      </w:pPr>
+    </w:lvl>
+    <w:lvl w:ilvl="7" w:tplc="08090019" w:tentative="1">
+      <w:start w:val="1"/>
+      <w:numFmt w:val="lowerLetter"/>
+      <w:lvlText w:val="%8."/>
+      <w:lvlJc w:val="left"/>
+      <w:pPr>
+        <w:ind w:left="5760" w:hanging="360"/>
+      </w:pPr>
+    </w:lvl>
+    <w:lvl w:ilvl="8" w:tplc="0809001B" w:tentative="1">
+      <w:start w:val="1"/>
+      <w:numFmt w:val="lowerRoman"/>
+      <w:lvlText w:val="%9."/>
+      <w:lvlJc w:val="right"/>
+      <w:pPr>
+        <w:ind w:left="6480" w:hanging="180"/>
+      </w:pPr>
+    </w:lvl>
+  </w:abstractNum>
+  <w:abstractNum w:abstractNumId="13">
     <w:nsid w:val="3AF46155"/>
     <w:multiLevelType w:val="hybridMultilevel"/>
     <w:tmpl w:val="AE8261B4"/>
@@ -3275,7 +4198,7 @@
       </w:pPr>
     </w:lvl>
   </w:abstractNum>
-  <w:abstractNum w:abstractNumId="12">
+  <w:abstractNum w:abstractNumId="14">
     <w:nsid w:val="3CF53F53"/>
     <w:multiLevelType w:val="hybridMultilevel"/>
     <w:tmpl w:val="429EF18C"/>
@@ -3361,7 +4284,185 @@
       </w:pPr>
     </w:lvl>
   </w:abstractNum>
-  <w:abstractNum w:abstractNumId="13">
+  <w:abstractNum w:abstractNumId="15">
+    <w:nsid w:val="3D006313"/>
+    <w:multiLevelType w:val="hybridMultilevel"/>
+    <w:tmpl w:val="AE8261B4"/>
+    <w:lvl w:ilvl="0" w:tplc="0809000F">
+      <w:start w:val="1"/>
+      <w:numFmt w:val="decimal"/>
+      <w:lvlText w:val="%1."/>
+      <w:lvlJc w:val="left"/>
+      <w:pPr>
+        <w:ind w:left="720" w:hanging="360"/>
+      </w:pPr>
+      <w:rPr>
+        <w:rFonts w:hint="default"/>
+      </w:rPr>
+    </w:lvl>
+    <w:lvl w:ilvl="1" w:tplc="08090019">
+      <w:start w:val="1"/>
+      <w:numFmt w:val="lowerLetter"/>
+      <w:lvlText w:val="%2."/>
+      <w:lvlJc w:val="left"/>
+      <w:pPr>
+        <w:ind w:left="1440" w:hanging="360"/>
+      </w:pPr>
+    </w:lvl>
+    <w:lvl w:ilvl="2" w:tplc="0809001B" w:tentative="1">
+      <w:start w:val="1"/>
+      <w:numFmt w:val="lowerRoman"/>
+      <w:lvlText w:val="%3."/>
+      <w:lvlJc w:val="right"/>
+      <w:pPr>
+        <w:ind w:left="2160" w:hanging="180"/>
+      </w:pPr>
+    </w:lvl>
+    <w:lvl w:ilvl="3" w:tplc="0809000F" w:tentative="1">
+      <w:start w:val="1"/>
+      <w:numFmt w:val="decimal"/>
+      <w:lvlText w:val="%4."/>
+      <w:lvlJc w:val="left"/>
+      <w:pPr>
+        <w:ind w:left="2880" w:hanging="360"/>
+      </w:pPr>
+    </w:lvl>
+    <w:lvl w:ilvl="4" w:tplc="08090019" w:tentative="1">
+      <w:start w:val="1"/>
+      <w:numFmt w:val="lowerLetter"/>
+      <w:lvlText w:val="%5."/>
+      <w:lvlJc w:val="left"/>
+      <w:pPr>
+        <w:ind w:left="3600" w:hanging="360"/>
+      </w:pPr>
+    </w:lvl>
+    <w:lvl w:ilvl="5" w:tplc="0809001B" w:tentative="1">
+      <w:start w:val="1"/>
+      <w:numFmt w:val="lowerRoman"/>
+      <w:lvlText w:val="%6."/>
+      <w:lvlJc w:val="right"/>
+      <w:pPr>
+        <w:ind w:left="4320" w:hanging="180"/>
+      </w:pPr>
+    </w:lvl>
+    <w:lvl w:ilvl="6" w:tplc="0809000F" w:tentative="1">
+      <w:start w:val="1"/>
+      <w:numFmt w:val="decimal"/>
+      <w:lvlText w:val="%7."/>
+      <w:lvlJc w:val="left"/>
+      <w:pPr>
+        <w:ind w:left="5040" w:hanging="360"/>
+      </w:pPr>
+    </w:lvl>
+    <w:lvl w:ilvl="7" w:tplc="08090019" w:tentative="1">
+      <w:start w:val="1"/>
+      <w:numFmt w:val="lowerLetter"/>
+      <w:lvlText w:val="%8."/>
+      <w:lvlJc w:val="left"/>
+      <w:pPr>
+        <w:ind w:left="5760" w:hanging="360"/>
+      </w:pPr>
+    </w:lvl>
+    <w:lvl w:ilvl="8" w:tplc="0809001B" w:tentative="1">
+      <w:start w:val="1"/>
+      <w:numFmt w:val="lowerRoman"/>
+      <w:lvlText w:val="%9."/>
+      <w:lvlJc w:val="right"/>
+      <w:pPr>
+        <w:ind w:left="6480" w:hanging="180"/>
+      </w:pPr>
+    </w:lvl>
+  </w:abstractNum>
+  <w:abstractNum w:abstractNumId="16">
+    <w:nsid w:val="3DBB62C5"/>
+    <w:multiLevelType w:val="hybridMultilevel"/>
+    <w:tmpl w:val="AE8261B4"/>
+    <w:lvl w:ilvl="0" w:tplc="0809000F">
+      <w:start w:val="1"/>
+      <w:numFmt w:val="decimal"/>
+      <w:lvlText w:val="%1."/>
+      <w:lvlJc w:val="left"/>
+      <w:pPr>
+        <w:ind w:left="720" w:hanging="360"/>
+      </w:pPr>
+      <w:rPr>
+        <w:rFonts w:hint="default"/>
+      </w:rPr>
+    </w:lvl>
+    <w:lvl w:ilvl="1" w:tplc="08090019">
+      <w:start w:val="1"/>
+      <w:numFmt w:val="lowerLetter"/>
+      <w:lvlText w:val="%2."/>
+      <w:lvlJc w:val="left"/>
+      <w:pPr>
+        <w:ind w:left="1440" w:hanging="360"/>
+      </w:pPr>
+    </w:lvl>
+    <w:lvl w:ilvl="2" w:tplc="0809001B" w:tentative="1">
+      <w:start w:val="1"/>
+      <w:numFmt w:val="lowerRoman"/>
+      <w:lvlText w:val="%3."/>
+      <w:lvlJc w:val="right"/>
+      <w:pPr>
+        <w:ind w:left="2160" w:hanging="180"/>
+      </w:pPr>
+    </w:lvl>
+    <w:lvl w:ilvl="3" w:tplc="0809000F" w:tentative="1">
+      <w:start w:val="1"/>
+      <w:numFmt w:val="decimal"/>
+      <w:lvlText w:val="%4."/>
+      <w:lvlJc w:val="left"/>
+      <w:pPr>
+        <w:ind w:left="2880" w:hanging="360"/>
+      </w:pPr>
+    </w:lvl>
+    <w:lvl w:ilvl="4" w:tplc="08090019" w:tentative="1">
+      <w:start w:val="1"/>
+      <w:numFmt w:val="lowerLetter"/>
+      <w:lvlText w:val="%5."/>
+      <w:lvlJc w:val="left"/>
+      <w:pPr>
+        <w:ind w:left="3600" w:hanging="360"/>
+      </w:pPr>
+    </w:lvl>
+    <w:lvl w:ilvl="5" w:tplc="0809001B" w:tentative="1">
+      <w:start w:val="1"/>
+      <w:numFmt w:val="lowerRoman"/>
+      <w:lvlText w:val="%6."/>
+      <w:lvlJc w:val="right"/>
+      <w:pPr>
+        <w:ind w:left="4320" w:hanging="180"/>
+      </w:pPr>
+    </w:lvl>
+    <w:lvl w:ilvl="6" w:tplc="0809000F" w:tentative="1">
+      <w:start w:val="1"/>
+      <w:numFmt w:val="decimal"/>
+      <w:lvlText w:val="%7."/>
+      <w:lvlJc w:val="left"/>
+      <w:pPr>
+        <w:ind w:left="5040" w:hanging="360"/>
+      </w:pPr>
+    </w:lvl>
+    <w:lvl w:ilvl="7" w:tplc="08090019" w:tentative="1">
+      <w:start w:val="1"/>
+      <w:numFmt w:val="lowerLetter"/>
+      <w:lvlText w:val="%8."/>
+      <w:lvlJc w:val="left"/>
+      <w:pPr>
+        <w:ind w:left="5760" w:hanging="360"/>
+      </w:pPr>
+    </w:lvl>
+    <w:lvl w:ilvl="8" w:tplc="0809001B" w:tentative="1">
+      <w:start w:val="1"/>
+      <w:numFmt w:val="lowerRoman"/>
+      <w:lvlText w:val="%9."/>
+      <w:lvlJc w:val="right"/>
+      <w:pPr>
+        <w:ind w:left="6480" w:hanging="180"/>
+      </w:pPr>
+    </w:lvl>
+  </w:abstractNum>
+  <w:abstractNum w:abstractNumId="17">
     <w:nsid w:val="44263029"/>
     <w:multiLevelType w:val="hybridMultilevel"/>
     <w:tmpl w:val="8AE04430"/>
@@ -3447,7 +4548,7 @@
       </w:pPr>
     </w:lvl>
   </w:abstractNum>
-  <w:abstractNum w:abstractNumId="14">
+  <w:abstractNum w:abstractNumId="18">
     <w:nsid w:val="453017C8"/>
     <w:multiLevelType w:val="hybridMultilevel"/>
     <w:tmpl w:val="AE8261B4"/>
@@ -3536,7 +4637,7 @@
       </w:pPr>
     </w:lvl>
   </w:abstractNum>
-  <w:abstractNum w:abstractNumId="15">
+  <w:abstractNum w:abstractNumId="19">
     <w:nsid w:val="603102EC"/>
     <w:multiLevelType w:val="hybridMultilevel"/>
     <w:tmpl w:val="4D181B8C"/>
@@ -3625,7 +4726,7 @@
       </w:pPr>
     </w:lvl>
   </w:abstractNum>
-  <w:abstractNum w:abstractNumId="16">
+  <w:abstractNum w:abstractNumId="20">
     <w:nsid w:val="6C537918"/>
     <w:multiLevelType w:val="hybridMultilevel"/>
     <w:tmpl w:val="AE8261B4"/>
@@ -3714,7 +4815,7 @@
       </w:pPr>
     </w:lvl>
   </w:abstractNum>
-  <w:abstractNum w:abstractNumId="17">
+  <w:abstractNum w:abstractNumId="21">
     <w:nsid w:val="6CE8596E"/>
     <w:multiLevelType w:val="hybridMultilevel"/>
     <w:tmpl w:val="4A6A2252"/>
@@ -3800,7 +4901,7 @@
       </w:pPr>
     </w:lvl>
   </w:abstractNum>
-  <w:abstractNum w:abstractNumId="18">
+  <w:abstractNum w:abstractNumId="22">
     <w:nsid w:val="77636C5E"/>
     <w:multiLevelType w:val="hybridMultilevel"/>
     <w:tmpl w:val="2A44BD7C"/>
@@ -3886,7 +4987,7 @@
       </w:pPr>
     </w:lvl>
   </w:abstractNum>
-  <w:abstractNum w:abstractNumId="19">
+  <w:abstractNum w:abstractNumId="23">
     <w:nsid w:val="7B181D5B"/>
     <w:multiLevelType w:val="hybridMultilevel"/>
     <w:tmpl w:val="D5C8ECDE"/>
@@ -3976,46 +5077,46 @@
     </w:lvl>
   </w:abstractNum>
   <w:num w:numId="1">
-    <w:abstractNumId w:val="16"/>
+    <w:abstractNumId w:val="20"/>
   </w:num>
   <w:num w:numId="2">
-    <w:abstractNumId w:val="6"/>
+    <w:abstractNumId w:val="7"/>
   </w:num>
   <w:num w:numId="3">
-    <w:abstractNumId w:val="8"/>
+    <w:abstractNumId w:val="9"/>
   </w:num>
   <w:num w:numId="4">
+    <w:abstractNumId w:val="21"/>
+  </w:num>
+  <w:num w:numId="5">
+    <w:abstractNumId w:val="19"/>
+  </w:num>
+  <w:num w:numId="6">
     <w:abstractNumId w:val="17"/>
   </w:num>
-  <w:num w:numId="5">
-    <w:abstractNumId w:val="15"/>
-  </w:num>
-  <w:num w:numId="6">
+  <w:num w:numId="7">
     <w:abstractNumId w:val="13"/>
   </w:num>
-  <w:num w:numId="7">
-    <w:abstractNumId w:val="11"/>
-  </w:num>
   <w:num w:numId="8">
-    <w:abstractNumId w:val="9"/>
+    <w:abstractNumId w:val="10"/>
   </w:num>
   <w:num w:numId="9">
     <w:abstractNumId w:val="0"/>
   </w:num>
   <w:num w:numId="10">
-    <w:abstractNumId w:val="7"/>
+    <w:abstractNumId w:val="8"/>
   </w:num>
   <w:num w:numId="11">
-    <w:abstractNumId w:val="14"/>
+    <w:abstractNumId w:val="18"/>
   </w:num>
   <w:num w:numId="12">
-    <w:abstractNumId w:val="19"/>
+    <w:abstractNumId w:val="23"/>
   </w:num>
   <w:num w:numId="13">
     <w:abstractNumId w:val="2"/>
   </w:num>
   <w:num w:numId="14">
-    <w:abstractNumId w:val="18"/>
+    <w:abstractNumId w:val="22"/>
   </w:num>
   <w:num w:numId="15">
     <w:abstractNumId w:val="1"/>
@@ -4027,13 +5128,25 @@
     <w:abstractNumId w:val="4"/>
   </w:num>
   <w:num w:numId="18">
-    <w:abstractNumId w:val="10"/>
+    <w:abstractNumId w:val="11"/>
   </w:num>
   <w:num w:numId="19">
-    <w:abstractNumId w:val="12"/>
+    <w:abstractNumId w:val="14"/>
   </w:num>
   <w:num w:numId="20">
     <w:abstractNumId w:val="5"/>
+  </w:num>
+  <w:num w:numId="21">
+    <w:abstractNumId w:val="15"/>
+  </w:num>
+  <w:num w:numId="22">
+    <w:abstractNumId w:val="16"/>
+  </w:num>
+  <w:num w:numId="23">
+    <w:abstractNumId w:val="12"/>
+  </w:num>
+  <w:num w:numId="24">
+    <w:abstractNumId w:val="6"/>
   </w:num>
 </w:numbering>
 </file>

</xml_diff>

<commit_message>
Separated headings and re-did Github section of HOWTOs
</commit_message>
<xml_diff>
--- a/docs/Steps - Elaborated.docx
+++ b/docs/Steps - Elaborated.docx
@@ -1565,13 +1565,7 @@
         <w:rPr>
           <w:lang w:val="en-AU"/>
         </w:rPr>
-        <w:t>Create a new folder on a drive</w:t>
-      </w:r>
-      <w:r>
-        <w:rPr>
-          <w:lang w:val="en-AU"/>
-        </w:rPr>
-        <w:t xml:space="preserve"> and then Right click &gt; “Git Create repository here”</w:t>
+        <w:t>On github.com, create a new account if you have not already done so and then create a new repository (tor-3)</w:t>
       </w:r>
     </w:p>
     <w:p>
@@ -1589,7 +1583,7 @@
         <w:rPr>
           <w:lang w:val="en-AU"/>
         </w:rPr>
-        <w:t>Ignore the checkbox and click Ok</w:t>
+        <w:t>Name it something meaningful, initialise it with a readme (as this is a fresh repo) and continue (tor-4)</w:t>
       </w:r>
     </w:p>
     <w:p>
@@ -1607,7 +1601,7 @@
         <w:rPr>
           <w:lang w:val="en-AU"/>
         </w:rPr>
-        <w:t>This folder is now your local Git Repository, and from another Right click more options should be available under the TortoiseGit context menu (tor-3)</w:t>
+        <w:t>Click Clone or download, and copy this link for use with TortoiseGit (tor-5)</w:t>
       </w:r>
     </w:p>
     <w:p>
@@ -1625,13 +1619,7 @@
         <w:rPr>
           <w:lang w:val="en-AU"/>
         </w:rPr>
-        <w:t xml:space="preserve">You can optionally Right click &gt; TortoiseGit &gt; Settings and fill in your User Name and Email to save time </w:t>
-      </w:r>
-      <w:r>
-        <w:rPr>
-          <w:lang w:val="en-AU"/>
-        </w:rPr>
-        <w:t>against filling it in manually each time (tor-4)</w:t>
+        <w:t>Right click an empty area on a drive in Windows Explorer, and click “Git Clone...” (tor-6)</w:t>
       </w:r>
     </w:p>
     <w:p>
@@ -1649,25 +1637,7 @@
         <w:rPr>
           <w:lang w:val="en-AU"/>
         </w:rPr>
-        <w:t xml:space="preserve">When you have worked off this folder and are happy with your changes, you can push it to GitHub. </w:t>
-      </w:r>
-      <w:r>
-        <w:rPr>
-          <w:lang w:val="en-AU"/>
-        </w:rPr>
-        <w:t xml:space="preserve">Firstly however the changes must be </w:t>
-      </w:r>
-      <w:r>
-        <w:rPr>
-          <w:lang w:val="en-AU"/>
-        </w:rPr>
-        <w:t>committed</w:t>
-      </w:r>
-      <w:r>
-        <w:rPr>
-          <w:lang w:val="en-AU"/>
-        </w:rPr>
-        <w:t>, though these two steps can be done at once.</w:t>
+        <w:t>The url and details should already be filled out, so just click “ok” (tor-7)</w:t>
       </w:r>
     </w:p>
     <w:p>
@@ -1685,13 +1655,7 @@
         <w:rPr>
           <w:lang w:val="en-AU"/>
         </w:rPr>
-        <w:t xml:space="preserve">Simply Right click &gt; </w:t>
-      </w:r>
-      <w:r>
-        <w:rPr>
-          <w:lang w:val="en-AU"/>
-        </w:rPr>
-        <w:t>Git Commit -&gt; “master”</w:t>
+        <w:t>It should be cloned successfully, and ready to have files pushed (tor-8)</w:t>
       </w:r>
     </w:p>
     <w:p>
@@ -1709,7 +1673,7 @@
         <w:rPr>
           <w:lang w:val="en-AU"/>
         </w:rPr>
-        <w:t xml:space="preserve">Type an input message, optionally check to include author date and/or author, check “All” for changes made (I found this was preferable) and then click “Commit &amp; Push”.  (tor-5) </w:t>
+        <w:t>To test committing and pushing a file, create a new text document in the repository (tor-9)</w:t>
       </w:r>
     </w:p>
     <w:p>
@@ -1727,7 +1691,43 @@
         <w:rPr>
           <w:lang w:val="en-AU"/>
         </w:rPr>
-        <w:t>This new Git repo can be viewed on GitHub.com, after signing in on there also</w:t>
+        <w:t>Right-click the Git repo folder, and click “Git Commit -&gt; master...” (tor-10)</w:t>
+      </w:r>
+    </w:p>
+    <w:p>
+      <w:pPr>
+        <w:pStyle w:val="ListParagraph"/>
+        <w:numPr>
+          <w:ilvl w:val="0"/>
+          <w:numId w:val="22"/>
+        </w:numPr>
+        <w:rPr>
+          <w:lang w:val="en-AU"/>
+        </w:rPr>
+      </w:pPr>
+      <w:r>
+        <w:rPr>
+          <w:lang w:val="en-AU"/>
+        </w:rPr>
+        <w:t>Type a meaningful message, check All files, select the “Commit &amp; Push” option from the drop down before you click that button. Add the author date if you wish (tor-11)</w:t>
+      </w:r>
+    </w:p>
+    <w:p>
+      <w:pPr>
+        <w:pStyle w:val="ListParagraph"/>
+        <w:numPr>
+          <w:ilvl w:val="0"/>
+          <w:numId w:val="22"/>
+        </w:numPr>
+        <w:rPr>
+          <w:lang w:val="en-AU"/>
+        </w:rPr>
+      </w:pPr>
+      <w:r>
+        <w:rPr>
+          <w:lang w:val="en-AU"/>
+        </w:rPr>
+        <w:t>This should complete successfully, and you can also manage the Git Repo on Github.com (tor-12 &amp; tor-13)</w:t>
       </w:r>
     </w:p>
     <w:p>
@@ -4040,7 +4040,7 @@
         <w:noProof/>
         <w:lang w:val="en-AU"/>
       </w:rPr>
-      <w:t>19/04/2017</w:t>
+      <w:t>20/04/2017</w:t>
     </w:r>
     <w:r>
       <w:rPr>
@@ -4085,7 +4085,7 @@
                 <v:h position="#0,topLeft" xrange="0,21600"/>
               </v:handles>
             </v:shapetype>
-            <v:shape id="_x0000_s10241" type="#_x0000_t5" style="position:absolute;margin-left:1274.5pt;margin-top:0;width:167.4pt;height:161.8pt;z-index:251660288;mso-position-horizontal:right;mso-position-horizontal-relative:page;mso-position-vertical:bottom;mso-position-vertical-relative:page" adj="21600" fillcolor="#d2eaf1 [824]" stroked="f">
+            <v:shape id="_x0000_s10241" type="#_x0000_t5" style="position:absolute;margin-left:1401.9pt;margin-top:0;width:167.4pt;height:161.8pt;z-index:251660288;mso-position-horizontal:right;mso-position-horizontal-relative:page;mso-position-vertical:bottom;mso-position-vertical-relative:page" adj="21600" fillcolor="#d2eaf1 [824]" stroked="f">
               <v:textbox style="mso-next-textbox:#_x0000_s10241">
                 <w:txbxContent>
                   <w:p>
@@ -4104,7 +4104,7 @@
                           <w:sz w:val="72"/>
                           <w:szCs w:val="72"/>
                         </w:rPr>
-                        <w:t>1</w:t>
+                        <w:t>4</w:t>
                       </w:r>
                     </w:fldSimple>
                   </w:p>

</xml_diff>

<commit_message>
Bibliography References sorted, UML Diagram, Schematic diagram, Amazon monthly billing, GitHub Issues reference, expanded headings in general, ALL HOWTOS REFERENCED, Elastic IP Address topic covered
</commit_message>
<xml_diff>
--- a/docs/Steps - Elaborated.docx
+++ b/docs/Steps - Elaborated.docx
@@ -69,7 +69,7 @@
           <w:r>
             <w:fldChar w:fldCharType="separate"/>
           </w:r>
-          <w:hyperlink w:anchor="_Toc480316746" w:history="1">
+          <w:hyperlink w:anchor="_Toc480552012" w:history="1">
             <w:r>
               <w:rPr>
                 <w:rStyle w:val="Hyperlink"/>
@@ -97,7 +97,7 @@
                 <w:noProof/>
                 <w:webHidden/>
               </w:rPr>
-              <w:instrText xml:space="preserve"> PAGEREF _Toc480316746 \h </w:instrText>
+              <w:instrText xml:space="preserve"> PAGEREF _Toc480552012 \h </w:instrText>
             </w:r>
             <w:r>
               <w:rPr>
@@ -140,14 +140,14 @@
               <w:lang w:eastAsia="en-GB"/>
             </w:rPr>
           </w:pPr>
-          <w:hyperlink w:anchor="_Toc480316747" w:history="1">
+          <w:hyperlink w:anchor="_Toc480552013" w:history="1">
             <w:r>
               <w:rPr>
                 <w:rStyle w:val="Hyperlink"/>
                 <w:noProof/>
                 <w:lang w:val="en-AU"/>
               </w:rPr>
-              <w:t>AWS Console for Mobile</w:t>
+              <w:t>Creating and Associating Elastic IP to Instance</w:t>
             </w:r>
             <w:r>
               <w:rPr>
@@ -168,7 +168,7 @@
                 <w:noProof/>
                 <w:webHidden/>
               </w:rPr>
-              <w:instrText xml:space="preserve"> PAGEREF _Toc480316747 \h </w:instrText>
+              <w:instrText xml:space="preserve"> PAGEREF _Toc480552013 \h </w:instrText>
             </w:r>
             <w:r>
               <w:rPr>
@@ -211,14 +211,14 @@
               <w:lang w:eastAsia="en-GB"/>
             </w:rPr>
           </w:pPr>
-          <w:hyperlink w:anchor="_Toc480316748" w:history="1">
+          <w:hyperlink w:anchor="_Toc480552014" w:history="1">
             <w:r>
               <w:rPr>
                 <w:rStyle w:val="Hyperlink"/>
                 <w:noProof/>
                 <w:lang w:val="en-AU"/>
               </w:rPr>
-              <w:t>TortoiseGit for Windows</w:t>
+              <w:t>AWS Console for Mobile</w:t>
             </w:r>
             <w:r>
               <w:rPr>
@@ -239,7 +239,7 @@
                 <w:noProof/>
                 <w:webHidden/>
               </w:rPr>
-              <w:instrText xml:space="preserve"> PAGEREF _Toc480316748 \h </w:instrText>
+              <w:instrText xml:space="preserve"> PAGEREF _Toc480552014 \h </w:instrText>
             </w:r>
             <w:r>
               <w:rPr>
@@ -282,14 +282,14 @@
               <w:lang w:eastAsia="en-GB"/>
             </w:rPr>
           </w:pPr>
-          <w:hyperlink w:anchor="_Toc480316749" w:history="1">
+          <w:hyperlink w:anchor="_Toc480552015" w:history="1">
             <w:r>
               <w:rPr>
                 <w:rStyle w:val="Hyperlink"/>
                 <w:noProof/>
                 <w:lang w:val="en-AU"/>
               </w:rPr>
-              <w:t>OctoDroid</w:t>
+              <w:t>TortoiseGit for Windows</w:t>
             </w:r>
             <w:r>
               <w:rPr>
@@ -310,7 +310,7 @@
                 <w:noProof/>
                 <w:webHidden/>
               </w:rPr>
-              <w:instrText xml:space="preserve"> PAGEREF _Toc480316749 \h </w:instrText>
+              <w:instrText xml:space="preserve"> PAGEREF _Toc480552015 \h </w:instrText>
             </w:r>
             <w:r>
               <w:rPr>
@@ -353,14 +353,14 @@
               <w:lang w:eastAsia="en-GB"/>
             </w:rPr>
           </w:pPr>
-          <w:hyperlink w:anchor="_Toc480316750" w:history="1">
+          <w:hyperlink w:anchor="_Toc480552016" w:history="1">
             <w:r>
               <w:rPr>
                 <w:rStyle w:val="Hyperlink"/>
                 <w:noProof/>
                 <w:lang w:val="en-AU"/>
               </w:rPr>
-              <w:t>SSH KeyPair Generation</w:t>
+              <w:t>OctoDroid</w:t>
             </w:r>
             <w:r>
               <w:rPr>
@@ -381,7 +381,7 @@
                 <w:noProof/>
                 <w:webHidden/>
               </w:rPr>
-              <w:instrText xml:space="preserve"> PAGEREF _Toc480316750 \h </w:instrText>
+              <w:instrText xml:space="preserve"> PAGEREF _Toc480552016 \h </w:instrText>
             </w:r>
             <w:r>
               <w:rPr>
@@ -424,14 +424,14 @@
               <w:lang w:eastAsia="en-GB"/>
             </w:rPr>
           </w:pPr>
-          <w:hyperlink w:anchor="_Toc480316751" w:history="1">
+          <w:hyperlink w:anchor="_Toc480552017" w:history="1">
             <w:r>
               <w:rPr>
                 <w:rStyle w:val="Hyperlink"/>
                 <w:noProof/>
                 <w:lang w:val="en-AU"/>
               </w:rPr>
-              <w:t>Amazon EC2 Instance Creation</w:t>
+              <w:t>SSH KeyPair Generation</w:t>
             </w:r>
             <w:r>
               <w:rPr>
@@ -452,7 +452,7 @@
                 <w:noProof/>
                 <w:webHidden/>
               </w:rPr>
-              <w:instrText xml:space="preserve"> PAGEREF _Toc480316751 \h </w:instrText>
+              <w:instrText xml:space="preserve"> PAGEREF _Toc480552017 \h </w:instrText>
             </w:r>
             <w:r>
               <w:rPr>
@@ -495,14 +495,14 @@
               <w:lang w:eastAsia="en-GB"/>
             </w:rPr>
           </w:pPr>
-          <w:hyperlink w:anchor="_Toc480316752" w:history="1">
+          <w:hyperlink w:anchor="_Toc480552018" w:history="1">
             <w:r>
               <w:rPr>
                 <w:rStyle w:val="Hyperlink"/>
                 <w:noProof/>
                 <w:lang w:val="en-AU"/>
               </w:rPr>
-              <w:t>Setting up Putty and Encrypted PPK File</w:t>
+              <w:t>Amazon EC2 Instance Creation</w:t>
             </w:r>
             <w:r>
               <w:rPr>
@@ -523,7 +523,7 @@
                 <w:noProof/>
                 <w:webHidden/>
               </w:rPr>
-              <w:instrText xml:space="preserve"> PAGEREF _Toc480316752 \h </w:instrText>
+              <w:instrText xml:space="preserve"> PAGEREF _Toc480552018 \h </w:instrText>
             </w:r>
             <w:r>
               <w:rPr>
@@ -566,14 +566,14 @@
               <w:lang w:eastAsia="en-GB"/>
             </w:rPr>
           </w:pPr>
-          <w:hyperlink w:anchor="_Toc480316753" w:history="1">
+          <w:hyperlink w:anchor="_Toc480552019" w:history="1">
             <w:r>
               <w:rPr>
                 <w:rStyle w:val="Hyperlink"/>
                 <w:noProof/>
                 <w:lang w:val="en-AU"/>
               </w:rPr>
-              <w:t>Stopping and Restarting the EC2 Instance</w:t>
+              <w:t>Setting up Putty and Encrypted PPK File</w:t>
             </w:r>
             <w:r>
               <w:rPr>
@@ -594,7 +594,7 @@
                 <w:noProof/>
                 <w:webHidden/>
               </w:rPr>
-              <w:instrText xml:space="preserve"> PAGEREF _Toc480316753 \h </w:instrText>
+              <w:instrText xml:space="preserve"> PAGEREF _Toc480552019 \h </w:instrText>
             </w:r>
             <w:r>
               <w:rPr>
@@ -637,14 +637,14 @@
               <w:lang w:eastAsia="en-GB"/>
             </w:rPr>
           </w:pPr>
-          <w:hyperlink w:anchor="_Toc480316754" w:history="1">
+          <w:hyperlink w:anchor="_Toc480552020" w:history="1">
             <w:r>
               <w:rPr>
                 <w:rStyle w:val="Hyperlink"/>
                 <w:noProof/>
                 <w:lang w:val="en-AU"/>
               </w:rPr>
-              <w:t>Connecting to the Instance</w:t>
+              <w:t>Stopping and Restarting the EC2 Instance</w:t>
             </w:r>
             <w:r>
               <w:rPr>
@@ -665,7 +665,7 @@
                 <w:noProof/>
                 <w:webHidden/>
               </w:rPr>
-              <w:instrText xml:space="preserve"> PAGEREF _Toc480316754 \h </w:instrText>
+              <w:instrText xml:space="preserve"> PAGEREF _Toc480552020 \h </w:instrText>
             </w:r>
             <w:r>
               <w:rPr>
@@ -708,14 +708,14 @@
               <w:lang w:eastAsia="en-GB"/>
             </w:rPr>
           </w:pPr>
-          <w:hyperlink w:anchor="_Toc480316755" w:history="1">
+          <w:hyperlink w:anchor="_Toc480552021" w:history="1">
             <w:r>
               <w:rPr>
                 <w:rStyle w:val="Hyperlink"/>
                 <w:noProof/>
                 <w:lang w:val="en-AU"/>
               </w:rPr>
-              <w:t>Creating / Removing EBS Volumes</w:t>
+              <w:t>Connecting to the Instance</w:t>
             </w:r>
             <w:r>
               <w:rPr>
@@ -736,7 +736,7 @@
                 <w:noProof/>
                 <w:webHidden/>
               </w:rPr>
-              <w:instrText xml:space="preserve"> PAGEREF _Toc480316755 \h </w:instrText>
+              <w:instrText xml:space="preserve"> PAGEREF _Toc480552021 \h </w:instrText>
             </w:r>
             <w:r>
               <w:rPr>
@@ -779,14 +779,14 @@
               <w:lang w:eastAsia="en-GB"/>
             </w:rPr>
           </w:pPr>
-          <w:hyperlink w:anchor="_Toc480316756" w:history="1">
+          <w:hyperlink w:anchor="_Toc480552022" w:history="1">
             <w:r>
               <w:rPr>
                 <w:rStyle w:val="Hyperlink"/>
                 <w:noProof/>
                 <w:lang w:val="en-AU"/>
               </w:rPr>
-              <w:t>Managing EBS Volumes</w:t>
+              <w:t>Creating / Removing EBS Volumes</w:t>
             </w:r>
             <w:r>
               <w:rPr>
@@ -807,7 +807,7 @@
                 <w:noProof/>
                 <w:webHidden/>
               </w:rPr>
-              <w:instrText xml:space="preserve"> PAGEREF _Toc480316756 \h </w:instrText>
+              <w:instrText xml:space="preserve"> PAGEREF _Toc480552022 \h </w:instrText>
             </w:r>
             <w:r>
               <w:rPr>
@@ -850,14 +850,14 @@
               <w:lang w:eastAsia="en-GB"/>
             </w:rPr>
           </w:pPr>
-          <w:hyperlink w:anchor="_Toc480316757" w:history="1">
+          <w:hyperlink w:anchor="_Toc480552023" w:history="1">
             <w:r>
               <w:rPr>
                 <w:rStyle w:val="Hyperlink"/>
                 <w:noProof/>
                 <w:lang w:val="en-AU"/>
               </w:rPr>
-              <w:t>Installing and Configuring Postgres, setting up DB Owner</w:t>
+              <w:t>Managing EBS Volumes</w:t>
             </w:r>
             <w:r>
               <w:rPr>
@@ -878,7 +878,7 @@
                 <w:noProof/>
                 <w:webHidden/>
               </w:rPr>
-              <w:instrText xml:space="preserve"> PAGEREF _Toc480316757 \h </w:instrText>
+              <w:instrText xml:space="preserve"> PAGEREF _Toc480552023 \h </w:instrText>
             </w:r>
             <w:r>
               <w:rPr>
@@ -921,14 +921,14 @@
               <w:lang w:eastAsia="en-GB"/>
             </w:rPr>
           </w:pPr>
-          <w:hyperlink w:anchor="_Toc480316758" w:history="1">
+          <w:hyperlink w:anchor="_Toc480552024" w:history="1">
             <w:r>
               <w:rPr>
                 <w:rStyle w:val="Hyperlink"/>
                 <w:noProof/>
                 <w:lang w:val="en-AU"/>
               </w:rPr>
-              <w:t>Installing Apache and PHP, and Managing the WebServer</w:t>
+              <w:t>Installing and Configuring Postgres, setting up DB Owner</w:t>
             </w:r>
             <w:r>
               <w:rPr>
@@ -949,7 +949,7 @@
                 <w:noProof/>
                 <w:webHidden/>
               </w:rPr>
-              <w:instrText xml:space="preserve"> PAGEREF _Toc480316758 \h </w:instrText>
+              <w:instrText xml:space="preserve"> PAGEREF _Toc480552024 \h </w:instrText>
             </w:r>
             <w:r>
               <w:rPr>
@@ -992,14 +992,14 @@
               <w:lang w:eastAsia="en-GB"/>
             </w:rPr>
           </w:pPr>
-          <w:hyperlink w:anchor="_Toc480316759" w:history="1">
+          <w:hyperlink w:anchor="_Toc480552025" w:history="1">
             <w:r>
               <w:rPr>
                 <w:rStyle w:val="Hyperlink"/>
                 <w:noProof/>
                 <w:lang w:val="en-AU"/>
               </w:rPr>
-              <w:t>Backup/Restore Test Data</w:t>
+              <w:t>Installing Apache and PHP, and Managing the WebServer</w:t>
             </w:r>
             <w:r>
               <w:rPr>
@@ -1020,7 +1020,7 @@
                 <w:noProof/>
                 <w:webHidden/>
               </w:rPr>
-              <w:instrText xml:space="preserve"> PAGEREF _Toc480316759 \h </w:instrText>
+              <w:instrText xml:space="preserve"> PAGEREF _Toc480552025 \h </w:instrText>
             </w:r>
             <w:r>
               <w:rPr>
@@ -1063,13 +1063,84 @@
               <w:lang w:eastAsia="en-GB"/>
             </w:rPr>
           </w:pPr>
-          <w:hyperlink w:anchor="_Toc480316760" w:history="1">
+          <w:hyperlink w:anchor="_Toc480552026" w:history="1">
             <w:r>
               <w:rPr>
                 <w:rStyle w:val="Hyperlink"/>
                 <w:noProof/>
                 <w:lang w:val="en-AU"/>
               </w:rPr>
+              <w:t>Backup/Restore Test Data</w:t>
+            </w:r>
+            <w:r>
+              <w:rPr>
+                <w:noProof/>
+                <w:webHidden/>
+              </w:rPr>
+              <w:tab/>
+            </w:r>
+            <w:r>
+              <w:rPr>
+                <w:noProof/>
+                <w:webHidden/>
+              </w:rPr>
+              <w:fldChar w:fldCharType="begin"/>
+            </w:r>
+            <w:r>
+              <w:rPr>
+                <w:noProof/>
+                <w:webHidden/>
+              </w:rPr>
+              <w:instrText xml:space="preserve"> PAGEREF _Toc480552026 \h </w:instrText>
+            </w:r>
+            <w:r>
+              <w:rPr>
+                <w:noProof/>
+                <w:webHidden/>
+              </w:rPr>
+            </w:r>
+            <w:r>
+              <w:rPr>
+                <w:noProof/>
+                <w:webHidden/>
+              </w:rPr>
+              <w:fldChar w:fldCharType="separate"/>
+            </w:r>
+            <w:r>
+              <w:rPr>
+                <w:noProof/>
+                <w:webHidden/>
+              </w:rPr>
+              <w:t>16</w:t>
+            </w:r>
+            <w:r>
+              <w:rPr>
+                <w:noProof/>
+                <w:webHidden/>
+              </w:rPr>
+              <w:fldChar w:fldCharType="end"/>
+            </w:r>
+          </w:hyperlink>
+        </w:p>
+        <w:p>
+          <w:pPr>
+            <w:pStyle w:val="TOC1"/>
+            <w:tabs>
+              <w:tab w:val="right" w:leader="dot" w:pos="9016"/>
+            </w:tabs>
+            <w:rPr>
+              <w:rFonts w:eastAsiaTheme="minorEastAsia"/>
+              <w:noProof/>
+              <w:lang w:eastAsia="en-GB"/>
+            </w:rPr>
+          </w:pPr>
+          <w:hyperlink w:anchor="_Toc480552027" w:history="1">
+            <w:r>
+              <w:rPr>
+                <w:rStyle w:val="Hyperlink"/>
+                <w:noProof/>
+                <w:lang w:val="en-AU"/>
+              </w:rPr>
               <w:t>Writing the Web App</w:t>
             </w:r>
             <w:r>
@@ -1091,7 +1162,7 @@
                 <w:noProof/>
                 <w:webHidden/>
               </w:rPr>
-              <w:instrText xml:space="preserve"> PAGEREF _Toc480316760 \h </w:instrText>
+              <w:instrText xml:space="preserve"> PAGEREF _Toc480552027 \h </w:instrText>
             </w:r>
             <w:r>
               <w:rPr>
@@ -1111,7 +1182,7 @@
                 <w:noProof/>
                 <w:webHidden/>
               </w:rPr>
-              <w:t>16</w:t>
+              <w:t>17</w:t>
             </w:r>
             <w:r>
               <w:rPr>
@@ -1169,7 +1240,7 @@
           <w:lang w:val="en-AU"/>
         </w:rPr>
       </w:pPr>
-      <w:bookmarkStart w:id="5" w:name="_Toc480316746"/>
+      <w:bookmarkStart w:id="5" w:name="_Toc480552012"/>
       <w:r>
         <w:rPr>
           <w:lang w:val="en-AU"/>
@@ -1349,10 +1420,145 @@
       <w:pPr>
         <w:pStyle w:val="Heading1"/>
         <w:rPr>
-          <w:lang w:val="en-AU"/>
-        </w:rPr>
-      </w:pPr>
-      <w:bookmarkStart w:id="6" w:name="_Toc480316747"/>
+          <w:b w:val="0"/>
+          <w:lang w:val="en-AU"/>
+        </w:rPr>
+      </w:pPr>
+      <w:bookmarkStart w:id="6" w:name="_Toc480552013"/>
+      <w:r>
+        <w:rPr>
+          <w:lang w:val="en-AU"/>
+        </w:rPr>
+        <w:lastRenderedPageBreak/>
+        <w:t>Creating and Associating Elastic IP to Instance</w:t>
+      </w:r>
+      <w:bookmarkEnd w:id="6"/>
+    </w:p>
+    <w:p>
+      <w:pPr>
+        <w:pStyle w:val="ListParagraph"/>
+        <w:numPr>
+          <w:ilvl w:val="0"/>
+          <w:numId w:val="25"/>
+        </w:numPr>
+        <w:rPr>
+          <w:lang w:val="en-AU"/>
+        </w:rPr>
+      </w:pPr>
+      <w:r>
+        <w:rPr>
+          <w:lang w:val="en-AU"/>
+        </w:rPr>
+        <w:t xml:space="preserve">Log into the Amazon Web Services Management Console </w:t>
+      </w:r>
+      <w:hyperlink r:id="rId10" w:history="1">
+        <w:r>
+          <w:rPr>
+            <w:rStyle w:val="Hyperlink"/>
+            <w:lang w:val="en-AU"/>
+          </w:rPr>
+          <w:t>https://aws.amazon.com/console/</w:t>
+        </w:r>
+      </w:hyperlink>
+    </w:p>
+    <w:p>
+      <w:pPr>
+        <w:pStyle w:val="ListParagraph"/>
+        <w:numPr>
+          <w:ilvl w:val="0"/>
+          <w:numId w:val="25"/>
+        </w:numPr>
+        <w:rPr>
+          <w:lang w:val="en-AU"/>
+        </w:rPr>
+      </w:pPr>
+      <w:r>
+        <w:rPr>
+          <w:lang w:val="en-AU"/>
+        </w:rPr>
+        <w:t>Obtain a new Elastic IP Address by clicking “</w:t>
+      </w:r>
+      <w:r>
+        <w:rPr>
+          <w:lang w:val="en-AU"/>
+        </w:rPr>
+        <w:t>"Networking &amp; Security" on t</w:t>
+      </w:r>
+      <w:r>
+        <w:rPr>
+          <w:lang w:val="en-AU"/>
+        </w:rPr>
+        <w:t>he left, click on "Elastic IPs"</w:t>
+      </w:r>
+      <w:r>
+        <w:rPr>
+          <w:lang w:val="en-AU"/>
+        </w:rPr>
+        <w:t xml:space="preserve"> </w:t>
+      </w:r>
+      <w:r>
+        <w:rPr>
+          <w:lang w:val="en-AU"/>
+        </w:rPr>
+        <w:t>t</w:t>
+      </w:r>
+      <w:r>
+        <w:rPr>
+          <w:lang w:val="en-AU"/>
+        </w:rPr>
+        <w:t>hen click "Allocate New Add</w:t>
+      </w:r>
+      <w:r>
+        <w:rPr>
+          <w:lang w:val="en-AU"/>
+        </w:rPr>
+        <w:t>ress" (ela-1).</w:t>
+      </w:r>
+    </w:p>
+    <w:p>
+      <w:pPr>
+        <w:pStyle w:val="ListParagraph"/>
+        <w:numPr>
+          <w:ilvl w:val="0"/>
+          <w:numId w:val="25"/>
+        </w:numPr>
+        <w:rPr>
+          <w:lang w:val="en-AU"/>
+        </w:rPr>
+      </w:pPr>
+      <w:r>
+        <w:rPr>
+          <w:lang w:val="en-AU"/>
+        </w:rPr>
+        <w:t>Click "Associate Address" filling in the Instance and Private IP fields which should present suggestions upon clicking them. Click “Associate” (ela-2)</w:t>
+      </w:r>
+    </w:p>
+    <w:p>
+      <w:pPr>
+        <w:pStyle w:val="ListParagraph"/>
+        <w:numPr>
+          <w:ilvl w:val="0"/>
+          <w:numId w:val="25"/>
+        </w:numPr>
+        <w:rPr>
+          <w:lang w:val="en-AU"/>
+        </w:rPr>
+      </w:pPr>
+      <w:r>
+        <w:rPr>
+          <w:lang w:val="en-AU"/>
+        </w:rPr>
+        <w:t>The elastic IP is now associated with the instance and can always be used even when the instance is restarted</w:t>
+      </w:r>
+    </w:p>
+    <w:p>
+      <w:pPr>
+        <w:pStyle w:val="Heading1"/>
+        <w:rPr>
+          <w:lang w:val="en-AU"/>
+        </w:rPr>
+      </w:pPr>
+      <w:bookmarkStart w:id="7" w:name="_Toc480552014"/>
       <w:r>
         <w:rPr>
           <w:lang w:val="en-AU"/>
@@ -1372,7 +1578,7 @@
         </w:rPr>
         <w:t xml:space="preserve"> for Mobile</w:t>
       </w:r>
-      <w:bookmarkEnd w:id="6"/>
+      <w:bookmarkEnd w:id="7"/>
     </w:p>
     <w:p>
       <w:pPr>
@@ -1391,7 +1597,7 @@
         </w:rPr>
         <w:t xml:space="preserve">Download the AWS Console Mobile Application which can be found on the Google Play store: </w:t>
       </w:r>
-      <w:hyperlink r:id="rId10" w:history="1">
+      <w:hyperlink r:id="rId11" w:history="1">
         <w:r>
           <w:rPr>
             <w:rStyle w:val="Hyperlink"/>
@@ -1468,7 +1674,7 @@
           <w:lang w:val="en-AU"/>
         </w:rPr>
       </w:pPr>
-      <w:bookmarkStart w:id="7" w:name="_Toc480316748"/>
+      <w:bookmarkStart w:id="8" w:name="_Toc480552015"/>
       <w:r>
         <w:rPr>
           <w:lang w:val="en-AU"/>
@@ -1476,7 +1682,7 @@
         <w:lastRenderedPageBreak/>
         <w:t>TortoiseGit for Windows</w:t>
       </w:r>
-      <w:bookmarkEnd w:id="7"/>
+      <w:bookmarkEnd w:id="8"/>
     </w:p>
     <w:p>
       <w:pPr>
@@ -1737,7 +1943,7 @@
           <w:lang w:val="en-AU"/>
         </w:rPr>
       </w:pPr>
-      <w:bookmarkStart w:id="8" w:name="_Toc480316749"/>
+      <w:bookmarkStart w:id="9" w:name="_Toc480552016"/>
       <w:r>
         <w:rPr>
           <w:lang w:val="en-AU"/>
@@ -1745,7 +1951,7 @@
         <w:lastRenderedPageBreak/>
         <w:t>OctoDroid</w:t>
       </w:r>
-      <w:bookmarkEnd w:id="8"/>
+      <w:bookmarkEnd w:id="9"/>
     </w:p>
     <w:p>
       <w:pPr>
@@ -1869,7 +2075,7 @@
           <w:lang w:val="en-AU"/>
         </w:rPr>
       </w:pPr>
-      <w:bookmarkStart w:id="9" w:name="_Toc480316750"/>
+      <w:bookmarkStart w:id="10" w:name="_Toc480552017"/>
       <w:r>
         <w:rPr>
           <w:lang w:val="en-AU"/>
@@ -1877,7 +2083,7 @@
         <w:lastRenderedPageBreak/>
         <w:t>SSH KeyPair Generation</w:t>
       </w:r>
-      <w:bookmarkEnd w:id="9"/>
+      <w:bookmarkEnd w:id="10"/>
     </w:p>
     <w:p>
       <w:pPr>
@@ -1896,7 +2102,7 @@
         </w:rPr>
         <w:t xml:space="preserve">Log into the Amazon Management Console </w:t>
       </w:r>
-      <w:hyperlink r:id="rId11" w:history="1">
+      <w:hyperlink r:id="rId12" w:history="1">
         <w:r>
           <w:rPr>
             <w:rStyle w:val="Hyperlink"/>
@@ -2014,7 +2220,7 @@
           <w:lang w:val="en-AU"/>
         </w:rPr>
       </w:pPr>
-      <w:bookmarkStart w:id="10" w:name="_Toc480316751"/>
+      <w:bookmarkStart w:id="11" w:name="_Toc480552018"/>
       <w:bookmarkEnd w:id="0"/>
       <w:bookmarkEnd w:id="1"/>
       <w:bookmarkEnd w:id="2"/>
@@ -2027,7 +2233,7 @@
         <w:lastRenderedPageBreak/>
         <w:t>Amazon EC2 Instance Creation</w:t>
       </w:r>
-      <w:bookmarkEnd w:id="10"/>
+      <w:bookmarkEnd w:id="11"/>
     </w:p>
     <w:p>
       <w:pPr>
@@ -2282,7 +2488,7 @@
           <w:lang w:val="en-AU"/>
         </w:rPr>
       </w:pPr>
-      <w:bookmarkStart w:id="11" w:name="_Toc480316752"/>
+      <w:bookmarkStart w:id="12" w:name="_Toc480552019"/>
       <w:r>
         <w:rPr>
           <w:lang w:val="en-AU"/>
@@ -2290,7 +2496,7 @@
         <w:lastRenderedPageBreak/>
         <w:t>Setting up Putty and Encrypted PPK File</w:t>
       </w:r>
-      <w:bookmarkEnd w:id="11"/>
+      <w:bookmarkEnd w:id="12"/>
     </w:p>
     <w:p>
       <w:pPr>
@@ -2327,7 +2533,7 @@
         </w:rPr>
         <w:t xml:space="preserve"> </w:t>
       </w:r>
-      <w:hyperlink r:id="rId12" w:history="1">
+      <w:hyperlink r:id="rId13" w:history="1">
         <w:r>
           <w:rPr>
             <w:rStyle w:val="Hyperlink"/>
@@ -2588,7 +2794,7 @@
           <w:lang w:val="en-AU"/>
         </w:rPr>
       </w:pPr>
-      <w:bookmarkStart w:id="12" w:name="_Toc480316753"/>
+      <w:bookmarkStart w:id="13" w:name="_Toc480552020"/>
       <w:r>
         <w:rPr>
           <w:lang w:val="en-AU"/>
@@ -2596,7 +2802,7 @@
         <w:lastRenderedPageBreak/>
         <w:t>Stopping and Restarting the EC2 Instance</w:t>
       </w:r>
-      <w:bookmarkEnd w:id="12"/>
+      <w:bookmarkEnd w:id="13"/>
     </w:p>
     <w:p>
       <w:pPr>
@@ -2639,7 +2845,7 @@
         </w:rPr>
         <w:t xml:space="preserve"> Link to app on Google Play Store: </w:t>
       </w:r>
-      <w:hyperlink r:id="rId13" w:history="1">
+      <w:hyperlink r:id="rId14" w:history="1">
         <w:r>
           <w:rPr>
             <w:rStyle w:val="Hyperlink"/>
@@ -2792,7 +2998,7 @@
           <w:lang w:val="en-AU"/>
         </w:rPr>
       </w:pPr>
-      <w:bookmarkStart w:id="13" w:name="_Toc480316754"/>
+      <w:bookmarkStart w:id="14" w:name="_Toc480552021"/>
       <w:r>
         <w:rPr>
           <w:lang w:val="en-AU"/>
@@ -2800,7 +3006,7 @@
         <w:lastRenderedPageBreak/>
         <w:t>Connecting to the Instance</w:t>
       </w:r>
-      <w:bookmarkEnd w:id="13"/>
+      <w:bookmarkEnd w:id="14"/>
     </w:p>
     <w:p>
       <w:pPr>
@@ -2995,7 +3201,7 @@
           <w:lang w:val="en-AU"/>
         </w:rPr>
       </w:pPr>
-      <w:bookmarkStart w:id="14" w:name="_Toc480316755"/>
+      <w:bookmarkStart w:id="15" w:name="_Toc480552022"/>
       <w:r>
         <w:rPr>
           <w:lang w:val="en-AU"/>
@@ -3003,7 +3209,7 @@
         <w:lastRenderedPageBreak/>
         <w:t>Creating / Removing EBS Volumes</w:t>
       </w:r>
-      <w:bookmarkEnd w:id="14"/>
+      <w:bookmarkEnd w:id="15"/>
     </w:p>
     <w:p>
       <w:pPr>
@@ -3138,7 +3344,7 @@
           <w:lang w:val="en-AU"/>
         </w:rPr>
       </w:pPr>
-      <w:bookmarkStart w:id="15" w:name="_Toc480316756"/>
+      <w:bookmarkStart w:id="16" w:name="_Toc480552023"/>
       <w:r>
         <w:rPr>
           <w:lang w:val="en-AU"/>
@@ -3146,7 +3352,7 @@
         <w:lastRenderedPageBreak/>
         <w:t>Managing EBS Volumes</w:t>
       </w:r>
-      <w:bookmarkEnd w:id="15"/>
+      <w:bookmarkEnd w:id="16"/>
     </w:p>
     <w:p>
       <w:pPr>
@@ -3335,7 +3541,7 @@
           <w:lang w:val="en-AU"/>
         </w:rPr>
       </w:pPr>
-      <w:bookmarkStart w:id="16" w:name="_Toc480316757"/>
+      <w:bookmarkStart w:id="17" w:name="_Toc480552024"/>
       <w:r>
         <w:rPr>
           <w:lang w:val="en-AU"/>
@@ -3361,7 +3567,7 @@
         </w:rPr>
         <w:t>, setting up DB Owner</w:t>
       </w:r>
-      <w:bookmarkEnd w:id="16"/>
+      <w:bookmarkEnd w:id="17"/>
     </w:p>
     <w:p>
       <w:pPr>
@@ -3426,7 +3632,7 @@
           <w:lang w:val="en-AU"/>
         </w:rPr>
       </w:pPr>
-      <w:bookmarkStart w:id="17" w:name="_Toc480316758"/>
+      <w:bookmarkStart w:id="18" w:name="_Toc480552025"/>
       <w:r>
         <w:rPr>
           <w:lang w:val="en-AU"/>
@@ -3434,7 +3640,7 @@
         <w:lastRenderedPageBreak/>
         <w:t>Installing Apache and PHP, and Managing the WebServer</w:t>
       </w:r>
-      <w:bookmarkEnd w:id="17"/>
+      <w:bookmarkEnd w:id="18"/>
     </w:p>
     <w:p>
       <w:pPr>
@@ -3775,7 +3981,7 @@
           <w:lang w:val="en-AU"/>
         </w:rPr>
       </w:pPr>
-      <w:bookmarkStart w:id="18" w:name="_Toc480316759"/>
+      <w:bookmarkStart w:id="19" w:name="_Toc480552026"/>
       <w:r>
         <w:rPr>
           <w:lang w:val="en-AU"/>
@@ -3783,7 +3989,7 @@
         <w:lastRenderedPageBreak/>
         <w:t>Backup/Restore Test Data</w:t>
       </w:r>
-      <w:bookmarkEnd w:id="18"/>
+      <w:bookmarkEnd w:id="19"/>
     </w:p>
     <w:p>
       <w:pPr>
@@ -3942,7 +4148,7 @@
           <w:lang w:val="en-AU"/>
         </w:rPr>
       </w:pPr>
-      <w:bookmarkStart w:id="19" w:name="_Toc480316760"/>
+      <w:bookmarkStart w:id="20" w:name="_Toc480552027"/>
       <w:r>
         <w:rPr>
           <w:lang w:val="en-AU"/>
@@ -3950,7 +4156,7 @@
         <w:lastRenderedPageBreak/>
         <w:t>Writing the Web App</w:t>
       </w:r>
-      <w:bookmarkEnd w:id="19"/>
+      <w:bookmarkEnd w:id="20"/>
     </w:p>
     <w:p>
       <w:pPr>
@@ -3965,12 +4171,12 @@
         </w:rPr>
         <w:t>To be continued..</w:t>
       </w:r>
-      <w:bookmarkStart w:id="20" w:name="_GoBack"/>
-      <w:bookmarkEnd w:id="20"/>
+      <w:bookmarkStart w:id="21" w:name="_GoBack"/>
+      <w:bookmarkEnd w:id="21"/>
     </w:p>
     <w:sectPr>
-      <w:headerReference w:type="default" r:id="rId14"/>
-      <w:footerReference w:type="default" r:id="rId15"/>
+      <w:headerReference w:type="default" r:id="rId15"/>
+      <w:footerReference w:type="default" r:id="rId16"/>
       <w:pgSz w:w="11906" w:h="16838"/>
       <w:pgMar w:top="1440" w:right="1440" w:bottom="1440" w:left="1440" w:header="708" w:footer="708" w:gutter="0"/>
       <w:cols w:space="708"/>
@@ -4040,7 +4246,7 @@
         <w:noProof/>
         <w:lang w:val="en-AU"/>
       </w:rPr>
-      <w:t>20/04/2017</w:t>
+      <w:t>21/04/2017</w:t>
     </w:r>
     <w:r>
       <w:rPr>
@@ -4085,7 +4291,7 @@
                 <v:h position="#0,topLeft" xrange="0,21600"/>
               </v:handles>
             </v:shapetype>
-            <v:shape id="_x0000_s10241" type="#_x0000_t5" style="position:absolute;margin-left:1401.9pt;margin-top:0;width:167.4pt;height:161.8pt;z-index:251660288;mso-position-horizontal:right;mso-position-horizontal-relative:page;mso-position-vertical:bottom;mso-position-vertical-relative:page" adj="21600" fillcolor="#d2eaf1 [824]" stroked="f">
+            <v:shape id="_x0000_s10241" type="#_x0000_t5" style="position:absolute;margin-left:1529.3pt;margin-top:0;width:167.4pt;height:161.8pt;z-index:251660288;mso-position-horizontal:right;mso-position-horizontal-relative:page;mso-position-vertical:bottom;mso-position-vertical-relative:page" adj="21600" fillcolor="#d2eaf1 [824]" stroked="f">
               <v:textbox style="mso-next-textbox:#_x0000_s10241">
                 <w:txbxContent>
                   <w:p>
@@ -4104,7 +4310,7 @@
                           <w:sz w:val="72"/>
                           <w:szCs w:val="72"/>
                         </w:rPr>
-                        <w:t>4</w:t>
+                        <w:t>1</w:t>
                       </w:r>
                     </w:fldSimple>
                   </w:p>
@@ -5922,6 +6128,95 @@
     </w:lvl>
   </w:abstractNum>
   <w:abstractNum w:abstractNumId="19">
+    <w:nsid w:val="4F8C7426"/>
+    <w:multiLevelType w:val="hybridMultilevel"/>
+    <w:tmpl w:val="AE8261B4"/>
+    <w:lvl w:ilvl="0" w:tplc="0809000F">
+      <w:start w:val="1"/>
+      <w:numFmt w:val="decimal"/>
+      <w:lvlText w:val="%1."/>
+      <w:lvlJc w:val="left"/>
+      <w:pPr>
+        <w:ind w:left="720" w:hanging="360"/>
+      </w:pPr>
+      <w:rPr>
+        <w:rFonts w:hint="default"/>
+      </w:rPr>
+    </w:lvl>
+    <w:lvl w:ilvl="1" w:tplc="08090019">
+      <w:start w:val="1"/>
+      <w:numFmt w:val="lowerLetter"/>
+      <w:lvlText w:val="%2."/>
+      <w:lvlJc w:val="left"/>
+      <w:pPr>
+        <w:ind w:left="1440" w:hanging="360"/>
+      </w:pPr>
+    </w:lvl>
+    <w:lvl w:ilvl="2" w:tplc="0809001B" w:tentative="1">
+      <w:start w:val="1"/>
+      <w:numFmt w:val="lowerRoman"/>
+      <w:lvlText w:val="%3."/>
+      <w:lvlJc w:val="right"/>
+      <w:pPr>
+        <w:ind w:left="2160" w:hanging="180"/>
+      </w:pPr>
+    </w:lvl>
+    <w:lvl w:ilvl="3" w:tplc="0809000F" w:tentative="1">
+      <w:start w:val="1"/>
+      <w:numFmt w:val="decimal"/>
+      <w:lvlText w:val="%4."/>
+      <w:lvlJc w:val="left"/>
+      <w:pPr>
+        <w:ind w:left="2880" w:hanging="360"/>
+      </w:pPr>
+    </w:lvl>
+    <w:lvl w:ilvl="4" w:tplc="08090019" w:tentative="1">
+      <w:start w:val="1"/>
+      <w:numFmt w:val="lowerLetter"/>
+      <w:lvlText w:val="%5."/>
+      <w:lvlJc w:val="left"/>
+      <w:pPr>
+        <w:ind w:left="3600" w:hanging="360"/>
+      </w:pPr>
+    </w:lvl>
+    <w:lvl w:ilvl="5" w:tplc="0809001B" w:tentative="1">
+      <w:start w:val="1"/>
+      <w:numFmt w:val="lowerRoman"/>
+      <w:lvlText w:val="%6."/>
+      <w:lvlJc w:val="right"/>
+      <w:pPr>
+        <w:ind w:left="4320" w:hanging="180"/>
+      </w:pPr>
+    </w:lvl>
+    <w:lvl w:ilvl="6" w:tplc="0809000F" w:tentative="1">
+      <w:start w:val="1"/>
+      <w:numFmt w:val="decimal"/>
+      <w:lvlText w:val="%7."/>
+      <w:lvlJc w:val="left"/>
+      <w:pPr>
+        <w:ind w:left="5040" w:hanging="360"/>
+      </w:pPr>
+    </w:lvl>
+    <w:lvl w:ilvl="7" w:tplc="08090019" w:tentative="1">
+      <w:start w:val="1"/>
+      <w:numFmt w:val="lowerLetter"/>
+      <w:lvlText w:val="%8."/>
+      <w:lvlJc w:val="left"/>
+      <w:pPr>
+        <w:ind w:left="5760" w:hanging="360"/>
+      </w:pPr>
+    </w:lvl>
+    <w:lvl w:ilvl="8" w:tplc="0809001B" w:tentative="1">
+      <w:start w:val="1"/>
+      <w:numFmt w:val="lowerRoman"/>
+      <w:lvlText w:val="%9."/>
+      <w:lvlJc w:val="right"/>
+      <w:pPr>
+        <w:ind w:left="6480" w:hanging="180"/>
+      </w:pPr>
+    </w:lvl>
+  </w:abstractNum>
+  <w:abstractNum w:abstractNumId="20">
     <w:nsid w:val="603102EC"/>
     <w:multiLevelType w:val="hybridMultilevel"/>
     <w:tmpl w:val="4D181B8C"/>
@@ -6010,7 +6305,7 @@
       </w:pPr>
     </w:lvl>
   </w:abstractNum>
-  <w:abstractNum w:abstractNumId="20">
+  <w:abstractNum w:abstractNumId="21">
     <w:nsid w:val="6C537918"/>
     <w:multiLevelType w:val="hybridMultilevel"/>
     <w:tmpl w:val="AE8261B4"/>
@@ -6099,7 +6394,7 @@
       </w:pPr>
     </w:lvl>
   </w:abstractNum>
-  <w:abstractNum w:abstractNumId="21">
+  <w:abstractNum w:abstractNumId="22">
     <w:nsid w:val="6CE8596E"/>
     <w:multiLevelType w:val="hybridMultilevel"/>
     <w:tmpl w:val="4A6A2252"/>
@@ -6185,7 +6480,7 @@
       </w:pPr>
     </w:lvl>
   </w:abstractNum>
-  <w:abstractNum w:abstractNumId="22">
+  <w:abstractNum w:abstractNumId="23">
     <w:nsid w:val="77636C5E"/>
     <w:multiLevelType w:val="hybridMultilevel"/>
     <w:tmpl w:val="2A44BD7C"/>
@@ -6271,7 +6566,7 @@
       </w:pPr>
     </w:lvl>
   </w:abstractNum>
-  <w:abstractNum w:abstractNumId="23">
+  <w:abstractNum w:abstractNumId="24">
     <w:nsid w:val="7B181D5B"/>
     <w:multiLevelType w:val="hybridMultilevel"/>
     <w:tmpl w:val="D5C8ECDE"/>
@@ -6361,7 +6656,7 @@
     </w:lvl>
   </w:abstractNum>
   <w:num w:numId="1">
-    <w:abstractNumId w:val="20"/>
+    <w:abstractNumId w:val="21"/>
   </w:num>
   <w:num w:numId="2">
     <w:abstractNumId w:val="7"/>
@@ -6370,10 +6665,10 @@
     <w:abstractNumId w:val="9"/>
   </w:num>
   <w:num w:numId="4">
-    <w:abstractNumId w:val="21"/>
+    <w:abstractNumId w:val="22"/>
   </w:num>
   <w:num w:numId="5">
-    <w:abstractNumId w:val="19"/>
+    <w:abstractNumId w:val="20"/>
   </w:num>
   <w:num w:numId="6">
     <w:abstractNumId w:val="17"/>
@@ -6394,13 +6689,13 @@
     <w:abstractNumId w:val="18"/>
   </w:num>
   <w:num w:numId="12">
-    <w:abstractNumId w:val="23"/>
+    <w:abstractNumId w:val="24"/>
   </w:num>
   <w:num w:numId="13">
     <w:abstractNumId w:val="2"/>
   </w:num>
   <w:num w:numId="14">
-    <w:abstractNumId w:val="22"/>
+    <w:abstractNumId w:val="23"/>
   </w:num>
   <w:num w:numId="15">
     <w:abstractNumId w:val="1"/>
@@ -6431,6 +6726,9 @@
   </w:num>
   <w:num w:numId="24">
     <w:abstractNumId w:val="6"/>
+  </w:num>
+  <w:num w:numId="25">
+    <w:abstractNumId w:val="19"/>
   </w:num>
 </w:numbering>
 </file>

</xml_diff>